<commit_message>
Bugs fixes and new tables
</commit_message>
<xml_diff>
--- a/Instructions/Our_Instructions.docx
+++ b/Instructions/Our_Instructions.docx
@@ -16398,8 +16398,6 @@
         <w:jc w:val="right"/>
       </w:pPr>
       <w:bookmarkStart w:id="110" w:name="_Hlk6330413"/>
-      <w:bookmarkStart w:id="111" w:name="_GoBack"/>
-      <w:bookmarkEnd w:id="111"/>
       <w:r>
         <w:t xml:space="preserve">Таблица </w:t>
       </w:r>
@@ -16906,7 +16904,7 @@
               <w:spacing w:before="20" w:after="20"/>
               <w:jc w:val="center"/>
             </w:pPr>
-            <w:bookmarkStart w:id="112" w:name="_Hlk6331689"/>
+            <w:bookmarkStart w:id="111" w:name="_Hlk6331689"/>
             <w:r>
               <w:t>внешний клю</w:t>
             </w:r>
@@ -16934,7 +16932,7 @@
             <w:r>
               <w:t>)</w:t>
             </w:r>
-            <w:bookmarkEnd w:id="112"/>
+            <w:bookmarkEnd w:id="111"/>
           </w:p>
         </w:tc>
       </w:tr>
@@ -17247,7 +17245,7 @@
       <w:r>
         <w:t xml:space="preserve"> ЖАНРЫ ИГР (</w:t>
       </w:r>
-      <w:bookmarkStart w:id="113" w:name="_Hlk6331694"/>
+      <w:bookmarkStart w:id="112" w:name="_Hlk6331694"/>
       <w:r>
         <w:rPr>
           <w:lang w:val="en-US"/>
@@ -17263,7 +17261,7 @@
         </w:rPr>
         <w:t>Genres</w:t>
       </w:r>
-      <w:bookmarkEnd w:id="113"/>
+      <w:bookmarkEnd w:id="112"/>
       <w:r>
         <w:t>)</w:t>
       </w:r>
@@ -17883,7 +17881,7 @@
               <w:spacing w:before="20" w:after="20"/>
               <w:jc w:val="center"/>
             </w:pPr>
-            <w:bookmarkStart w:id="114" w:name="_Hlk6331957"/>
+            <w:bookmarkStart w:id="113" w:name="_Hlk6331957"/>
             <w:r>
               <w:t>внешний клю</w:t>
             </w:r>
@@ -17911,7 +17909,7 @@
             <w:r>
               <w:t>)</w:t>
             </w:r>
-            <w:bookmarkEnd w:id="114"/>
+            <w:bookmarkEnd w:id="113"/>
           </w:p>
         </w:tc>
       </w:tr>
@@ -18011,16 +18009,16 @@
                 <w:lang w:val="en-US"/>
               </w:rPr>
             </w:pPr>
-            <w:commentRangeStart w:id="115"/>
+            <w:commentRangeStart w:id="114"/>
             <w:r>
               <w:t>Тип</w:t>
             </w:r>
-            <w:commentRangeEnd w:id="115"/>
+            <w:commentRangeEnd w:id="114"/>
             <w:r>
               <w:rPr>
                 <w:rStyle w:val="a6"/>
               </w:rPr>
-              <w:commentReference w:id="115"/>
+              <w:commentReference w:id="114"/>
             </w:r>
           </w:p>
         </w:tc>
@@ -18127,7 +18125,7 @@
               <w:spacing w:before="20" w:after="20"/>
               <w:jc w:val="center"/>
             </w:pPr>
-            <w:commentRangeStart w:id="116"/>
+            <w:commentRangeStart w:id="115"/>
             <w:r>
               <w:t>Стоимость</w:t>
             </w:r>
@@ -18191,12 +18189,12 @@
             <w:r>
               <w:t>обязательное поле</w:t>
             </w:r>
-            <w:commentRangeEnd w:id="116"/>
+            <w:commentRangeEnd w:id="115"/>
             <w:r>
               <w:rPr>
                 <w:rStyle w:val="a6"/>
               </w:rPr>
-              <w:commentReference w:id="116"/>
+              <w:commentReference w:id="115"/>
             </w:r>
           </w:p>
         </w:tc>
@@ -18471,7 +18469,7 @@
       <w:r>
         <w:t xml:space="preserve"> ТИПЫ ЛЦЕНЗИЙ (</w:t>
       </w:r>
-      <w:bookmarkStart w:id="117" w:name="_Hlk6331963"/>
+      <w:bookmarkStart w:id="116" w:name="_Hlk6331963"/>
       <w:r>
         <w:rPr>
           <w:lang w:val="en-US"/>
@@ -18487,7 +18485,7 @@
         </w:rPr>
         <w:t>Types</w:t>
       </w:r>
-      <w:bookmarkEnd w:id="117"/>
+      <w:bookmarkEnd w:id="116"/>
       <w:r>
         <w:t>)</w:t>
       </w:r>
@@ -18682,14 +18680,14 @@
                 <w:b/>
               </w:rPr>
             </w:pPr>
-            <w:bookmarkStart w:id="118" w:name="_Hlk6488037"/>
+            <w:bookmarkStart w:id="117" w:name="_Hlk6488037"/>
             <w:r>
               <w:rPr>
                 <w:b/>
               </w:rPr>
               <w:t>первичный ключ</w:t>
             </w:r>
-            <w:bookmarkEnd w:id="118"/>
+            <w:bookmarkEnd w:id="117"/>
           </w:p>
         </w:tc>
       </w:tr>
@@ -18720,7 +18718,7 @@
       <w:r>
         <w:t xml:space="preserve"> ВЫПЛАТЫ ДЛЯ ПРОДЛЕНИЯ ПОДПИСОК (</w:t>
       </w:r>
-      <w:bookmarkStart w:id="119" w:name="_Hlk5974611"/>
+      <w:bookmarkStart w:id="118" w:name="_Hlk5974611"/>
       <w:r>
         <w:rPr>
           <w:lang w:val="en-US"/>
@@ -18736,7 +18734,7 @@
         </w:rPr>
         <w:t>Pay</w:t>
       </w:r>
-      <w:bookmarkEnd w:id="119"/>
+      <w:bookmarkEnd w:id="118"/>
       <w:r>
         <w:t>)</w:t>
       </w:r>
@@ -19313,7 +19311,7 @@
               <w:spacing w:before="20" w:after="20"/>
               <w:jc w:val="center"/>
             </w:pPr>
-            <w:commentRangeStart w:id="120"/>
+            <w:commentRangeStart w:id="119"/>
             <w:r>
               <w:t>Логин</w:t>
             </w:r>
@@ -19380,12 +19378,12 @@
               </w:rPr>
               <w:t>первичный ключ</w:t>
             </w:r>
-            <w:commentRangeEnd w:id="120"/>
+            <w:commentRangeEnd w:id="119"/>
             <w:r>
               <w:rPr>
                 <w:rStyle w:val="a6"/>
               </w:rPr>
-              <w:commentReference w:id="120"/>
+              <w:commentReference w:id="119"/>
             </w:r>
           </w:p>
         </w:tc>
@@ -19405,7 +19403,7 @@
               <w:spacing w:before="20" w:after="20"/>
               <w:jc w:val="center"/>
             </w:pPr>
-            <w:commentRangeStart w:id="121"/>
+            <w:commentRangeStart w:id="120"/>
             <w:r>
               <w:t>Ник</w:t>
             </w:r>
@@ -19469,12 +19467,12 @@
             <w:r>
               <w:t>обязательное поле</w:t>
             </w:r>
-            <w:commentRangeEnd w:id="121"/>
+            <w:commentRangeEnd w:id="120"/>
             <w:r>
               <w:rPr>
                 <w:rStyle w:val="a6"/>
               </w:rPr>
-              <w:commentReference w:id="121"/>
+              <w:commentReference w:id="120"/>
             </w:r>
           </w:p>
         </w:tc>
@@ -19668,7 +19666,7 @@
               <w:spacing w:before="20" w:after="20"/>
               <w:jc w:val="center"/>
             </w:pPr>
-            <w:commentRangeStart w:id="122"/>
+            <w:commentRangeStart w:id="121"/>
             <w:r>
               <w:t>Телефон</w:t>
             </w:r>
@@ -19729,12 +19727,12 @@
             <w:r>
               <w:t>обязательное поле</w:t>
             </w:r>
-            <w:commentRangeEnd w:id="122"/>
+            <w:commentRangeEnd w:id="121"/>
             <w:r>
               <w:rPr>
                 <w:rStyle w:val="a6"/>
               </w:rPr>
-              <w:commentReference w:id="122"/>
+              <w:commentReference w:id="121"/>
             </w:r>
           </w:p>
         </w:tc>
@@ -20233,14 +20231,14 @@
       <w:r>
         <w:t xml:space="preserve"> СОТРУДНИКИ (</w:t>
       </w:r>
-      <w:bookmarkStart w:id="123" w:name="_Hlk6507877"/>
+      <w:bookmarkStart w:id="122" w:name="_Hlk6507877"/>
       <w:r>
         <w:rPr>
           <w:lang w:val="en-US"/>
         </w:rPr>
         <w:t>Employers</w:t>
       </w:r>
-      <w:bookmarkEnd w:id="123"/>
+      <w:bookmarkEnd w:id="122"/>
       <w:r>
         <w:t>)</w:t>
       </w:r>
@@ -20522,7 +20520,7 @@
               <w:spacing w:before="20" w:after="20"/>
               <w:jc w:val="center"/>
             </w:pPr>
-            <w:bookmarkStart w:id="124" w:name="_Hlk6332706"/>
+            <w:bookmarkStart w:id="123" w:name="_Hlk6332706"/>
             <w:r>
               <w:t>внешний ключ</w:t>
             </w:r>
@@ -20544,7 +20542,7 @@
             <w:r>
               <w:t>)</w:t>
             </w:r>
-            <w:bookmarkEnd w:id="124"/>
+            <w:bookmarkEnd w:id="123"/>
           </w:p>
         </w:tc>
       </w:tr>
@@ -21465,11 +21463,11 @@
               <w:spacing w:before="20" w:after="20"/>
               <w:jc w:val="center"/>
             </w:pPr>
-            <w:bookmarkStart w:id="125" w:name="_Hlk6332735"/>
+            <w:bookmarkStart w:id="124" w:name="_Hlk6332735"/>
             <w:r>
               <w:t>Должность</w:t>
             </w:r>
-            <w:bookmarkEnd w:id="125"/>
+            <w:bookmarkEnd w:id="124"/>
           </w:p>
         </w:tc>
         <w:tc>
@@ -21691,7 +21689,7 @@
       <w:r>
         <w:t xml:space="preserve"> (</w:t>
       </w:r>
-      <w:bookmarkStart w:id="126" w:name="_Hlk6332712"/>
+      <w:bookmarkStart w:id="125" w:name="_Hlk6332712"/>
       <w:r>
         <w:rPr>
           <w:lang w:val="en-US"/>
@@ -21710,7 +21708,7 @@
         </w:rPr>
         <w:t>s</w:t>
       </w:r>
-      <w:bookmarkEnd w:id="126"/>
+      <w:bookmarkEnd w:id="125"/>
       <w:r>
         <w:t>)</w:t>
       </w:r>
@@ -22012,7 +22010,7 @@
         <w:pStyle w:val="a5"/>
         <w:jc w:val="right"/>
       </w:pPr>
-      <w:commentRangeStart w:id="127"/>
+      <w:commentRangeStart w:id="126"/>
       <w:r>
         <w:lastRenderedPageBreak/>
         <w:t xml:space="preserve">Таблица </w:t>
@@ -22035,12 +22033,12 @@
       <w:r>
         <w:t>)</w:t>
       </w:r>
-      <w:commentRangeEnd w:id="127"/>
+      <w:commentRangeEnd w:id="126"/>
       <w:r>
         <w:rPr>
           <w:rStyle w:val="a6"/>
         </w:rPr>
-        <w:commentReference w:id="127"/>
+        <w:commentReference w:id="126"/>
       </w:r>
     </w:p>
     <w:tbl>
@@ -22310,7 +22308,7 @@
               <w:spacing w:before="20" w:after="20"/>
               <w:jc w:val="center"/>
             </w:pPr>
-            <w:bookmarkStart w:id="128" w:name="_Hlk6332828"/>
+            <w:bookmarkStart w:id="127" w:name="_Hlk6332828"/>
             <w:r>
               <w:t>внешний клю</w:t>
             </w:r>
@@ -22338,7 +22336,7 @@
             <w:r>
               <w:t>)</w:t>
             </w:r>
-            <w:bookmarkEnd w:id="128"/>
+            <w:bookmarkEnd w:id="127"/>
           </w:p>
         </w:tc>
       </w:tr>
@@ -22378,8 +22376,16 @@
               <w:rPr>
                 <w:lang w:val="en-US"/>
               </w:rPr>
-              <w:t>REQ_DATE</w:t>
-            </w:r>
+              <w:t>REQ_</w:t>
+            </w:r>
+            <w:r>
+              <w:rPr>
+                <w:lang w:val="en-US"/>
+              </w:rPr>
+              <w:t>THEME</w:t>
+            </w:r>
+            <w:bookmarkStart w:id="128" w:name="_GoBack"/>
+            <w:bookmarkEnd w:id="128"/>
           </w:p>
         </w:tc>
         <w:tc>
@@ -22524,7 +22530,13 @@
               <w:rPr>
                 <w:lang w:val="en-US"/>
               </w:rPr>
-              <w:t>REQ_CONTRACT</w:t>
+              <w:t>REQ_</w:t>
+            </w:r>
+            <w:r>
+              <w:rPr>
+                <w:lang w:val="en-US"/>
+              </w:rPr>
+              <w:t>DATE</w:t>
             </w:r>
           </w:p>
         </w:tc>
@@ -22601,7 +22613,19 @@
               <w:rPr>
                 <w:lang w:val="en-US"/>
               </w:rPr>
-              <w:t>REQ_ID</w:t>
+              <w:t>REQ_</w:t>
+            </w:r>
+            <w:r>
+              <w:rPr>
+                <w:lang w:val="en-US"/>
+              </w:rPr>
+              <w:t>EMP_</w:t>
+            </w:r>
+            <w:r>
+              <w:rPr>
+                <w:lang w:val="en-US"/>
+              </w:rPr>
+              <w:t>ID</w:t>
             </w:r>
           </w:p>
         </w:tc>
@@ -27283,7 +27307,7 @@
       </w:r>
     </w:p>
   </w:comment>
-  <w:comment w:id="115" w:author="Александр Труханов" w:date="2019-04-18T14:21:00Z" w:initials="АТ">
+  <w:comment w:id="114" w:author="Александр Труханов" w:date="2019-04-18T14:21:00Z" w:initials="АТ">
     <w:p>
       <w:pPr>
         <w:pStyle w:val="a7"/>
@@ -27299,7 +27323,7 @@
       </w:r>
     </w:p>
   </w:comment>
-  <w:comment w:id="116" w:author="Dmitry" w:date="2019-04-16T19:06:00Z" w:initials="D">
+  <w:comment w:id="115" w:author="Dmitry" w:date="2019-04-16T19:06:00Z" w:initials="D">
     <w:p>
       <w:pPr>
         <w:pStyle w:val="a7"/>
@@ -27325,7 +27349,7 @@
       </w:r>
     </w:p>
   </w:comment>
-  <w:comment w:id="120" w:author="Dmitry" w:date="2019-04-11T18:16:00Z" w:initials="D">
+  <w:comment w:id="119" w:author="Dmitry" w:date="2019-04-11T18:16:00Z" w:initials="D">
     <w:p>
       <w:pPr>
         <w:pStyle w:val="a7"/>
@@ -27341,7 +27365,7 @@
       </w:r>
     </w:p>
   </w:comment>
-  <w:comment w:id="121" w:author="Dmitry" w:date="2019-04-11T18:17:00Z" w:initials="D">
+  <w:comment w:id="120" w:author="Dmitry" w:date="2019-04-11T18:17:00Z" w:initials="D">
     <w:p>
       <w:pPr>
         <w:pStyle w:val="a7"/>
@@ -27357,7 +27381,7 @@
       </w:r>
     </w:p>
   </w:comment>
-  <w:comment w:id="122" w:author="Александр Труханов" w:date="2019-04-16T18:34:00Z" w:initials="АТ">
+  <w:comment w:id="121" w:author="Александр Труханов" w:date="2019-04-16T18:34:00Z" w:initials="АТ">
     <w:p>
       <w:pPr>
         <w:pStyle w:val="a7"/>
@@ -27373,7 +27397,7 @@
       </w:r>
     </w:p>
   </w:comment>
-  <w:comment w:id="127" w:author="Dmitry" w:date="2019-04-21T15:44:00Z" w:initials="D">
+  <w:comment w:id="126" w:author="Dmitry" w:date="2019-04-21T15:44:00Z" w:initials="D">
     <w:p>
       <w:pPr>
         <w:pStyle w:val="a7"/>
@@ -27618,7 +27642,6 @@
         <w:docPartUnique/>
       </w:docPartObj>
     </w:sdtPr>
-    <w:sdtEndPr/>
     <w:sdtContent>
       <w:p>
         <w:pPr>
@@ -31885,7 +31908,7 @@
 </file>
 
 <file path=customXml/itemProps1.xml><?xml version="1.0" encoding="utf-8"?>
-<ds:datastoreItem xmlns:ds="http://schemas.openxmlformats.org/officeDocument/2006/customXml" ds:itemID="{ECF1CF25-B4C6-4A59-81E2-C02C4A399639}">
+<ds:datastoreItem xmlns:ds="http://schemas.openxmlformats.org/officeDocument/2006/customXml" ds:itemID="{483DF762-0584-484E-8117-BC855D34CD3E}">
   <ds:schemaRefs>
     <ds:schemaRef ds:uri="http://schemas.openxmlformats.org/officeDocument/2006/bibliography"/>
   </ds:schemaRefs>

</xml_diff>

<commit_message>
Bugs fixes and new table
</commit_message>
<xml_diff>
--- a/Instructions/Our_Instructions.docx
+++ b/Instructions/Our_Instructions.docx
@@ -16135,13 +16135,13 @@
               <w:rPr>
                 <w:lang w:val="en-US"/>
               </w:rPr>
-              <w:t>Program</w:t>
-            </w:r>
-            <w:r>
-              <w:rPr>
-                <w:lang w:val="en-US"/>
-              </w:rPr>
-              <w:t>s</w:t>
+              <w:t>A</w:t>
+            </w:r>
+            <w:r>
+              <w:rPr>
+                <w:lang w:val="en-US"/>
+              </w:rPr>
+              <w:t>pplication</w:t>
             </w:r>
             <w:r>
               <w:t>_</w:t>
@@ -16150,8 +16150,10 @@
               <w:rPr>
                 <w:lang w:val="en-US"/>
               </w:rPr>
-              <w:t>Types</w:t>
-            </w:r>
+              <w:t>Area</w:t>
+            </w:r>
+            <w:bookmarkStart w:id="109" w:name="_GoBack"/>
+            <w:bookmarkEnd w:id="109"/>
             <w:r>
               <w:t>)</w:t>
             </w:r>
@@ -16212,19 +16214,19 @@
                 <w:lang w:val="en-US"/>
               </w:rPr>
             </w:pPr>
-            <w:commentRangeStart w:id="109"/>
+            <w:commentRangeStart w:id="110"/>
             <w:r>
               <w:rPr>
                 <w:lang w:val="en-US"/>
               </w:rPr>
               <w:t>INTERVAL</w:t>
             </w:r>
-            <w:commentRangeEnd w:id="109"/>
+            <w:commentRangeEnd w:id="110"/>
             <w:r>
               <w:rPr>
                 <w:rStyle w:val="a6"/>
               </w:rPr>
-              <w:commentReference w:id="109"/>
+              <w:commentReference w:id="110"/>
             </w:r>
           </w:p>
         </w:tc>
@@ -16397,7 +16399,7 @@
         <w:pStyle w:val="a5"/>
         <w:jc w:val="right"/>
       </w:pPr>
-      <w:bookmarkStart w:id="110" w:name="_Hlk6330413"/>
+      <w:bookmarkStart w:id="111" w:name="_Hlk6330413"/>
       <w:r>
         <w:t xml:space="preserve">Таблица </w:t>
       </w:r>
@@ -16667,7 +16669,7 @@
           </w:p>
         </w:tc>
       </w:tr>
-      <w:bookmarkEnd w:id="110"/>
+      <w:bookmarkEnd w:id="111"/>
     </w:tbl>
     <w:p>
       <w:r>
@@ -16904,7 +16906,7 @@
               <w:spacing w:before="20" w:after="20"/>
               <w:jc w:val="center"/>
             </w:pPr>
-            <w:bookmarkStart w:id="111" w:name="_Hlk6331689"/>
+            <w:bookmarkStart w:id="112" w:name="_Hlk6331689"/>
             <w:r>
               <w:t>внешний клю</w:t>
             </w:r>
@@ -16932,7 +16934,7 @@
             <w:r>
               <w:t>)</w:t>
             </w:r>
-            <w:bookmarkEnd w:id="111"/>
+            <w:bookmarkEnd w:id="112"/>
           </w:p>
         </w:tc>
       </w:tr>
@@ -17245,7 +17247,7 @@
       <w:r>
         <w:t xml:space="preserve"> ЖАНРЫ ИГР (</w:t>
       </w:r>
-      <w:bookmarkStart w:id="112" w:name="_Hlk6331694"/>
+      <w:bookmarkStart w:id="113" w:name="_Hlk6331694"/>
       <w:r>
         <w:rPr>
           <w:lang w:val="en-US"/>
@@ -17261,7 +17263,7 @@
         </w:rPr>
         <w:t>Genres</w:t>
       </w:r>
-      <w:bookmarkEnd w:id="112"/>
+      <w:bookmarkEnd w:id="113"/>
       <w:r>
         <w:t>)</w:t>
       </w:r>
@@ -17881,7 +17883,7 @@
               <w:spacing w:before="20" w:after="20"/>
               <w:jc w:val="center"/>
             </w:pPr>
-            <w:bookmarkStart w:id="113" w:name="_Hlk6331957"/>
+            <w:bookmarkStart w:id="114" w:name="_Hlk6331957"/>
             <w:r>
               <w:t>внешний клю</w:t>
             </w:r>
@@ -17909,7 +17911,7 @@
             <w:r>
               <w:t>)</w:t>
             </w:r>
-            <w:bookmarkEnd w:id="113"/>
+            <w:bookmarkEnd w:id="114"/>
           </w:p>
         </w:tc>
       </w:tr>
@@ -18009,16 +18011,16 @@
                 <w:lang w:val="en-US"/>
               </w:rPr>
             </w:pPr>
-            <w:commentRangeStart w:id="114"/>
+            <w:commentRangeStart w:id="115"/>
             <w:r>
               <w:t>Тип</w:t>
             </w:r>
-            <w:commentRangeEnd w:id="114"/>
+            <w:commentRangeEnd w:id="115"/>
             <w:r>
               <w:rPr>
                 <w:rStyle w:val="a6"/>
               </w:rPr>
-              <w:commentReference w:id="114"/>
+              <w:commentReference w:id="115"/>
             </w:r>
           </w:p>
         </w:tc>
@@ -18125,7 +18127,7 @@
               <w:spacing w:before="20" w:after="20"/>
               <w:jc w:val="center"/>
             </w:pPr>
-            <w:commentRangeStart w:id="115"/>
+            <w:commentRangeStart w:id="116"/>
             <w:r>
               <w:t>Стоимость</w:t>
             </w:r>
@@ -18189,12 +18191,12 @@
             <w:r>
               <w:t>обязательное поле</w:t>
             </w:r>
-            <w:commentRangeEnd w:id="115"/>
+            <w:commentRangeEnd w:id="116"/>
             <w:r>
               <w:rPr>
                 <w:rStyle w:val="a6"/>
               </w:rPr>
-              <w:commentReference w:id="115"/>
+              <w:commentReference w:id="116"/>
             </w:r>
           </w:p>
         </w:tc>
@@ -18469,7 +18471,7 @@
       <w:r>
         <w:t xml:space="preserve"> ТИПЫ ЛЦЕНЗИЙ (</w:t>
       </w:r>
-      <w:bookmarkStart w:id="116" w:name="_Hlk6331963"/>
+      <w:bookmarkStart w:id="117" w:name="_Hlk6331963"/>
       <w:r>
         <w:rPr>
           <w:lang w:val="en-US"/>
@@ -18485,7 +18487,7 @@
         </w:rPr>
         <w:t>Types</w:t>
       </w:r>
-      <w:bookmarkEnd w:id="116"/>
+      <w:bookmarkEnd w:id="117"/>
       <w:r>
         <w:t>)</w:t>
       </w:r>
@@ -18680,14 +18682,14 @@
                 <w:b/>
               </w:rPr>
             </w:pPr>
-            <w:bookmarkStart w:id="117" w:name="_Hlk6488037"/>
+            <w:bookmarkStart w:id="118" w:name="_Hlk6488037"/>
             <w:r>
               <w:rPr>
                 <w:b/>
               </w:rPr>
               <w:t>первичный ключ</w:t>
             </w:r>
-            <w:bookmarkEnd w:id="117"/>
+            <w:bookmarkEnd w:id="118"/>
           </w:p>
         </w:tc>
       </w:tr>
@@ -18718,7 +18720,7 @@
       <w:r>
         <w:t xml:space="preserve"> ВЫПЛАТЫ ДЛЯ ПРОДЛЕНИЯ ПОДПИСОК (</w:t>
       </w:r>
-      <w:bookmarkStart w:id="118" w:name="_Hlk5974611"/>
+      <w:bookmarkStart w:id="119" w:name="_Hlk5974611"/>
       <w:r>
         <w:rPr>
           <w:lang w:val="en-US"/>
@@ -18734,7 +18736,7 @@
         </w:rPr>
         <w:t>Pay</w:t>
       </w:r>
-      <w:bookmarkEnd w:id="118"/>
+      <w:bookmarkEnd w:id="119"/>
       <w:r>
         <w:t>)</w:t>
       </w:r>
@@ -19311,7 +19313,7 @@
               <w:spacing w:before="20" w:after="20"/>
               <w:jc w:val="center"/>
             </w:pPr>
-            <w:commentRangeStart w:id="119"/>
+            <w:commentRangeStart w:id="120"/>
             <w:r>
               <w:t>Логин</w:t>
             </w:r>
@@ -19378,12 +19380,12 @@
               </w:rPr>
               <w:t>первичный ключ</w:t>
             </w:r>
-            <w:commentRangeEnd w:id="119"/>
+            <w:commentRangeEnd w:id="120"/>
             <w:r>
               <w:rPr>
                 <w:rStyle w:val="a6"/>
               </w:rPr>
-              <w:commentReference w:id="119"/>
+              <w:commentReference w:id="120"/>
             </w:r>
           </w:p>
         </w:tc>
@@ -19403,7 +19405,7 @@
               <w:spacing w:before="20" w:after="20"/>
               <w:jc w:val="center"/>
             </w:pPr>
-            <w:commentRangeStart w:id="120"/>
+            <w:commentRangeStart w:id="121"/>
             <w:r>
               <w:t>Ник</w:t>
             </w:r>
@@ -19467,12 +19469,12 @@
             <w:r>
               <w:t>обязательное поле</w:t>
             </w:r>
-            <w:commentRangeEnd w:id="120"/>
+            <w:commentRangeEnd w:id="121"/>
             <w:r>
               <w:rPr>
                 <w:rStyle w:val="a6"/>
               </w:rPr>
-              <w:commentReference w:id="120"/>
+              <w:commentReference w:id="121"/>
             </w:r>
           </w:p>
         </w:tc>
@@ -19666,7 +19668,7 @@
               <w:spacing w:before="20" w:after="20"/>
               <w:jc w:val="center"/>
             </w:pPr>
-            <w:commentRangeStart w:id="121"/>
+            <w:commentRangeStart w:id="122"/>
             <w:r>
               <w:t>Телефон</w:t>
             </w:r>
@@ -19727,12 +19729,12 @@
             <w:r>
               <w:t>обязательное поле</w:t>
             </w:r>
-            <w:commentRangeEnd w:id="121"/>
+            <w:commentRangeEnd w:id="122"/>
             <w:r>
               <w:rPr>
                 <w:rStyle w:val="a6"/>
               </w:rPr>
-              <w:commentReference w:id="121"/>
+              <w:commentReference w:id="122"/>
             </w:r>
           </w:p>
         </w:tc>
@@ -20231,14 +20233,14 @@
       <w:r>
         <w:t xml:space="preserve"> СОТРУДНИКИ (</w:t>
       </w:r>
-      <w:bookmarkStart w:id="122" w:name="_Hlk6507877"/>
+      <w:bookmarkStart w:id="123" w:name="_Hlk6507877"/>
       <w:r>
         <w:rPr>
           <w:lang w:val="en-US"/>
         </w:rPr>
         <w:t>Employers</w:t>
       </w:r>
-      <w:bookmarkEnd w:id="122"/>
+      <w:bookmarkEnd w:id="123"/>
       <w:r>
         <w:t>)</w:t>
       </w:r>
@@ -20520,7 +20522,7 @@
               <w:spacing w:before="20" w:after="20"/>
               <w:jc w:val="center"/>
             </w:pPr>
-            <w:bookmarkStart w:id="123" w:name="_Hlk6332706"/>
+            <w:bookmarkStart w:id="124" w:name="_Hlk6332706"/>
             <w:r>
               <w:t>внешний ключ</w:t>
             </w:r>
@@ -20542,7 +20544,7 @@
             <w:r>
               <w:t>)</w:t>
             </w:r>
-            <w:bookmarkEnd w:id="123"/>
+            <w:bookmarkEnd w:id="124"/>
           </w:p>
         </w:tc>
       </w:tr>
@@ -21463,11 +21465,11 @@
               <w:spacing w:before="20" w:after="20"/>
               <w:jc w:val="center"/>
             </w:pPr>
-            <w:bookmarkStart w:id="124" w:name="_Hlk6332735"/>
+            <w:bookmarkStart w:id="125" w:name="_Hlk6332735"/>
             <w:r>
               <w:t>Должность</w:t>
             </w:r>
-            <w:bookmarkEnd w:id="124"/>
+            <w:bookmarkEnd w:id="125"/>
           </w:p>
         </w:tc>
         <w:tc>
@@ -21689,7 +21691,7 @@
       <w:r>
         <w:t xml:space="preserve"> (</w:t>
       </w:r>
-      <w:bookmarkStart w:id="125" w:name="_Hlk6332712"/>
+      <w:bookmarkStart w:id="126" w:name="_Hlk6332712"/>
       <w:r>
         <w:rPr>
           <w:lang w:val="en-US"/>
@@ -21708,7 +21710,7 @@
         </w:rPr>
         <w:t>s</w:t>
       </w:r>
-      <w:bookmarkEnd w:id="125"/>
+      <w:bookmarkEnd w:id="126"/>
       <w:r>
         <w:t>)</w:t>
       </w:r>
@@ -22010,7 +22012,7 @@
         <w:pStyle w:val="a5"/>
         <w:jc w:val="right"/>
       </w:pPr>
-      <w:commentRangeStart w:id="126"/>
+      <w:commentRangeStart w:id="127"/>
       <w:r>
         <w:lastRenderedPageBreak/>
         <w:t xml:space="preserve">Таблица </w:t>
@@ -22033,12 +22035,12 @@
       <w:r>
         <w:t>)</w:t>
       </w:r>
-      <w:commentRangeEnd w:id="126"/>
+      <w:commentRangeEnd w:id="127"/>
       <w:r>
         <w:rPr>
           <w:rStyle w:val="a6"/>
         </w:rPr>
-        <w:commentReference w:id="126"/>
+        <w:commentReference w:id="127"/>
       </w:r>
     </w:p>
     <w:tbl>
@@ -22308,7 +22310,7 @@
               <w:spacing w:before="20" w:after="20"/>
               <w:jc w:val="center"/>
             </w:pPr>
-            <w:bookmarkStart w:id="127" w:name="_Hlk6332828"/>
+            <w:bookmarkStart w:id="128" w:name="_Hlk6332828"/>
             <w:r>
               <w:t>внешний клю</w:t>
             </w:r>
@@ -22336,7 +22338,7 @@
             <w:r>
               <w:t>)</w:t>
             </w:r>
-            <w:bookmarkEnd w:id="127"/>
+            <w:bookmarkEnd w:id="128"/>
           </w:p>
         </w:tc>
       </w:tr>
@@ -22384,8 +22386,6 @@
               </w:rPr>
               <w:t>THEME</w:t>
             </w:r>
-            <w:bookmarkStart w:id="128" w:name="_GoBack"/>
-            <w:bookmarkEnd w:id="128"/>
           </w:p>
         </w:tc>
         <w:tc>
@@ -27279,7 +27279,7 @@
       </w:r>
     </w:p>
   </w:comment>
-  <w:comment w:id="109" w:author="Dmitry" w:date="2019-04-21T15:53:00Z" w:initials="D">
+  <w:comment w:id="110" w:author="Dmitry" w:date="2019-04-21T15:53:00Z" w:initials="D">
     <w:p>
       <w:pPr>
         <w:pStyle w:val="a7"/>
@@ -27307,7 +27307,7 @@
       </w:r>
     </w:p>
   </w:comment>
-  <w:comment w:id="114" w:author="Александр Труханов" w:date="2019-04-18T14:21:00Z" w:initials="АТ">
+  <w:comment w:id="115" w:author="Александр Труханов" w:date="2019-04-18T14:21:00Z" w:initials="АТ">
     <w:p>
       <w:pPr>
         <w:pStyle w:val="a7"/>
@@ -27323,7 +27323,7 @@
       </w:r>
     </w:p>
   </w:comment>
-  <w:comment w:id="115" w:author="Dmitry" w:date="2019-04-16T19:06:00Z" w:initials="D">
+  <w:comment w:id="116" w:author="Dmitry" w:date="2019-04-16T19:06:00Z" w:initials="D">
     <w:p>
       <w:pPr>
         <w:pStyle w:val="a7"/>
@@ -27349,7 +27349,7 @@
       </w:r>
     </w:p>
   </w:comment>
-  <w:comment w:id="119" w:author="Dmitry" w:date="2019-04-11T18:16:00Z" w:initials="D">
+  <w:comment w:id="120" w:author="Dmitry" w:date="2019-04-11T18:16:00Z" w:initials="D">
     <w:p>
       <w:pPr>
         <w:pStyle w:val="a7"/>
@@ -27365,7 +27365,7 @@
       </w:r>
     </w:p>
   </w:comment>
-  <w:comment w:id="120" w:author="Dmitry" w:date="2019-04-11T18:17:00Z" w:initials="D">
+  <w:comment w:id="121" w:author="Dmitry" w:date="2019-04-11T18:17:00Z" w:initials="D">
     <w:p>
       <w:pPr>
         <w:pStyle w:val="a7"/>
@@ -27381,7 +27381,7 @@
       </w:r>
     </w:p>
   </w:comment>
-  <w:comment w:id="121" w:author="Александр Труханов" w:date="2019-04-16T18:34:00Z" w:initials="АТ">
+  <w:comment w:id="122" w:author="Александр Труханов" w:date="2019-04-16T18:34:00Z" w:initials="АТ">
     <w:p>
       <w:pPr>
         <w:pStyle w:val="a7"/>
@@ -27397,7 +27397,7 @@
       </w:r>
     </w:p>
   </w:comment>
-  <w:comment w:id="126" w:author="Dmitry" w:date="2019-04-21T15:44:00Z" w:initials="D">
+  <w:comment w:id="127" w:author="Dmitry" w:date="2019-04-21T15:44:00Z" w:initials="D">
     <w:p>
       <w:pPr>
         <w:pStyle w:val="a7"/>
@@ -27642,6 +27642,7 @@
         <w:docPartUnique/>
       </w:docPartObj>
     </w:sdtPr>
+    <w:sdtEndPr/>
     <w:sdtContent>
       <w:p>
         <w:pPr>
@@ -31908,7 +31909,7 @@
 </file>
 
 <file path=customXml/itemProps1.xml><?xml version="1.0" encoding="utf-8"?>
-<ds:datastoreItem xmlns:ds="http://schemas.openxmlformats.org/officeDocument/2006/customXml" ds:itemID="{483DF762-0584-484E-8117-BC855D34CD3E}">
+<ds:datastoreItem xmlns:ds="http://schemas.openxmlformats.org/officeDocument/2006/customXml" ds:itemID="{AEF8C1AE-7CF0-4BCE-82F3-AB476C3AFA47}">
   <ds:schemaRefs>
     <ds:schemaRef ds:uri="http://schemas.openxmlformats.org/officeDocument/2006/bibliography"/>
   </ds:schemaRefs>

</xml_diff>

<commit_message>
New users and fixed instruction
</commit_message>
<xml_diff>
--- a/Instructions/Our_Instructions.docx
+++ b/Instructions/Our_Instructions.docx
@@ -4267,12 +4267,41 @@
           <w:numId w:val="3"/>
         </w:numPr>
       </w:pPr>
-      <w:bookmarkStart w:id="13" w:name="_Toc6511909"/>
+      <w:bookmarkStart w:id="13" w:name="_Toc6511910"/>
       <w:r>
         <w:lastRenderedPageBreak/>
-        <w:t>Определение требований к операционной обстановке</w:t>
+        <w:t>Выбор СУБД и других программных средств</w:t>
       </w:r>
       <w:bookmarkEnd w:id="13"/>
+    </w:p>
+    <w:p>
+      <w:pPr>
+        <w:ind w:firstLine="360"/>
+      </w:pPr>
+      <w:r>
+        <w:t xml:space="preserve">Для физической реализации БД была выбрана СУБД </w:t>
+      </w:r>
+      <w:r>
+        <w:rPr>
+          <w:lang w:val="en-US"/>
+        </w:rPr>
+        <w:t>Oracle</w:t>
+      </w:r>
+      <w:r>
+        <w:t xml:space="preserve">, поскольку в ней присутствуют все необходимые инструменты (реализация стандарта </w:t>
+      </w:r>
+      <w:r>
+        <w:rPr>
+          <w:lang w:val="en-US"/>
+        </w:rPr>
+        <w:t>SQL</w:t>
+      </w:r>
+      <w:r>
+        <w:t>, триггеры, индексы)</w:t>
+      </w:r>
+      <w:r>
+        <w:t>.</w:t>
+      </w:r>
     </w:p>
     <w:p>
       <w:pPr>
@@ -4282,54 +4311,11 @@
           <w:numId w:val="3"/>
         </w:numPr>
       </w:pPr>
-      <w:bookmarkStart w:id="14" w:name="_Toc6511910"/>
-      <w:r>
-        <w:t>Выбор СУБД и других программных средств</w:t>
+      <w:bookmarkStart w:id="14" w:name="_Toc6511911"/>
+      <w:r>
+        <w:t>Логическое проектирование реляционной базы данных</w:t>
       </w:r>
       <w:bookmarkEnd w:id="14"/>
-    </w:p>
-    <w:p>
-      <w:pPr>
-        <w:ind w:firstLine="360"/>
-      </w:pPr>
-      <w:r>
-        <w:t xml:space="preserve">Для физической реализации БД была выбрана СУБД </w:t>
-      </w:r>
-      <w:r>
-        <w:rPr>
-          <w:lang w:val="en-US"/>
-        </w:rPr>
-        <w:t>Oracle</w:t>
-      </w:r>
-      <w:r>
-        <w:t xml:space="preserve">, поскольку в ней присутствуют все необходимые инструменты (реализация стандарта </w:t>
-      </w:r>
-      <w:r>
-        <w:rPr>
-          <w:lang w:val="en-US"/>
-        </w:rPr>
-        <w:t>SQL</w:t>
-      </w:r>
-      <w:r>
-        <w:t>, триггеры, индексы)</w:t>
-      </w:r>
-      <w:r>
-        <w:t>.</w:t>
-      </w:r>
-    </w:p>
-    <w:p>
-      <w:pPr>
-        <w:pStyle w:val="1"/>
-        <w:numPr>
-          <w:ilvl w:val="0"/>
-          <w:numId w:val="3"/>
-        </w:numPr>
-      </w:pPr>
-      <w:bookmarkStart w:id="15" w:name="_Toc6511911"/>
-      <w:r>
-        <w:t>Логическое проектирование реляционной базы данных</w:t>
-      </w:r>
-      <w:bookmarkEnd w:id="15"/>
     </w:p>
     <w:p>
       <w:r>
@@ -4403,15 +4389,15 @@
           <w:numId w:val="3"/>
         </w:numPr>
       </w:pPr>
-      <w:bookmarkStart w:id="16" w:name="_Hlk6328239"/>
-      <w:bookmarkStart w:id="17" w:name="_Toc6511912"/>
+      <w:bookmarkStart w:id="15" w:name="_Hlk6328239"/>
+      <w:bookmarkStart w:id="16" w:name="_Toc6511912"/>
       <w:r>
         <w:lastRenderedPageBreak/>
         <w:t>Составление реляционных отношений</w:t>
       </w:r>
-      <w:bookmarkStart w:id="18" w:name="_Hlk5885454"/>
+      <w:bookmarkStart w:id="17" w:name="_Hlk5885454"/>
+      <w:bookmarkEnd w:id="15"/>
       <w:bookmarkEnd w:id="16"/>
-      <w:bookmarkEnd w:id="17"/>
     </w:p>
     <w:p>
       <w:pPr>
@@ -4464,8 +4450,8 @@
                 <w:i/>
               </w:rPr>
             </w:pPr>
-            <w:bookmarkStart w:id="19" w:name="_Hlk5885504"/>
-            <w:bookmarkEnd w:id="18"/>
+            <w:bookmarkStart w:id="18" w:name="_Hlk5885504"/>
+            <w:bookmarkEnd w:id="17"/>
             <w:r>
               <w:rPr>
                 <w:i/>
@@ -4877,11 +4863,11 @@
               <w:spacing w:before="20" w:after="20"/>
               <w:jc w:val="center"/>
             </w:pPr>
-            <w:bookmarkStart w:id="20" w:name="_Hlk5885291"/>
+            <w:bookmarkStart w:id="19" w:name="_Hlk5885291"/>
             <w:r>
               <w:t>обязательное поле</w:t>
             </w:r>
-            <w:bookmarkEnd w:id="20"/>
+            <w:bookmarkEnd w:id="19"/>
           </w:p>
         </w:tc>
       </w:tr>
@@ -4900,7 +4886,7 @@
               <w:spacing w:before="20" w:after="20"/>
               <w:jc w:val="center"/>
             </w:pPr>
-            <w:bookmarkStart w:id="21" w:name="_Hlk5885426"/>
+            <w:bookmarkStart w:id="20" w:name="_Hlk5885426"/>
             <w:r>
               <w:t>Телефон</w:t>
             </w:r>
@@ -5000,8 +4986,8 @@
                 <w:lang w:val="en-US"/>
               </w:rPr>
             </w:pPr>
-            <w:bookmarkStart w:id="22" w:name="_Hlk5890043"/>
-            <w:bookmarkEnd w:id="21"/>
+            <w:bookmarkStart w:id="21" w:name="_Hlk5890043"/>
+            <w:bookmarkEnd w:id="20"/>
             <w:r>
               <w:rPr>
                 <w:lang w:val="en-US"/>
@@ -5069,8 +5055,8 @@
         </w:tc>
       </w:tr>
     </w:tbl>
-    <w:bookmarkEnd w:id="19"/>
-    <w:bookmarkEnd w:id="22"/>
+    <w:bookmarkEnd w:id="18"/>
+    <w:bookmarkEnd w:id="21"/>
     <w:p>
       <w:pPr>
         <w:pStyle w:val="a5"/>
@@ -5094,19 +5080,19 @@
       <w:r>
         <w:t xml:space="preserve"> </w:t>
       </w:r>
-      <w:bookmarkStart w:id="23" w:name="_Hlk5886517"/>
+      <w:bookmarkStart w:id="22" w:name="_Hlk5886517"/>
       <w:r>
         <w:t>(</w:t>
       </w:r>
-      <w:bookmarkStart w:id="24" w:name="_Hlk6486016"/>
+      <w:bookmarkStart w:id="23" w:name="_Hlk6486016"/>
       <w:r>
         <w:rPr>
           <w:lang w:val="en-US"/>
         </w:rPr>
         <w:t>Products</w:t>
       </w:r>
+      <w:bookmarkEnd w:id="22"/>
       <w:bookmarkEnd w:id="23"/>
-      <w:bookmarkEnd w:id="24"/>
       <w:r>
         <w:t>)</w:t>
       </w:r>
@@ -5142,7 +5128,7 @@
                 <w:i/>
               </w:rPr>
             </w:pPr>
-            <w:bookmarkStart w:id="25" w:name="_Hlk5886399"/>
+            <w:bookmarkStart w:id="24" w:name="_Hlk5886399"/>
             <w:r>
               <w:rPr>
                 <w:i/>
@@ -5230,7 +5216,7 @@
               <w:spacing w:before="20" w:after="20"/>
               <w:jc w:val="center"/>
             </w:pPr>
-            <w:commentRangeStart w:id="26"/>
+            <w:commentRangeStart w:id="25"/>
             <w:r>
               <w:t>Номер</w:t>
             </w:r>
@@ -5243,12 +5229,12 @@
             <w:r>
               <w:t>договора</w:t>
             </w:r>
-            <w:commentRangeEnd w:id="26"/>
+            <w:commentRangeEnd w:id="25"/>
             <w:r>
               <w:rPr>
                 <w:rStyle w:val="a6"/>
               </w:rPr>
-              <w:commentReference w:id="26"/>
+              <w:commentReference w:id="25"/>
             </w:r>
           </w:p>
         </w:tc>
@@ -5319,22 +5305,22 @@
                 <w:b/>
               </w:rPr>
             </w:pPr>
-            <w:bookmarkStart w:id="27" w:name="_Hlk5890436"/>
-            <w:bookmarkStart w:id="28" w:name="_Hlk5889784"/>
+            <w:bookmarkStart w:id="26" w:name="_Hlk5890436"/>
+            <w:bookmarkStart w:id="27" w:name="_Hlk5889784"/>
             <w:r>
               <w:rPr>
                 <w:b/>
               </w:rPr>
               <w:t xml:space="preserve">суррогатный </w:t>
             </w:r>
+            <w:bookmarkEnd w:id="26"/>
+            <w:r>
+              <w:rPr>
+                <w:b/>
+              </w:rPr>
+              <w:t>первичный ключ</w:t>
+            </w:r>
             <w:bookmarkEnd w:id="27"/>
-            <w:r>
-              <w:rPr>
-                <w:b/>
-              </w:rPr>
-              <w:t>первичный ключ</w:t>
-            </w:r>
-            <w:bookmarkEnd w:id="28"/>
           </w:p>
         </w:tc>
       </w:tr>
@@ -5413,7 +5399,7 @@
               </w:rPr>
               <w:t>V</w:t>
             </w:r>
-            <w:commentRangeStart w:id="29"/>
+            <w:commentRangeStart w:id="28"/>
             <w:r>
               <w:rPr>
                 <w:lang w:val="en-US"/>
@@ -5432,12 +5418,12 @@
               </w:rPr>
               <w:t>)</w:t>
             </w:r>
-            <w:commentRangeEnd w:id="29"/>
+            <w:commentRangeEnd w:id="28"/>
             <w:r>
               <w:rPr>
                 <w:rStyle w:val="a6"/>
               </w:rPr>
-              <w:commentReference w:id="29"/>
+              <w:commentReference w:id="28"/>
             </w:r>
           </w:p>
         </w:tc>
@@ -5526,7 +5512,7 @@
                 <w:lang w:val="en-US"/>
               </w:rPr>
             </w:pPr>
-            <w:commentRangeStart w:id="30"/>
+            <w:commentRangeStart w:id="29"/>
             <w:r>
               <w:rPr>
                 <w:lang w:val="en-US"/>
@@ -5551,12 +5537,12 @@
               </w:rPr>
               <w:t>)</w:t>
             </w:r>
-            <w:commentRangeEnd w:id="30"/>
+            <w:commentRangeEnd w:id="29"/>
             <w:r>
               <w:rPr>
                 <w:rStyle w:val="a6"/>
               </w:rPr>
-              <w:commentReference w:id="30"/>
+              <w:commentReference w:id="29"/>
             </w:r>
           </w:p>
         </w:tc>
@@ -5651,16 +5637,16 @@
               <w:spacing w:before="20" w:after="20"/>
               <w:jc w:val="center"/>
             </w:pPr>
-            <w:commentRangeStart w:id="31"/>
+            <w:commentRangeStart w:id="30"/>
             <w:r>
               <w:t>необязательное поле</w:t>
             </w:r>
-            <w:commentRangeEnd w:id="31"/>
+            <w:commentRangeEnd w:id="30"/>
             <w:r>
               <w:rPr>
                 <w:rStyle w:val="a6"/>
               </w:rPr>
-              <w:commentReference w:id="31"/>
+              <w:commentReference w:id="30"/>
             </w:r>
           </w:p>
         </w:tc>
@@ -5758,7 +5744,7 @@
               <w:spacing w:before="20" w:after="20"/>
               <w:jc w:val="center"/>
             </w:pPr>
-            <w:bookmarkStart w:id="32" w:name="_Hlk5892875"/>
+            <w:bookmarkStart w:id="31" w:name="_Hlk5892875"/>
             <w:r>
               <w:t>внешний клю</w:t>
             </w:r>
@@ -5783,11 +5769,11 @@
             <w:r>
               <w:t>)</w:t>
             </w:r>
-            <w:bookmarkEnd w:id="32"/>
+            <w:bookmarkEnd w:id="31"/>
           </w:p>
         </w:tc>
       </w:tr>
-      <w:bookmarkEnd w:id="25"/>
+      <w:bookmarkEnd w:id="24"/>
     </w:tbl>
     <w:p>
       <w:r>
@@ -5815,7 +5801,7 @@
       <w:r>
         <w:t xml:space="preserve"> (</w:t>
       </w:r>
-      <w:bookmarkStart w:id="33" w:name="_Hlk5893053"/>
+      <w:bookmarkStart w:id="32" w:name="_Hlk5893053"/>
       <w:r>
         <w:rPr>
           <w:lang w:val="en-US"/>
@@ -5828,7 +5814,7 @@
         </w:rPr>
         <w:t>s</w:t>
       </w:r>
-      <w:bookmarkEnd w:id="33"/>
+      <w:bookmarkEnd w:id="32"/>
       <w:r>
         <w:t>)</w:t>
       </w:r>
@@ -6032,7 +6018,7 @@
                 <w:b/>
               </w:rPr>
             </w:pPr>
-            <w:bookmarkStart w:id="34" w:name="_Hlk5886657"/>
+            <w:bookmarkStart w:id="33" w:name="_Hlk5886657"/>
             <w:r>
               <w:rPr>
                 <w:b/>
@@ -6069,7 +6055,7 @@
             <w:r>
               <w:t>)</w:t>
             </w:r>
-            <w:bookmarkEnd w:id="34"/>
+            <w:bookmarkEnd w:id="33"/>
           </w:p>
         </w:tc>
       </w:tr>
@@ -6178,11 +6164,11 @@
               <w:spacing w:before="20" w:after="20"/>
               <w:jc w:val="center"/>
             </w:pPr>
-            <w:bookmarkStart w:id="35" w:name="_Hlk5886945"/>
+            <w:bookmarkStart w:id="34" w:name="_Hlk5886945"/>
             <w:r>
               <w:t>обязательное поле</w:t>
             </w:r>
-            <w:bookmarkEnd w:id="35"/>
+            <w:bookmarkEnd w:id="34"/>
           </w:p>
         </w:tc>
       </w:tr>
@@ -6255,11 +6241,11 @@
               <w:spacing w:before="20" w:after="20"/>
               <w:jc w:val="center"/>
             </w:pPr>
-            <w:bookmarkStart w:id="36" w:name="_Hlk5972443"/>
+            <w:bookmarkStart w:id="35" w:name="_Hlk5972443"/>
             <w:r>
               <w:t>обязательное поле</w:t>
             </w:r>
-            <w:bookmarkEnd w:id="36"/>
+            <w:bookmarkEnd w:id="35"/>
           </w:p>
         </w:tc>
       </w:tr>
@@ -6281,8 +6267,8 @@
                 <w:lang w:val="en-US"/>
               </w:rPr>
             </w:pPr>
-            <w:bookmarkStart w:id="37" w:name="_Hlk5892309"/>
-            <w:bookmarkStart w:id="38" w:name="_Hlk5887613"/>
+            <w:bookmarkStart w:id="36" w:name="_Hlk5892309"/>
+            <w:bookmarkStart w:id="37" w:name="_Hlk5887613"/>
             <w:r>
               <w:t>Область применения</w:t>
             </w:r>
@@ -6352,7 +6338,7 @@
           </w:p>
         </w:tc>
       </w:tr>
-      <w:bookmarkEnd w:id="37"/>
+      <w:bookmarkEnd w:id="36"/>
       <w:tr>
         <w:trPr>
           <w:trHeight w:val="908"/>
@@ -6533,11 +6519,11 @@
               <w:spacing w:before="20" w:after="20"/>
               <w:jc w:val="center"/>
             </w:pPr>
-            <w:bookmarkStart w:id="39" w:name="_Hlk5887176"/>
+            <w:bookmarkStart w:id="38" w:name="_Hlk5887176"/>
             <w:r>
               <w:t>обязательное поле</w:t>
             </w:r>
-            <w:bookmarkEnd w:id="39"/>
+            <w:bookmarkEnd w:id="38"/>
           </w:p>
         </w:tc>
       </w:tr>
@@ -6556,7 +6542,7 @@
               <w:spacing w:before="20" w:after="20"/>
               <w:jc w:val="center"/>
             </w:pPr>
-            <w:bookmarkStart w:id="40" w:name="_Hlk5887603"/>
+            <w:bookmarkStart w:id="39" w:name="_Hlk5887603"/>
             <w:r>
               <w:t>Кол-во лицензий</w:t>
             </w:r>
@@ -6614,15 +6600,15 @@
               <w:spacing w:before="20" w:after="20"/>
               <w:jc w:val="center"/>
             </w:pPr>
-            <w:bookmarkStart w:id="41" w:name="_Hlk5887300"/>
+            <w:bookmarkStart w:id="40" w:name="_Hlk5887300"/>
             <w:r>
               <w:t>обязательное поле</w:t>
             </w:r>
-            <w:bookmarkEnd w:id="41"/>
+            <w:bookmarkEnd w:id="40"/>
           </w:p>
         </w:tc>
       </w:tr>
-      <w:bookmarkEnd w:id="40"/>
+      <w:bookmarkEnd w:id="39"/>
       <w:tr>
         <w:trPr>
           <w:trHeight w:val="908"/>
@@ -6677,19 +6663,19 @@
                 <w:lang w:val="en-US"/>
               </w:rPr>
             </w:pPr>
-            <w:commentRangeStart w:id="42"/>
+            <w:commentRangeStart w:id="41"/>
             <w:r>
               <w:rPr>
                 <w:lang w:val="en-US"/>
               </w:rPr>
               <w:t>INTERVAL</w:t>
             </w:r>
-            <w:commentRangeEnd w:id="42"/>
+            <w:commentRangeEnd w:id="41"/>
             <w:r>
               <w:rPr>
                 <w:rStyle w:val="a6"/>
               </w:rPr>
-              <w:commentReference w:id="42"/>
+              <w:commentReference w:id="41"/>
             </w:r>
           </w:p>
         </w:tc>
@@ -6703,14 +6689,14 @@
               <w:spacing w:before="20" w:after="20"/>
               <w:jc w:val="center"/>
             </w:pPr>
-            <w:bookmarkStart w:id="43" w:name="_Hlk5887437"/>
+            <w:bookmarkStart w:id="42" w:name="_Hlk5887437"/>
             <w:r>
               <w:t>не</w:t>
             </w:r>
             <w:r>
               <w:t>обязательное поле</w:t>
             </w:r>
-            <w:bookmarkEnd w:id="43"/>
+            <w:bookmarkEnd w:id="42"/>
           </w:p>
         </w:tc>
       </w:tr>
@@ -6780,11 +6766,11 @@
               <w:spacing w:before="20" w:after="20"/>
               <w:jc w:val="center"/>
             </w:pPr>
-            <w:bookmarkStart w:id="44" w:name="_Hlk5887536"/>
+            <w:bookmarkStart w:id="43" w:name="_Hlk5887536"/>
             <w:r>
               <w:t>необязательное поле</w:t>
             </w:r>
-            <w:bookmarkEnd w:id="44"/>
+            <w:bookmarkEnd w:id="43"/>
           </w:p>
         </w:tc>
       </w:tr>
@@ -6944,7 +6930,7 @@
           </w:p>
         </w:tc>
       </w:tr>
-      <w:bookmarkEnd w:id="38"/>
+      <w:bookmarkEnd w:id="37"/>
     </w:tbl>
     <w:p>
       <w:r>
@@ -6972,14 +6958,14 @@
       <w:r>
         <w:t xml:space="preserve"> (</w:t>
       </w:r>
-      <w:bookmarkStart w:id="45" w:name="_Hlk5893144"/>
+      <w:bookmarkStart w:id="44" w:name="_Hlk5893144"/>
       <w:r>
         <w:rPr>
           <w:lang w:val="en-US"/>
         </w:rPr>
         <w:t>Games</w:t>
       </w:r>
-      <w:bookmarkEnd w:id="45"/>
+      <w:bookmarkEnd w:id="44"/>
       <w:r>
         <w:t>)</w:t>
       </w:r>
@@ -7258,58 +7244,58 @@
                 <w:lang w:val="en-US"/>
               </w:rPr>
             </w:pPr>
-            <w:bookmarkStart w:id="46" w:name="_Hlk5887647"/>
+            <w:bookmarkStart w:id="45" w:name="_Hlk5887647"/>
             <w:r>
               <w:rPr>
                 <w:lang w:val="en-US"/>
               </w:rPr>
               <w:t>GAME</w:t>
             </w:r>
+            <w:bookmarkEnd w:id="45"/>
+            <w:r>
+              <w:rPr>
+                <w:lang w:val="en-US"/>
+              </w:rPr>
+              <w:t>_NAME</w:t>
+            </w:r>
+          </w:p>
+        </w:tc>
+        <w:tc>
+          <w:tcPr>
+            <w:tcW w:w="2670" w:type="dxa"/>
+            <w:vAlign w:val="center"/>
+          </w:tcPr>
+          <w:p>
+            <w:pPr>
+              <w:spacing w:before="20" w:after="20"/>
+              <w:jc w:val="center"/>
+              <w:rPr>
+                <w:lang w:val="en-US"/>
+              </w:rPr>
+            </w:pPr>
+            <w:r>
+              <w:rPr>
+                <w:lang w:val="en-US"/>
+              </w:rPr>
+              <w:t>V(50)</w:t>
+            </w:r>
+          </w:p>
+        </w:tc>
+        <w:tc>
+          <w:tcPr>
+            <w:tcW w:w="2671" w:type="dxa"/>
+            <w:vAlign w:val="center"/>
+          </w:tcPr>
+          <w:p>
+            <w:pPr>
+              <w:spacing w:before="20" w:after="20"/>
+              <w:jc w:val="center"/>
+            </w:pPr>
+            <w:bookmarkStart w:id="46" w:name="_Hlk5887942"/>
+            <w:r>
+              <w:t>обязательное поле</w:t>
+            </w:r>
             <w:bookmarkEnd w:id="46"/>
-            <w:r>
-              <w:rPr>
-                <w:lang w:val="en-US"/>
-              </w:rPr>
-              <w:t>_NAME</w:t>
-            </w:r>
-          </w:p>
-        </w:tc>
-        <w:tc>
-          <w:tcPr>
-            <w:tcW w:w="2670" w:type="dxa"/>
-            <w:vAlign w:val="center"/>
-          </w:tcPr>
-          <w:p>
-            <w:pPr>
-              <w:spacing w:before="20" w:after="20"/>
-              <w:jc w:val="center"/>
-              <w:rPr>
-                <w:lang w:val="en-US"/>
-              </w:rPr>
-            </w:pPr>
-            <w:r>
-              <w:rPr>
-                <w:lang w:val="en-US"/>
-              </w:rPr>
-              <w:t>V(50)</w:t>
-            </w:r>
-          </w:p>
-        </w:tc>
-        <w:tc>
-          <w:tcPr>
-            <w:tcW w:w="2671" w:type="dxa"/>
-            <w:vAlign w:val="center"/>
-          </w:tcPr>
-          <w:p>
-            <w:pPr>
-              <w:spacing w:before="20" w:after="20"/>
-              <w:jc w:val="center"/>
-            </w:pPr>
-            <w:bookmarkStart w:id="47" w:name="_Hlk5887942"/>
-            <w:r>
-              <w:t>обязательное поле</w:t>
-            </w:r>
-            <w:bookmarkEnd w:id="47"/>
           </w:p>
         </w:tc>
       </w:tr>
@@ -7426,14 +7412,14 @@
               <w:spacing w:before="20" w:after="20"/>
               <w:jc w:val="center"/>
             </w:pPr>
-            <w:bookmarkStart w:id="48" w:name="_Hlk5887652"/>
+            <w:bookmarkStart w:id="47" w:name="_Hlk5887652"/>
             <w:r>
               <w:rPr>
                 <w:lang w:val="en-US"/>
               </w:rPr>
               <w:t>GAME</w:t>
             </w:r>
-            <w:bookmarkEnd w:id="48"/>
+            <w:bookmarkEnd w:id="47"/>
             <w:r>
               <w:rPr>
                 <w:lang w:val="en-US"/>
@@ -7728,11 +7714,11 @@
               <w:spacing w:before="20" w:after="20"/>
               <w:jc w:val="center"/>
             </w:pPr>
-            <w:bookmarkStart w:id="49" w:name="_Hlk5887754"/>
+            <w:bookmarkStart w:id="48" w:name="_Hlk5887754"/>
             <w:r>
               <w:t>обязательное поле</w:t>
             </w:r>
-            <w:bookmarkEnd w:id="49"/>
+            <w:bookmarkEnd w:id="48"/>
           </w:p>
         </w:tc>
       </w:tr>
@@ -7893,11 +7879,11 @@
               <w:spacing w:before="20" w:after="20"/>
               <w:jc w:val="center"/>
             </w:pPr>
-            <w:bookmarkStart w:id="50" w:name="_Hlk5887847"/>
+            <w:bookmarkStart w:id="49" w:name="_Hlk5887847"/>
             <w:r>
               <w:t>обязательное поле</w:t>
             </w:r>
-            <w:bookmarkEnd w:id="50"/>
+            <w:bookmarkEnd w:id="49"/>
           </w:p>
         </w:tc>
       </w:tr>
@@ -8005,7 +7991,7 @@
       <w:r>
         <w:t>ПРИОБРЕТЁННЫЕ ЛИЦЕНЗИИ (</w:t>
       </w:r>
-      <w:bookmarkStart w:id="51" w:name="_Hlk5974694"/>
+      <w:bookmarkStart w:id="50" w:name="_Hlk5974694"/>
       <w:r>
         <w:rPr>
           <w:lang w:val="en-US"/>
@@ -8018,7 +8004,7 @@
         </w:rPr>
         <w:t>icenses</w:t>
       </w:r>
-      <w:bookmarkEnd w:id="51"/>
+      <w:bookmarkEnd w:id="50"/>
       <w:r>
         <w:t>)</w:t>
       </w:r>
@@ -8054,7 +8040,7 @@
                 <w:i/>
               </w:rPr>
             </w:pPr>
-            <w:bookmarkStart w:id="52" w:name="_Hlk5891766"/>
+            <w:bookmarkStart w:id="51" w:name="_Hlk5891766"/>
             <w:r>
               <w:rPr>
                 <w:i/>
@@ -8298,7 +8284,7 @@
               <w:spacing w:before="20" w:after="20"/>
               <w:jc w:val="center"/>
             </w:pPr>
-            <w:bookmarkStart w:id="53" w:name="_Hlk5888773"/>
+            <w:bookmarkStart w:id="52" w:name="_Hlk5888773"/>
             <w:r>
               <w:t>внешний клю</w:t>
             </w:r>
@@ -8326,7 +8312,7 @@
             <w:r>
               <w:t>)</w:t>
             </w:r>
-            <w:bookmarkEnd w:id="53"/>
+            <w:bookmarkEnd w:id="52"/>
           </w:p>
         </w:tc>
       </w:tr>
@@ -8603,11 +8589,11 @@
               <w:spacing w:before="20" w:after="20"/>
               <w:jc w:val="center"/>
             </w:pPr>
-            <w:bookmarkStart w:id="54" w:name="_Hlk5889059"/>
+            <w:bookmarkStart w:id="53" w:name="_Hlk5889059"/>
             <w:r>
               <w:t>обязательное поле</w:t>
             </w:r>
-            <w:bookmarkEnd w:id="54"/>
+            <w:bookmarkEnd w:id="53"/>
           </w:p>
         </w:tc>
       </w:tr>
@@ -8797,11 +8783,11 @@
                 <w:lang w:val="en-US"/>
               </w:rPr>
             </w:pPr>
-            <w:bookmarkStart w:id="55" w:name="_Hlk5889164"/>
+            <w:bookmarkStart w:id="54" w:name="_Hlk5889164"/>
             <w:r>
               <w:t>обязательное поле</w:t>
             </w:r>
-            <w:bookmarkEnd w:id="55"/>
+            <w:bookmarkEnd w:id="54"/>
           </w:p>
         </w:tc>
       </w:tr>
@@ -8877,11 +8863,11 @@
               <w:spacing w:before="20" w:after="20"/>
               <w:jc w:val="center"/>
             </w:pPr>
-            <w:bookmarkStart w:id="56" w:name="_Hlk5889342"/>
+            <w:bookmarkStart w:id="55" w:name="_Hlk5889342"/>
             <w:r>
               <w:t>обязательное поле</w:t>
             </w:r>
-            <w:bookmarkEnd w:id="56"/>
+            <w:bookmarkEnd w:id="55"/>
           </w:p>
         </w:tc>
       </w:tr>
@@ -8978,7 +8964,7 @@
               <w:spacing w:before="20" w:after="20"/>
               <w:jc w:val="center"/>
             </w:pPr>
-            <w:commentRangeStart w:id="57"/>
+            <w:commentRangeStart w:id="56"/>
             <w:r>
               <w:t>Срок истечения платной подписки</w:t>
             </w:r>
@@ -9042,20 +9028,20 @@
             <w:r>
               <w:t>еобязательно поле</w:t>
             </w:r>
-            <w:commentRangeEnd w:id="57"/>
+            <w:commentRangeEnd w:id="56"/>
             <w:r>
               <w:rPr>
                 <w:rStyle w:val="a6"/>
               </w:rPr>
-              <w:commentReference w:id="57"/>
+              <w:commentReference w:id="56"/>
             </w:r>
           </w:p>
         </w:tc>
       </w:tr>
     </w:tbl>
     <w:p>
-      <w:bookmarkStart w:id="58" w:name="_Hlk5890384"/>
-      <w:bookmarkEnd w:id="52"/>
+      <w:bookmarkStart w:id="57" w:name="_Hlk5890384"/>
+      <w:bookmarkEnd w:id="51"/>
       <w:r>
         <w:br w:type="page"/>
       </w:r>
@@ -9128,8 +9114,8 @@
                 <w:i/>
               </w:rPr>
             </w:pPr>
-            <w:bookmarkStart w:id="59" w:name="_Hlk5890388"/>
-            <w:bookmarkEnd w:id="58"/>
+            <w:bookmarkStart w:id="58" w:name="_Hlk5890388"/>
+            <w:bookmarkEnd w:id="57"/>
             <w:r>
               <w:rPr>
                 <w:i/>
@@ -9217,8 +9203,8 @@
               <w:spacing w:before="20" w:after="20"/>
               <w:jc w:val="center"/>
             </w:pPr>
-            <w:bookmarkStart w:id="60" w:name="_Hlk5890535"/>
-            <w:commentRangeStart w:id="61"/>
+            <w:bookmarkStart w:id="59" w:name="_Hlk5890535"/>
+            <w:commentRangeStart w:id="60"/>
             <w:r>
               <w:t>Логин</w:t>
             </w:r>
@@ -9285,17 +9271,17 @@
               </w:rPr>
               <w:t>первичный ключ</w:t>
             </w:r>
-            <w:commentRangeEnd w:id="61"/>
+            <w:commentRangeEnd w:id="60"/>
             <w:r>
               <w:rPr>
                 <w:rStyle w:val="a6"/>
               </w:rPr>
-              <w:commentReference w:id="61"/>
+              <w:commentReference w:id="60"/>
             </w:r>
           </w:p>
         </w:tc>
       </w:tr>
-      <w:bookmarkEnd w:id="60"/>
+      <w:bookmarkEnd w:id="59"/>
       <w:tr>
         <w:trPr>
           <w:trHeight w:val="612"/>
@@ -9311,7 +9297,7 @@
               <w:spacing w:before="20" w:after="20"/>
               <w:jc w:val="center"/>
             </w:pPr>
-            <w:commentRangeStart w:id="62"/>
+            <w:commentRangeStart w:id="61"/>
             <w:r>
               <w:t>Ник</w:t>
             </w:r>
@@ -9372,17 +9358,17 @@
                 <w:b/>
               </w:rPr>
             </w:pPr>
-            <w:bookmarkStart w:id="63" w:name="_Hlk5891968"/>
+            <w:bookmarkStart w:id="62" w:name="_Hlk5891968"/>
             <w:r>
               <w:t>обязательное поле</w:t>
             </w:r>
-            <w:bookmarkEnd w:id="63"/>
-            <w:commentRangeEnd w:id="62"/>
+            <w:bookmarkEnd w:id="62"/>
+            <w:commentRangeEnd w:id="61"/>
             <w:r>
               <w:rPr>
                 <w:rStyle w:val="a6"/>
               </w:rPr>
-              <w:commentReference w:id="62"/>
+              <w:commentReference w:id="61"/>
             </w:r>
           </w:p>
         </w:tc>
@@ -9402,14 +9388,14 @@
               <w:spacing w:before="20" w:after="20"/>
               <w:jc w:val="center"/>
             </w:pPr>
-            <w:bookmarkStart w:id="64" w:name="_Hlk5891793"/>
+            <w:bookmarkStart w:id="63" w:name="_Hlk5891793"/>
             <w:r>
               <w:rPr>
                 <w:lang w:val="en-US"/>
               </w:rPr>
               <w:t>E-Mail</w:t>
             </w:r>
-            <w:bookmarkEnd w:id="64"/>
+            <w:bookmarkEnd w:id="63"/>
           </w:p>
         </w:tc>
         <w:tc>
@@ -9557,11 +9543,11 @@
                 <w:lang w:val="en-US"/>
               </w:rPr>
             </w:pPr>
-            <w:bookmarkStart w:id="65" w:name="_Hlk5890252"/>
+            <w:bookmarkStart w:id="64" w:name="_Hlk5890252"/>
             <w:r>
               <w:t>обязательное поле</w:t>
             </w:r>
-            <w:bookmarkEnd w:id="65"/>
+            <w:bookmarkEnd w:id="64"/>
           </w:p>
         </w:tc>
       </w:tr>
@@ -9637,11 +9623,11 @@
                 <w:lang w:val="en-US"/>
               </w:rPr>
             </w:pPr>
-            <w:bookmarkStart w:id="66" w:name="_Hlk5890304"/>
+            <w:bookmarkStart w:id="65" w:name="_Hlk5890304"/>
             <w:r>
               <w:t>обязательное поле</w:t>
             </w:r>
-            <w:bookmarkEnd w:id="66"/>
+            <w:bookmarkEnd w:id="65"/>
           </w:p>
         </w:tc>
       </w:tr>
@@ -9724,7 +9710,7 @@
         </w:tc>
       </w:tr>
     </w:tbl>
-    <w:bookmarkEnd w:id="59"/>
+    <w:bookmarkEnd w:id="58"/>
     <w:p>
       <w:pPr>
         <w:pStyle w:val="a5"/>
@@ -9783,7 +9769,7 @@
                 <w:i/>
               </w:rPr>
             </w:pPr>
-            <w:bookmarkStart w:id="67" w:name="_Hlk5891733"/>
+            <w:bookmarkStart w:id="66" w:name="_Hlk5891733"/>
             <w:r>
               <w:rPr>
                 <w:i/>
@@ -10147,7 +10133,7 @@
           </w:p>
         </w:tc>
       </w:tr>
-      <w:bookmarkEnd w:id="67"/>
+      <w:bookmarkEnd w:id="66"/>
     </w:tbl>
     <w:p>
       <w:r>
@@ -10172,14 +10158,14 @@
       <w:r>
         <w:t xml:space="preserve"> СОТРУДНИКИ (</w:t>
       </w:r>
-      <w:bookmarkStart w:id="68" w:name="_Hlk5892484"/>
+      <w:bookmarkStart w:id="67" w:name="_Hlk5892484"/>
       <w:r>
         <w:rPr>
           <w:lang w:val="en-US"/>
         </w:rPr>
         <w:t>Employers</w:t>
       </w:r>
-      <w:bookmarkEnd w:id="68"/>
+      <w:bookmarkEnd w:id="67"/>
       <w:r>
         <w:t>)</w:t>
       </w:r>
@@ -10389,7 +10375,7 @@
                 <w:b/>
               </w:rPr>
             </w:pPr>
-            <w:bookmarkStart w:id="69" w:name="_Hlk5973085"/>
+            <w:bookmarkStart w:id="68" w:name="_Hlk5973085"/>
             <w:r>
               <w:rPr>
                 <w:b/>
@@ -10402,7 +10388,7 @@
               </w:rPr>
               <w:t>первичный ключ</w:t>
             </w:r>
-            <w:bookmarkEnd w:id="69"/>
+            <w:bookmarkEnd w:id="68"/>
           </w:p>
         </w:tc>
       </w:tr>
@@ -10604,11 +10590,11 @@
               <w:spacing w:before="20" w:after="20"/>
               <w:jc w:val="center"/>
             </w:pPr>
-            <w:bookmarkStart w:id="70" w:name="_Hlk5890786"/>
+            <w:bookmarkStart w:id="69" w:name="_Hlk5890786"/>
             <w:r>
               <w:t>обязательное поле</w:t>
             </w:r>
-            <w:bookmarkEnd w:id="70"/>
+            <w:bookmarkEnd w:id="69"/>
           </w:p>
         </w:tc>
       </w:tr>
@@ -10867,7 +10853,7 @@
               <w:spacing w:before="20" w:after="20"/>
               <w:jc w:val="center"/>
             </w:pPr>
-            <w:bookmarkStart w:id="71" w:name="_Hlk5890852"/>
+            <w:bookmarkStart w:id="70" w:name="_Hlk5890852"/>
             <w:r>
               <w:t>Серия и номер п</w:t>
             </w:r>
@@ -10946,16 +10932,16 @@
               <w:spacing w:before="20" w:after="20"/>
               <w:jc w:val="center"/>
             </w:pPr>
-            <w:commentRangeStart w:id="72"/>
+            <w:commentRangeStart w:id="71"/>
             <w:r>
               <w:t>обязательное поле</w:t>
             </w:r>
-            <w:commentRangeEnd w:id="72"/>
+            <w:commentRangeEnd w:id="71"/>
             <w:r>
               <w:rPr>
                 <w:rStyle w:val="a6"/>
               </w:rPr>
-              <w:commentReference w:id="72"/>
+              <w:commentReference w:id="71"/>
             </w:r>
             <w:r>
               <w:t>,</w:t>
@@ -10972,7 +10958,7 @@
           </w:p>
         </w:tc>
       </w:tr>
-      <w:bookmarkEnd w:id="71"/>
+      <w:bookmarkEnd w:id="70"/>
       <w:tr>
         <w:tblPrEx>
           <w:jc w:val="left"/>
@@ -11154,18 +11140,18 @@
               <w:spacing w:before="20" w:after="20"/>
               <w:jc w:val="center"/>
             </w:pPr>
-            <w:bookmarkStart w:id="73" w:name="_Hlk5891189"/>
-            <w:commentRangeStart w:id="74"/>
+            <w:bookmarkStart w:id="72" w:name="_Hlk5891189"/>
+            <w:commentRangeStart w:id="73"/>
             <w:r>
               <w:t>обязательное поле</w:t>
             </w:r>
-            <w:bookmarkEnd w:id="73"/>
-            <w:commentRangeEnd w:id="74"/>
+            <w:bookmarkEnd w:id="72"/>
+            <w:commentRangeEnd w:id="73"/>
             <w:r>
               <w:rPr>
                 <w:rStyle w:val="a6"/>
               </w:rPr>
-              <w:commentReference w:id="74"/>
+              <w:commentReference w:id="73"/>
             </w:r>
             <w:r>
               <w:t>,</w:t>
@@ -11274,16 +11260,16 @@
               <w:spacing w:before="20" w:after="20"/>
               <w:jc w:val="center"/>
             </w:pPr>
-            <w:commentRangeStart w:id="75"/>
+            <w:commentRangeStart w:id="74"/>
             <w:r>
               <w:t>обязательное поле</w:t>
             </w:r>
-            <w:commentRangeEnd w:id="75"/>
+            <w:commentRangeEnd w:id="74"/>
             <w:r>
               <w:rPr>
                 <w:rStyle w:val="a6"/>
               </w:rPr>
-              <w:commentReference w:id="75"/>
+              <w:commentReference w:id="74"/>
             </w:r>
             <w:r>
               <w:t>,</w:t>
@@ -11380,11 +11366,11 @@
               <w:spacing w:before="20" w:after="20"/>
               <w:jc w:val="center"/>
             </w:pPr>
-            <w:bookmarkStart w:id="76" w:name="_Hlk5891415"/>
+            <w:bookmarkStart w:id="75" w:name="_Hlk5891415"/>
             <w:r>
               <w:t>обязательное поле</w:t>
             </w:r>
-            <w:bookmarkEnd w:id="76"/>
+            <w:bookmarkEnd w:id="75"/>
           </w:p>
         </w:tc>
       </w:tr>
@@ -11474,11 +11460,11 @@
                 <w:lang w:val="en-US"/>
               </w:rPr>
             </w:pPr>
-            <w:bookmarkStart w:id="77" w:name="_Hlk5891469"/>
+            <w:bookmarkStart w:id="76" w:name="_Hlk5891469"/>
             <w:r>
               <w:t>обязательное поле</w:t>
             </w:r>
-            <w:bookmarkEnd w:id="77"/>
+            <w:bookmarkEnd w:id="76"/>
           </w:p>
         </w:tc>
       </w:tr>
@@ -11556,11 +11542,11 @@
               <w:spacing w:before="20" w:after="20"/>
               <w:jc w:val="center"/>
             </w:pPr>
-            <w:bookmarkStart w:id="78" w:name="_Hlk5891500"/>
+            <w:bookmarkStart w:id="77" w:name="_Hlk5891500"/>
             <w:r>
               <w:t>необязательное поле</w:t>
             </w:r>
-            <w:bookmarkEnd w:id="78"/>
+            <w:bookmarkEnd w:id="77"/>
           </w:p>
         </w:tc>
       </w:tr>
@@ -11635,11 +11621,11 @@
               <w:spacing w:before="20" w:after="20"/>
               <w:jc w:val="center"/>
             </w:pPr>
-            <w:bookmarkStart w:id="79" w:name="_Hlk5891655"/>
+            <w:bookmarkStart w:id="78" w:name="_Hlk5891655"/>
             <w:r>
               <w:t>обязательное поле</w:t>
             </w:r>
-            <w:bookmarkEnd w:id="79"/>
+            <w:bookmarkEnd w:id="78"/>
           </w:p>
         </w:tc>
       </w:tr>
@@ -11857,11 +11843,11 @@
       <w:r>
         <w:t xml:space="preserve"> </w:t>
       </w:r>
-      <w:bookmarkStart w:id="80" w:name="_Hlk5891718"/>
+      <w:bookmarkStart w:id="79" w:name="_Hlk5891718"/>
       <w:r>
         <w:t xml:space="preserve">ЗАПРОСЫ К ТЕХПОДДЕРЖКЕ </w:t>
       </w:r>
-      <w:bookmarkEnd w:id="80"/>
+      <w:bookmarkEnd w:id="79"/>
       <w:r>
         <w:t>(</w:t>
       </w:r>
@@ -12142,7 +12128,7 @@
               <w:spacing w:before="20" w:after="20"/>
               <w:jc w:val="center"/>
             </w:pPr>
-            <w:bookmarkStart w:id="81" w:name="_Hlk5892213"/>
+            <w:bookmarkStart w:id="80" w:name="_Hlk5892213"/>
             <w:r>
               <w:t>внешний клю</w:t>
             </w:r>
@@ -12170,7 +12156,7 @@
             <w:r>
               <w:t>)</w:t>
             </w:r>
-            <w:bookmarkEnd w:id="81"/>
+            <w:bookmarkEnd w:id="80"/>
           </w:p>
         </w:tc>
       </w:tr>
@@ -12406,7 +12392,7 @@
                 <w:lang w:val="en-US"/>
               </w:rPr>
             </w:pPr>
-            <w:bookmarkStart w:id="82" w:name="_Hlk5892109"/>
+            <w:bookmarkStart w:id="81" w:name="_Hlk5892109"/>
             <w:r>
               <w:rPr>
                 <w:lang w:val="en-US"/>
@@ -12431,45 +12417,45 @@
               </w:rPr>
               <w:t>)</w:t>
             </w:r>
+            <w:bookmarkEnd w:id="81"/>
+          </w:p>
+        </w:tc>
+        <w:tc>
+          <w:tcPr>
+            <w:tcW w:w="2671" w:type="dxa"/>
+            <w:vAlign w:val="center"/>
+          </w:tcPr>
+          <w:p>
+            <w:pPr>
+              <w:spacing w:before="20" w:after="20"/>
+              <w:jc w:val="center"/>
+            </w:pPr>
+            <w:bookmarkStart w:id="82" w:name="_Hlk5892677"/>
+            <w:r>
+              <w:t>внешний клю</w:t>
+            </w:r>
+            <w:r>
+              <w:t>ч</w:t>
+            </w:r>
+          </w:p>
+          <w:p>
+            <w:pPr>
+              <w:spacing w:before="20" w:after="20"/>
+              <w:jc w:val="center"/>
+            </w:pPr>
+            <w:r>
+              <w:t>(к</w:t>
+            </w:r>
+            <w:r>
+              <w:rPr>
+                <w:lang w:val="en-US"/>
+              </w:rPr>
+              <w:t xml:space="preserve"> Employers</w:t>
+            </w:r>
+            <w:r>
+              <w:t>)</w:t>
+            </w:r>
             <w:bookmarkEnd w:id="82"/>
-          </w:p>
-        </w:tc>
-        <w:tc>
-          <w:tcPr>
-            <w:tcW w:w="2671" w:type="dxa"/>
-            <w:vAlign w:val="center"/>
-          </w:tcPr>
-          <w:p>
-            <w:pPr>
-              <w:spacing w:before="20" w:after="20"/>
-              <w:jc w:val="center"/>
-            </w:pPr>
-            <w:bookmarkStart w:id="83" w:name="_Hlk5892677"/>
-            <w:r>
-              <w:t>внешний клю</w:t>
-            </w:r>
-            <w:r>
-              <w:t>ч</w:t>
-            </w:r>
-          </w:p>
-          <w:p>
-            <w:pPr>
-              <w:spacing w:before="20" w:after="20"/>
-              <w:jc w:val="center"/>
-            </w:pPr>
-            <w:r>
-              <w:t>(к</w:t>
-            </w:r>
-            <w:r>
-              <w:rPr>
-                <w:lang w:val="en-US"/>
-              </w:rPr>
-              <w:t xml:space="preserve"> Employers</w:t>
-            </w:r>
-            <w:r>
-              <w:t>)</w:t>
-            </w:r>
-            <w:bookmarkEnd w:id="83"/>
           </w:p>
         </w:tc>
       </w:tr>
@@ -12707,34 +12693,62 @@
           <w:numId w:val="3"/>
         </w:numPr>
       </w:pPr>
-      <w:bookmarkStart w:id="84" w:name="_Toc6511913"/>
+      <w:bookmarkStart w:id="83" w:name="_Toc6511913"/>
       <w:r>
         <w:lastRenderedPageBreak/>
         <w:t>Нормализация</w:t>
+      </w:r>
+      <w:bookmarkEnd w:id="83"/>
+    </w:p>
+    <w:p>
+      <w:pPr>
+        <w:pStyle w:val="2"/>
+        <w:numPr>
+          <w:ilvl w:val="1"/>
+          <w:numId w:val="29"/>
+        </w:numPr>
+      </w:pPr>
+      <w:bookmarkStart w:id="84" w:name="_Toc6511914"/>
+      <w:r>
+        <w:t xml:space="preserve">Первая </w:t>
+      </w:r>
+      <w:bookmarkStart w:id="85" w:name="_GoBack"/>
+      <w:bookmarkEnd w:id="85"/>
+      <w:r>
+        <w:t>нормальная форма</w:t>
       </w:r>
       <w:bookmarkEnd w:id="84"/>
     </w:p>
     <w:p>
       <w:pPr>
+        <w:ind w:firstLine="360"/>
+        <w:jc w:val="both"/>
+      </w:pPr>
+      <w:r>
+        <w:t>Для приведения к первой нормальной форме значения многозначных полей были вынесены в отдельные отношения («ТЕЛЕФОНЫ РАЗРАБОТЧИКОВ», «ЯЗЫКИ ПРОГРАММНЫХ ПРОДУКТОВ» и т. д.).</w:t>
+      </w:r>
+    </w:p>
+    <w:p>
+      <w:pPr>
         <w:pStyle w:val="2"/>
         <w:numPr>
           <w:ilvl w:val="1"/>
-          <w:numId w:val="22"/>
+          <w:numId w:val="29"/>
         </w:numPr>
       </w:pPr>
-      <w:bookmarkStart w:id="85" w:name="_Toc6511914"/>
-      <w:r>
-        <w:t>Первая нормальная форма</w:t>
-      </w:r>
-      <w:bookmarkEnd w:id="85"/>
+      <w:bookmarkStart w:id="86" w:name="_Toc6511915"/>
+      <w:r>
+        <w:t>Вторая нормальная форма</w:t>
+      </w:r>
+      <w:bookmarkEnd w:id="86"/>
     </w:p>
     <w:p>
       <w:pPr>
-        <w:ind w:firstLine="360"/>
+        <w:ind w:left="360"/>
         <w:jc w:val="both"/>
       </w:pPr>
       <w:r>
-        <w:t>Для приведения к первой нормальной форме значения многозначных полей были вынесены в отдельные отношения («ТЕЛЕФОНЫ РАЗРАБОТЧИКОВ», «ЯЗЫКИ ПРОГРАММНЫХ ПРОДУКТОВ» и т. д.).</w:t>
+        <w:t>Приведение ко второй нормальной форме не требовалось, так как все отношения, имеющие составные первичные ключи, удовлетворяли условию второй нормальной формы.</w:t>
       </w:r>
     </w:p>
     <w:p>
@@ -12742,14 +12756,14 @@
         <w:pStyle w:val="2"/>
         <w:numPr>
           <w:ilvl w:val="1"/>
-          <w:numId w:val="22"/>
+          <w:numId w:val="29"/>
         </w:numPr>
       </w:pPr>
-      <w:bookmarkStart w:id="86" w:name="_Toc6511915"/>
-      <w:r>
-        <w:t>Вторая нормальная форма</w:t>
-      </w:r>
-      <w:bookmarkEnd w:id="86"/>
+      <w:bookmarkStart w:id="87" w:name="_Toc6511916"/>
+      <w:r>
+        <w:t>Третья нормальная форма</w:t>
+      </w:r>
+      <w:bookmarkEnd w:id="87"/>
     </w:p>
     <w:p>
       <w:pPr>
@@ -12757,7 +12771,7 @@
         <w:jc w:val="both"/>
       </w:pPr>
       <w:r>
-        <w:t>Приведение ко второй нормальной форме не требовалось, так как все отношения, имеющие составные первичные ключи, удовлетворяли условию второй нормальной формы.</w:t>
+        <w:t>Из всех отношений транзитивная зависимость на данном этапе была выявлена только в отношении «СОТРУДНИКИ». Зарплата сотрудника соответствует занимаемой им должности. Поэтому было составлено отдельное отношение «ДОЛЖНОСТИ», которое содержит два поля: должность, и соответствующая этой должности зарплата.</w:t>
       </w:r>
     </w:p>
     <w:p>
@@ -12765,22 +12779,51 @@
         <w:pStyle w:val="2"/>
         <w:numPr>
           <w:ilvl w:val="1"/>
-          <w:numId w:val="22"/>
+          <w:numId w:val="29"/>
         </w:numPr>
       </w:pPr>
-      <w:bookmarkStart w:id="87" w:name="_Toc6511916"/>
-      <w:r>
-        <w:t>Третья нормальная форма</w:t>
-      </w:r>
-      <w:bookmarkEnd w:id="87"/>
+      <w:bookmarkStart w:id="88" w:name="_Toc6511917"/>
+      <w:r>
+        <w:t>Четвертая нормальная форма</w:t>
+      </w:r>
+      <w:bookmarkEnd w:id="88"/>
     </w:p>
     <w:p>
       <w:pPr>
-        <w:ind w:left="360"/>
+        <w:ind w:firstLine="360"/>
         <w:jc w:val="both"/>
       </w:pPr>
       <w:r>
-        <w:t>Из всех отношений транзитивная зависимость на данном этапе была выявлена только в отношении «СОТРУДНИКИ». Зарплата сотрудника соответствует занимаемой им должности. Поэтому было составлено отдельное отношение «ДОЛЖНОСТИ», которое содержит два поля: должность, и соответствующая этой должности зарплата.</w:t>
+        <w:t xml:space="preserve">Приведение к </w:t>
+      </w:r>
+      <w:r>
+        <w:t>четвертой</w:t>
+      </w:r>
+      <w:r>
+        <w:t xml:space="preserve"> нормальной форме не требовалось, так как все </w:t>
+      </w:r>
+      <w:r>
+        <w:t xml:space="preserve">отношения </w:t>
+      </w:r>
+      <w:r>
+        <w:t xml:space="preserve">удовлетворяли условию </w:t>
+      </w:r>
+      <w:r>
+        <w:t>четвертой</w:t>
+      </w:r>
+      <w:r>
+        <w:t xml:space="preserve"> нормальной формы</w:t>
+      </w:r>
+      <w:r>
+        <w:t xml:space="preserve"> (во всех отношениях отсутствуют нетривиальные многозначные зависимости)</w:t>
+      </w:r>
+      <w:r>
+        <w:t>.</w:t>
+      </w:r>
+    </w:p>
+    <w:p>
+      <w:r>
+        <w:br w:type="page"/>
       </w:r>
     </w:p>
     <w:p>
@@ -12788,59 +12831,7 @@
         <w:pStyle w:val="2"/>
         <w:numPr>
           <w:ilvl w:val="1"/>
-          <w:numId w:val="22"/>
-        </w:numPr>
-      </w:pPr>
-      <w:bookmarkStart w:id="88" w:name="_Toc6511917"/>
-      <w:r>
-        <w:t>Четвертая нормальная форма</w:t>
-      </w:r>
-      <w:bookmarkEnd w:id="88"/>
-    </w:p>
-    <w:p>
-      <w:pPr>
-        <w:ind w:firstLine="360"/>
-        <w:jc w:val="both"/>
-      </w:pPr>
-      <w:r>
-        <w:t xml:space="preserve">Приведение к </w:t>
-      </w:r>
-      <w:r>
-        <w:t>четвертой</w:t>
-      </w:r>
-      <w:r>
-        <w:t xml:space="preserve"> нормальной форме не требовалось, так как все </w:t>
-      </w:r>
-      <w:r>
-        <w:t xml:space="preserve">отношения </w:t>
-      </w:r>
-      <w:r>
-        <w:t xml:space="preserve">удовлетворяли условию </w:t>
-      </w:r>
-      <w:r>
-        <w:t>четвертой</w:t>
-      </w:r>
-      <w:r>
-        <w:t xml:space="preserve"> нормальной формы</w:t>
-      </w:r>
-      <w:r>
-        <w:t xml:space="preserve"> (во всех отношениях отсутствуют нетривиальные многозначные зависимости)</w:t>
-      </w:r>
-      <w:r>
-        <w:t>.</w:t>
-      </w:r>
-    </w:p>
-    <w:p>
-      <w:r>
-        <w:br w:type="page"/>
-      </w:r>
-    </w:p>
-    <w:p>
-      <w:pPr>
-        <w:pStyle w:val="2"/>
-        <w:numPr>
-          <w:ilvl w:val="1"/>
-          <w:numId w:val="22"/>
+          <w:numId w:val="29"/>
         </w:numPr>
       </w:pPr>
       <w:bookmarkStart w:id="89" w:name="_Toc6511918"/>
@@ -16115,9 +16106,21 @@
             <w:pPr>
               <w:spacing w:before="20" w:after="20"/>
               <w:jc w:val="center"/>
-            </w:pPr>
-            <w:r>
-              <w:t>внешний клю</w:t>
+              <w:rPr>
+                <w:lang w:val="en-US"/>
+              </w:rPr>
+            </w:pPr>
+            <w:r>
+              <w:t>внешний</w:t>
+            </w:r>
+            <w:r>
+              <w:rPr>
+                <w:lang w:val="en-US"/>
+              </w:rPr>
+              <w:t xml:space="preserve"> </w:t>
+            </w:r>
+            <w:r>
+              <w:t>клю</w:t>
             </w:r>
             <w:r>
               <w:t>ч</w:t>
@@ -16127,10 +16130,26 @@
             <w:pPr>
               <w:spacing w:before="20" w:after="20"/>
               <w:jc w:val="center"/>
-            </w:pPr>
-            <w:r>
-              <w:t xml:space="preserve">(к </w:t>
-            </w:r>
+              <w:rPr>
+                <w:lang w:val="en-US"/>
+              </w:rPr>
+            </w:pPr>
+            <w:r>
+              <w:rPr>
+                <w:lang w:val="en-US"/>
+              </w:rPr>
+              <w:t>(</w:t>
+            </w:r>
+            <w:r>
+              <w:t>к</w:t>
+            </w:r>
+            <w:r>
+              <w:rPr>
+                <w:lang w:val="en-US"/>
+              </w:rPr>
+              <w:t xml:space="preserve"> </w:t>
+            </w:r>
+            <w:proofErr w:type="spellStart"/>
             <w:r>
               <w:rPr>
                 <w:lang w:val="en-US"/>
@@ -16144,6 +16163,9 @@
               <w:t>pplication</w:t>
             </w:r>
             <w:r>
+              <w:rPr>
+                <w:lang w:val="en-US"/>
+              </w:rPr>
               <w:t>_</w:t>
             </w:r>
             <w:r>
@@ -16152,9 +16174,11 @@
               </w:rPr>
               <w:t>Area</w:t>
             </w:r>
-            <w:bookmarkStart w:id="109" w:name="_GoBack"/>
-            <w:bookmarkEnd w:id="109"/>
-            <w:r>
+            <w:proofErr w:type="spellEnd"/>
+            <w:r>
+              <w:rPr>
+                <w:lang w:val="en-US"/>
+              </w:rPr>
               <w:t>)</w:t>
             </w:r>
           </w:p>
@@ -16214,19 +16238,19 @@
                 <w:lang w:val="en-US"/>
               </w:rPr>
             </w:pPr>
-            <w:commentRangeStart w:id="110"/>
+            <w:commentRangeStart w:id="109"/>
             <w:r>
               <w:rPr>
                 <w:lang w:val="en-US"/>
               </w:rPr>
               <w:t>INTERVAL</w:t>
             </w:r>
-            <w:commentRangeEnd w:id="110"/>
+            <w:commentRangeEnd w:id="109"/>
             <w:r>
               <w:rPr>
                 <w:rStyle w:val="a6"/>
               </w:rPr>
-              <w:commentReference w:id="110"/>
+              <w:commentReference w:id="109"/>
             </w:r>
           </w:p>
         </w:tc>
@@ -16399,7 +16423,7 @@
         <w:pStyle w:val="a5"/>
         <w:jc w:val="right"/>
       </w:pPr>
-      <w:bookmarkStart w:id="111" w:name="_Hlk6330413"/>
+      <w:bookmarkStart w:id="110" w:name="_Hlk6330413"/>
       <w:r>
         <w:t xml:space="preserve">Таблица </w:t>
       </w:r>
@@ -16669,7 +16693,7 @@
           </w:p>
         </w:tc>
       </w:tr>
-      <w:bookmarkEnd w:id="111"/>
+      <w:bookmarkEnd w:id="110"/>
     </w:tbl>
     <w:p>
       <w:r>
@@ -16906,7 +16930,7 @@
               <w:spacing w:before="20" w:after="20"/>
               <w:jc w:val="center"/>
             </w:pPr>
-            <w:bookmarkStart w:id="112" w:name="_Hlk6331689"/>
+            <w:bookmarkStart w:id="111" w:name="_Hlk6331689"/>
             <w:r>
               <w:t>внешний клю</w:t>
             </w:r>
@@ -16934,7 +16958,7 @@
             <w:r>
               <w:t>)</w:t>
             </w:r>
-            <w:bookmarkEnd w:id="112"/>
+            <w:bookmarkEnd w:id="111"/>
           </w:p>
         </w:tc>
       </w:tr>
@@ -17247,7 +17271,7 @@
       <w:r>
         <w:t xml:space="preserve"> ЖАНРЫ ИГР (</w:t>
       </w:r>
-      <w:bookmarkStart w:id="113" w:name="_Hlk6331694"/>
+      <w:bookmarkStart w:id="112" w:name="_Hlk6331694"/>
       <w:r>
         <w:rPr>
           <w:lang w:val="en-US"/>
@@ -17263,7 +17287,7 @@
         </w:rPr>
         <w:t>Genres</w:t>
       </w:r>
-      <w:bookmarkEnd w:id="113"/>
+      <w:bookmarkEnd w:id="112"/>
       <w:r>
         <w:t>)</w:t>
       </w:r>
@@ -17883,7 +17907,7 @@
               <w:spacing w:before="20" w:after="20"/>
               <w:jc w:val="center"/>
             </w:pPr>
-            <w:bookmarkStart w:id="114" w:name="_Hlk6331957"/>
+            <w:bookmarkStart w:id="113" w:name="_Hlk6331957"/>
             <w:r>
               <w:t>внешний клю</w:t>
             </w:r>
@@ -17911,7 +17935,7 @@
             <w:r>
               <w:t>)</w:t>
             </w:r>
-            <w:bookmarkEnd w:id="114"/>
+            <w:bookmarkEnd w:id="113"/>
           </w:p>
         </w:tc>
       </w:tr>
@@ -18011,16 +18035,16 @@
                 <w:lang w:val="en-US"/>
               </w:rPr>
             </w:pPr>
-            <w:commentRangeStart w:id="115"/>
+            <w:commentRangeStart w:id="114"/>
             <w:r>
               <w:t>Тип</w:t>
             </w:r>
-            <w:commentRangeEnd w:id="115"/>
+            <w:commentRangeEnd w:id="114"/>
             <w:r>
               <w:rPr>
                 <w:rStyle w:val="a6"/>
               </w:rPr>
-              <w:commentReference w:id="115"/>
+              <w:commentReference w:id="114"/>
             </w:r>
           </w:p>
         </w:tc>
@@ -18127,7 +18151,7 @@
               <w:spacing w:before="20" w:after="20"/>
               <w:jc w:val="center"/>
             </w:pPr>
-            <w:commentRangeStart w:id="116"/>
+            <w:commentRangeStart w:id="115"/>
             <w:r>
               <w:t>Стоимость</w:t>
             </w:r>
@@ -18191,12 +18215,12 @@
             <w:r>
               <w:t>обязательное поле</w:t>
             </w:r>
-            <w:commentRangeEnd w:id="116"/>
+            <w:commentRangeEnd w:id="115"/>
             <w:r>
               <w:rPr>
                 <w:rStyle w:val="a6"/>
               </w:rPr>
-              <w:commentReference w:id="116"/>
+              <w:commentReference w:id="115"/>
             </w:r>
           </w:p>
         </w:tc>
@@ -18471,7 +18495,7 @@
       <w:r>
         <w:t xml:space="preserve"> ТИПЫ ЛЦЕНЗИЙ (</w:t>
       </w:r>
-      <w:bookmarkStart w:id="117" w:name="_Hlk6331963"/>
+      <w:bookmarkStart w:id="116" w:name="_Hlk6331963"/>
       <w:r>
         <w:rPr>
           <w:lang w:val="en-US"/>
@@ -18487,7 +18511,7 @@
         </w:rPr>
         <w:t>Types</w:t>
       </w:r>
-      <w:bookmarkEnd w:id="117"/>
+      <w:bookmarkEnd w:id="116"/>
       <w:r>
         <w:t>)</w:t>
       </w:r>
@@ -18682,14 +18706,14 @@
                 <w:b/>
               </w:rPr>
             </w:pPr>
-            <w:bookmarkStart w:id="118" w:name="_Hlk6488037"/>
+            <w:bookmarkStart w:id="117" w:name="_Hlk6488037"/>
             <w:r>
               <w:rPr>
                 <w:b/>
               </w:rPr>
               <w:t>первичный ключ</w:t>
             </w:r>
-            <w:bookmarkEnd w:id="118"/>
+            <w:bookmarkEnd w:id="117"/>
           </w:p>
         </w:tc>
       </w:tr>
@@ -18720,7 +18744,7 @@
       <w:r>
         <w:t xml:space="preserve"> ВЫПЛАТЫ ДЛЯ ПРОДЛЕНИЯ ПОДПИСОК (</w:t>
       </w:r>
-      <w:bookmarkStart w:id="119" w:name="_Hlk5974611"/>
+      <w:bookmarkStart w:id="118" w:name="_Hlk5974611"/>
       <w:r>
         <w:rPr>
           <w:lang w:val="en-US"/>
@@ -18736,7 +18760,7 @@
         </w:rPr>
         <w:t>Pay</w:t>
       </w:r>
-      <w:bookmarkEnd w:id="119"/>
+      <w:bookmarkEnd w:id="118"/>
       <w:r>
         <w:t>)</w:t>
       </w:r>
@@ -19313,7 +19337,7 @@
               <w:spacing w:before="20" w:after="20"/>
               <w:jc w:val="center"/>
             </w:pPr>
-            <w:commentRangeStart w:id="120"/>
+            <w:commentRangeStart w:id="119"/>
             <w:r>
               <w:t>Логин</w:t>
             </w:r>
@@ -19380,12 +19404,12 @@
               </w:rPr>
               <w:t>первичный ключ</w:t>
             </w:r>
-            <w:commentRangeEnd w:id="120"/>
+            <w:commentRangeEnd w:id="119"/>
             <w:r>
               <w:rPr>
                 <w:rStyle w:val="a6"/>
               </w:rPr>
-              <w:commentReference w:id="120"/>
+              <w:commentReference w:id="119"/>
             </w:r>
           </w:p>
         </w:tc>
@@ -19405,7 +19429,7 @@
               <w:spacing w:before="20" w:after="20"/>
               <w:jc w:val="center"/>
             </w:pPr>
-            <w:commentRangeStart w:id="121"/>
+            <w:commentRangeStart w:id="120"/>
             <w:r>
               <w:t>Ник</w:t>
             </w:r>
@@ -19469,12 +19493,12 @@
             <w:r>
               <w:t>обязательное поле</w:t>
             </w:r>
-            <w:commentRangeEnd w:id="121"/>
+            <w:commentRangeEnd w:id="120"/>
             <w:r>
               <w:rPr>
                 <w:rStyle w:val="a6"/>
               </w:rPr>
-              <w:commentReference w:id="121"/>
+              <w:commentReference w:id="120"/>
             </w:r>
           </w:p>
         </w:tc>
@@ -19668,7 +19692,7 @@
               <w:spacing w:before="20" w:after="20"/>
               <w:jc w:val="center"/>
             </w:pPr>
-            <w:commentRangeStart w:id="122"/>
+            <w:commentRangeStart w:id="121"/>
             <w:r>
               <w:t>Телефон</w:t>
             </w:r>
@@ -19729,12 +19753,12 @@
             <w:r>
               <w:t>обязательное поле</w:t>
             </w:r>
-            <w:commentRangeEnd w:id="122"/>
+            <w:commentRangeEnd w:id="121"/>
             <w:r>
               <w:rPr>
                 <w:rStyle w:val="a6"/>
               </w:rPr>
-              <w:commentReference w:id="122"/>
+              <w:commentReference w:id="121"/>
             </w:r>
           </w:p>
         </w:tc>
@@ -20233,14 +20257,14 @@
       <w:r>
         <w:t xml:space="preserve"> СОТРУДНИКИ (</w:t>
       </w:r>
-      <w:bookmarkStart w:id="123" w:name="_Hlk6507877"/>
+      <w:bookmarkStart w:id="122" w:name="_Hlk6507877"/>
       <w:r>
         <w:rPr>
           <w:lang w:val="en-US"/>
         </w:rPr>
         <w:t>Employers</w:t>
       </w:r>
-      <w:bookmarkEnd w:id="123"/>
+      <w:bookmarkEnd w:id="122"/>
       <w:r>
         <w:t>)</w:t>
       </w:r>
@@ -20522,7 +20546,7 @@
               <w:spacing w:before="20" w:after="20"/>
               <w:jc w:val="center"/>
             </w:pPr>
-            <w:bookmarkStart w:id="124" w:name="_Hlk6332706"/>
+            <w:bookmarkStart w:id="123" w:name="_Hlk6332706"/>
             <w:r>
               <w:t>внешний ключ</w:t>
             </w:r>
@@ -20544,7 +20568,7 @@
             <w:r>
               <w:t>)</w:t>
             </w:r>
-            <w:bookmarkEnd w:id="124"/>
+            <w:bookmarkEnd w:id="123"/>
           </w:p>
         </w:tc>
       </w:tr>
@@ -21465,11 +21489,11 @@
               <w:spacing w:before="20" w:after="20"/>
               <w:jc w:val="center"/>
             </w:pPr>
-            <w:bookmarkStart w:id="125" w:name="_Hlk6332735"/>
+            <w:bookmarkStart w:id="124" w:name="_Hlk6332735"/>
             <w:r>
               <w:t>Должность</w:t>
             </w:r>
-            <w:bookmarkEnd w:id="125"/>
+            <w:bookmarkEnd w:id="124"/>
           </w:p>
         </w:tc>
         <w:tc>
@@ -21691,7 +21715,7 @@
       <w:r>
         <w:t xml:space="preserve"> (</w:t>
       </w:r>
-      <w:bookmarkStart w:id="126" w:name="_Hlk6332712"/>
+      <w:bookmarkStart w:id="125" w:name="_Hlk6332712"/>
       <w:r>
         <w:rPr>
           <w:lang w:val="en-US"/>
@@ -21710,7 +21734,7 @@
         </w:rPr>
         <w:t>s</w:t>
       </w:r>
-      <w:bookmarkEnd w:id="126"/>
+      <w:bookmarkEnd w:id="125"/>
       <w:r>
         <w:t>)</w:t>
       </w:r>
@@ -22012,7 +22036,7 @@
         <w:pStyle w:val="a5"/>
         <w:jc w:val="right"/>
       </w:pPr>
-      <w:commentRangeStart w:id="127"/>
+      <w:commentRangeStart w:id="126"/>
       <w:r>
         <w:lastRenderedPageBreak/>
         <w:t xml:space="preserve">Таблица </w:t>
@@ -22035,12 +22059,12 @@
       <w:r>
         <w:t>)</w:t>
       </w:r>
-      <w:commentRangeEnd w:id="127"/>
+      <w:commentRangeEnd w:id="126"/>
       <w:r>
         <w:rPr>
           <w:rStyle w:val="a6"/>
         </w:rPr>
-        <w:commentReference w:id="127"/>
+        <w:commentReference w:id="126"/>
       </w:r>
     </w:p>
     <w:tbl>
@@ -22310,7 +22334,7 @@
               <w:spacing w:before="20" w:after="20"/>
               <w:jc w:val="center"/>
             </w:pPr>
-            <w:bookmarkStart w:id="128" w:name="_Hlk6332828"/>
+            <w:bookmarkStart w:id="127" w:name="_Hlk6332828"/>
             <w:r>
               <w:t>внешний клю</w:t>
             </w:r>
@@ -22338,7 +22362,7 @@
             <w:r>
               <w:t>)</w:t>
             </w:r>
-            <w:bookmarkEnd w:id="128"/>
+            <w:bookmarkEnd w:id="127"/>
           </w:p>
         </w:tc>
       </w:tr>
@@ -22431,7 +22455,7 @@
                 <w:lang w:val="en-US"/>
               </w:rPr>
             </w:pPr>
-            <w:bookmarkStart w:id="129" w:name="_Hlk6332842"/>
+            <w:bookmarkStart w:id="128" w:name="_Hlk6332842"/>
             <w:r>
               <w:t>внешний</w:t>
             </w:r>
@@ -22490,7 +22514,7 @@
               </w:rPr>
               <w:t>)</w:t>
             </w:r>
-            <w:bookmarkEnd w:id="129"/>
+            <w:bookmarkEnd w:id="128"/>
           </w:p>
         </w:tc>
       </w:tr>
@@ -22960,7 +22984,7 @@
       <w:r>
         <w:t xml:space="preserve"> ТЕМЫ ОБРАЩЕНИЯ К ТЕХПОДДЕРЖКЕ(</w:t>
       </w:r>
-      <w:bookmarkStart w:id="130" w:name="_Hlk6332833"/>
+      <w:bookmarkStart w:id="129" w:name="_Hlk6332833"/>
       <w:r>
         <w:rPr>
           <w:lang w:val="en-US"/>
@@ -22976,7 +23000,7 @@
         </w:rPr>
         <w:t>Themes</w:t>
       </w:r>
-      <w:bookmarkEnd w:id="130"/>
+      <w:bookmarkEnd w:id="129"/>
       <w:r>
         <w:t>)</w:t>
       </w:r>
@@ -23216,7 +23240,7 @@
       <w:r>
         <w:t xml:space="preserve"> СТАТУСЫ (</w:t>
       </w:r>
-      <w:bookmarkStart w:id="131" w:name="_Hlk6332848"/>
+      <w:bookmarkStart w:id="130" w:name="_Hlk6332848"/>
       <w:r>
         <w:rPr>
           <w:lang w:val="en-US"/>
@@ -23232,7 +23256,7 @@
         </w:rPr>
         <w:t>Statuses</w:t>
       </w:r>
-      <w:bookmarkEnd w:id="131"/>
+      <w:bookmarkEnd w:id="130"/>
       <w:r>
         <w:t>)</w:t>
       </w:r>
@@ -23456,15 +23480,15 @@
         <w:pStyle w:val="2"/>
         <w:numPr>
           <w:ilvl w:val="1"/>
-          <w:numId w:val="22"/>
+          <w:numId w:val="29"/>
         </w:numPr>
       </w:pPr>
-      <w:bookmarkStart w:id="132" w:name="_Toc6511919"/>
+      <w:bookmarkStart w:id="131" w:name="_Toc6511919"/>
       <w:r>
         <w:lastRenderedPageBreak/>
         <w:t>Окончательная схема БД</w:t>
       </w:r>
-      <w:bookmarkEnd w:id="132"/>
+      <w:bookmarkEnd w:id="131"/>
     </w:p>
     <w:p>
       <w:r>
@@ -23526,17 +23550,17 @@
         <w:pStyle w:val="1"/>
         <w:numPr>
           <w:ilvl w:val="0"/>
-          <w:numId w:val="22"/>
+          <w:numId w:val="29"/>
         </w:numPr>
       </w:pPr>
-      <w:bookmarkStart w:id="133" w:name="_Toc6511920"/>
+      <w:bookmarkStart w:id="132" w:name="_Toc6511920"/>
       <w:r>
         <w:t>Ограничени</w:t>
       </w:r>
       <w:r>
         <w:t>я целостности</w:t>
       </w:r>
-      <w:bookmarkEnd w:id="133"/>
+      <w:bookmarkEnd w:id="132"/>
     </w:p>
     <w:p>
       <w:pPr>
@@ -23652,7 +23676,7 @@
         </w:rPr>
         <w:t>.+</w:t>
       </w:r>
-      <w:commentRangeStart w:id="134"/>
+      <w:commentRangeStart w:id="133"/>
       <w:proofErr w:type="gramEnd"/>
       <w:r>
         <w:rPr>
@@ -23672,7 +23696,7 @@
         </w:rPr>
         <w:t>\.</w:t>
       </w:r>
-      <w:commentRangeEnd w:id="134"/>
+      <w:commentRangeEnd w:id="133"/>
       <w:r>
         <w:rPr>
           <w:b/>
@@ -23693,7 +23717,7 @@
           <w:rStyle w:val="a6"/>
           <w:b/>
         </w:rPr>
-        <w:commentReference w:id="134"/>
+        <w:commentReference w:id="133"/>
       </w:r>
     </w:p>
     <w:p>
@@ -23791,29 +23815,16 @@
           <w:numId w:val="28"/>
         </w:numPr>
       </w:pPr>
+      <w:commentRangeStart w:id="134"/>
+      <w:r>
+        <w:t xml:space="preserve">В отношении </w:t>
+      </w:r>
+      <w:r>
+        <w:t xml:space="preserve">ПРОГРАММЫ </w:t>
+      </w:r>
       <w:commentRangeStart w:id="135"/>
       <w:r>
-        <w:t xml:space="preserve">В отношении </w:t>
-      </w:r>
-      <w:r>
-        <w:t xml:space="preserve">ПРОГРАММЫ </w:t>
-      </w:r>
-      <w:commentRangeStart w:id="136"/>
-      <w:r>
         <w:t xml:space="preserve">срок действия лицензии </w:t>
-      </w:r>
-      <w:commentRangeEnd w:id="136"/>
-      <w:r>
-        <w:rPr>
-          <w:rStyle w:val="a6"/>
-        </w:rPr>
-        <w:commentReference w:id="136"/>
-      </w:r>
-      <w:r>
-        <w:t>должен быть строго больше нуля</w:t>
-      </w:r>
-      <w:r>
-        <w:t>.</w:t>
       </w:r>
       <w:commentRangeEnd w:id="135"/>
       <w:r>
@@ -23821,6 +23832,19 @@
           <w:rStyle w:val="a6"/>
         </w:rPr>
         <w:commentReference w:id="135"/>
+      </w:r>
+      <w:r>
+        <w:t>должен быть строго больше нуля</w:t>
+      </w:r>
+      <w:r>
+        <w:t>.</w:t>
+      </w:r>
+      <w:commentRangeEnd w:id="134"/>
+      <w:r>
+        <w:rPr>
+          <w:rStyle w:val="a6"/>
+        </w:rPr>
+        <w:commentReference w:id="134"/>
       </w:r>
     </w:p>
     <w:p>
@@ -24016,15 +24040,15 @@
         <w:pStyle w:val="1"/>
         <w:numPr>
           <w:ilvl w:val="0"/>
-          <w:numId w:val="22"/>
+          <w:numId w:val="29"/>
         </w:numPr>
       </w:pPr>
-      <w:bookmarkStart w:id="137" w:name="_Toc6511921"/>
+      <w:bookmarkStart w:id="136" w:name="_Toc6511921"/>
       <w:r>
         <w:lastRenderedPageBreak/>
         <w:t>Права доступа</w:t>
       </w:r>
-      <w:bookmarkEnd w:id="137"/>
+      <w:bookmarkEnd w:id="136"/>
     </w:p>
     <w:tbl>
       <w:tblPr>
@@ -25855,7 +25879,7 @@
                 <w:lang w:val="en-US"/>
               </w:rPr>
             </w:pPr>
-            <w:commentRangeStart w:id="138"/>
+            <w:commentRangeStart w:id="137"/>
             <w:r>
               <w:rPr>
                 <w:lang w:val="en-US"/>
@@ -25874,12 +25898,12 @@
               </w:rPr>
               <w:t>D</w:t>
             </w:r>
-            <w:commentRangeEnd w:id="138"/>
+            <w:commentRangeEnd w:id="137"/>
             <w:r>
               <w:rPr>
                 <w:rStyle w:val="a6"/>
               </w:rPr>
-              <w:commentReference w:id="138"/>
+              <w:commentReference w:id="137"/>
             </w:r>
           </w:p>
         </w:tc>
@@ -26845,7 +26869,7 @@
       </w:r>
     </w:p>
   </w:comment>
-  <w:comment w:id="26" w:author="Александр Труханов" w:date="2019-04-11T15:36:00Z" w:initials="АТ">
+  <w:comment w:id="25" w:author="Александр Труханов" w:date="2019-04-11T15:36:00Z" w:initials="АТ">
     <w:p>
       <w:pPr>
         <w:pStyle w:val="a7"/>
@@ -26861,7 +26885,7 @@
       </w:r>
     </w:p>
   </w:comment>
-  <w:comment w:id="29" w:author="Александр Труханов" w:date="2019-04-11T14:36:00Z" w:initials="АТ">
+  <w:comment w:id="28" w:author="Александр Труханов" w:date="2019-04-11T14:36:00Z" w:initials="АТ">
     <w:p>
       <w:pPr>
         <w:pStyle w:val="a7"/>
@@ -26889,7 +26913,7 @@
       </w:r>
     </w:p>
   </w:comment>
-  <w:comment w:id="30" w:author="Александр Труханов" w:date="2019-04-11T14:44:00Z" w:initials="АТ">
+  <w:comment w:id="29" w:author="Александр Труханов" w:date="2019-04-11T14:44:00Z" w:initials="АТ">
     <w:p>
       <w:pPr>
         <w:pStyle w:val="a7"/>
@@ -26931,7 +26955,7 @@
       </w:r>
     </w:p>
   </w:comment>
-  <w:comment w:id="31" w:author="Александр Труханов" w:date="2019-04-16T17:02:00Z" w:initials="АТ">
+  <w:comment w:id="30" w:author="Александр Труханов" w:date="2019-04-16T17:02:00Z" w:initials="АТ">
     <w:p>
       <w:pPr>
         <w:pStyle w:val="a7"/>
@@ -26971,7 +26995,7 @@
       </w:r>
     </w:p>
   </w:comment>
-  <w:comment w:id="42" w:author="Dmitry" w:date="2019-04-21T15:53:00Z" w:initials="D">
+  <w:comment w:id="41" w:author="Dmitry" w:date="2019-04-21T15:53:00Z" w:initials="D">
     <w:p>
       <w:pPr>
         <w:pStyle w:val="a7"/>
@@ -26999,7 +27023,7 @@
       </w:r>
     </w:p>
   </w:comment>
-  <w:comment w:id="57" w:author="Dmitry" w:date="2019-04-11T18:56:00Z" w:initials="D">
+  <w:comment w:id="56" w:author="Dmitry" w:date="2019-04-11T18:56:00Z" w:initials="D">
     <w:p>
       <w:pPr>
         <w:pStyle w:val="a7"/>
@@ -27027,7 +27051,7 @@
       </w:r>
     </w:p>
   </w:comment>
-  <w:comment w:id="61" w:author="Dmitry" w:date="2019-04-11T18:16:00Z" w:initials="D">
+  <w:comment w:id="60" w:author="Dmitry" w:date="2019-04-11T18:16:00Z" w:initials="D">
     <w:p>
       <w:pPr>
         <w:pStyle w:val="a7"/>
@@ -27043,7 +27067,7 @@
       </w:r>
     </w:p>
   </w:comment>
-  <w:comment w:id="62" w:author="Dmitry" w:date="2019-04-11T18:17:00Z" w:initials="D">
+  <w:comment w:id="61" w:author="Dmitry" w:date="2019-04-11T18:17:00Z" w:initials="D">
     <w:p>
       <w:pPr>
         <w:pStyle w:val="a7"/>
@@ -27059,7 +27083,7 @@
       </w:r>
     </w:p>
   </w:comment>
-  <w:comment w:id="72" w:author="Karpova Irina" w:date="2019-04-18T21:40:00Z" w:initials="KI">
+  <w:comment w:id="71" w:author="Karpova Irina" w:date="2019-04-18T21:40:00Z" w:initials="KI">
     <w:p>
       <w:pPr>
         <w:pStyle w:val="a7"/>
@@ -27075,7 +27099,7 @@
       </w:r>
     </w:p>
   </w:comment>
-  <w:comment w:id="74" w:author="Karpova Irina" w:date="2019-04-18T21:40:00Z" w:initials="KI">
+  <w:comment w:id="73" w:author="Karpova Irina" w:date="2019-04-18T21:40:00Z" w:initials="KI">
     <w:p>
       <w:pPr>
         <w:pStyle w:val="a7"/>
@@ -27091,7 +27115,7 @@
       </w:r>
     </w:p>
   </w:comment>
-  <w:comment w:id="75" w:author="Karpova Irina" w:date="2019-04-18T21:40:00Z" w:initials="KI">
+  <w:comment w:id="74" w:author="Karpova Irina" w:date="2019-04-18T21:40:00Z" w:initials="KI">
     <w:p>
       <w:pPr>
         <w:pStyle w:val="a7"/>
@@ -27279,7 +27303,7 @@
       </w:r>
     </w:p>
   </w:comment>
-  <w:comment w:id="110" w:author="Dmitry" w:date="2019-04-21T15:53:00Z" w:initials="D">
+  <w:comment w:id="109" w:author="Dmitry" w:date="2019-04-21T15:53:00Z" w:initials="D">
     <w:p>
       <w:pPr>
         <w:pStyle w:val="a7"/>
@@ -27307,7 +27331,7 @@
       </w:r>
     </w:p>
   </w:comment>
-  <w:comment w:id="115" w:author="Александр Труханов" w:date="2019-04-18T14:21:00Z" w:initials="АТ">
+  <w:comment w:id="114" w:author="Александр Труханов" w:date="2019-04-18T14:21:00Z" w:initials="АТ">
     <w:p>
       <w:pPr>
         <w:pStyle w:val="a7"/>
@@ -27323,7 +27347,7 @@
       </w:r>
     </w:p>
   </w:comment>
-  <w:comment w:id="116" w:author="Dmitry" w:date="2019-04-16T19:06:00Z" w:initials="D">
+  <w:comment w:id="115" w:author="Dmitry" w:date="2019-04-16T19:06:00Z" w:initials="D">
     <w:p>
       <w:pPr>
         <w:pStyle w:val="a7"/>
@@ -27349,7 +27373,7 @@
       </w:r>
     </w:p>
   </w:comment>
-  <w:comment w:id="120" w:author="Dmitry" w:date="2019-04-11T18:16:00Z" w:initials="D">
+  <w:comment w:id="119" w:author="Dmitry" w:date="2019-04-11T18:16:00Z" w:initials="D">
     <w:p>
       <w:pPr>
         <w:pStyle w:val="a7"/>
@@ -27365,7 +27389,7 @@
       </w:r>
     </w:p>
   </w:comment>
-  <w:comment w:id="121" w:author="Dmitry" w:date="2019-04-11T18:17:00Z" w:initials="D">
+  <w:comment w:id="120" w:author="Dmitry" w:date="2019-04-11T18:17:00Z" w:initials="D">
     <w:p>
       <w:pPr>
         <w:pStyle w:val="a7"/>
@@ -27381,7 +27405,7 @@
       </w:r>
     </w:p>
   </w:comment>
-  <w:comment w:id="122" w:author="Александр Труханов" w:date="2019-04-16T18:34:00Z" w:initials="АТ">
+  <w:comment w:id="121" w:author="Александр Труханов" w:date="2019-04-16T18:34:00Z" w:initials="АТ">
     <w:p>
       <w:pPr>
         <w:pStyle w:val="a7"/>
@@ -27397,7 +27421,7 @@
       </w:r>
     </w:p>
   </w:comment>
-  <w:comment w:id="127" w:author="Dmitry" w:date="2019-04-21T15:44:00Z" w:initials="D">
+  <w:comment w:id="126" w:author="Dmitry" w:date="2019-04-21T15:44:00Z" w:initials="D">
     <w:p>
       <w:pPr>
         <w:pStyle w:val="a7"/>
@@ -27413,7 +27437,7 @@
       </w:r>
     </w:p>
   </w:comment>
-  <w:comment w:id="134" w:author="Александр Труханов" w:date="2019-04-18T19:23:00Z" w:initials="АТ">
+  <w:comment w:id="133" w:author="Александр Труханов" w:date="2019-04-18T19:23:00Z" w:initials="АТ">
     <w:p>
       <w:pPr>
         <w:pStyle w:val="a7"/>
@@ -27429,7 +27453,7 @@
       </w:r>
     </w:p>
   </w:comment>
-  <w:comment w:id="136" w:author="Karpova Irina" w:date="2019-04-18T21:55:00Z" w:initials="KI">
+  <w:comment w:id="135" w:author="Karpova Irina" w:date="2019-04-18T21:55:00Z" w:initials="KI">
     <w:p>
       <w:pPr>
         <w:pStyle w:val="a7"/>
@@ -27445,7 +27469,7 @@
       </w:r>
     </w:p>
   </w:comment>
-  <w:comment w:id="135" w:author="Dmitry" w:date="2019-04-21T15:57:00Z" w:initials="D">
+  <w:comment w:id="134" w:author="Dmitry" w:date="2019-04-21T15:57:00Z" w:initials="D">
     <w:p>
       <w:pPr>
         <w:pStyle w:val="a7"/>
@@ -27482,7 +27506,7 @@
       </w:r>
     </w:p>
   </w:comment>
-  <w:comment w:id="138" w:author="Dmitry" w:date="2019-04-21T15:49:00Z" w:initials="D">
+  <w:comment w:id="137" w:author="Dmitry" w:date="2019-04-21T15:49:00Z" w:initials="D">
     <w:p>
       <w:pPr>
         <w:pStyle w:val="a7"/>
@@ -27642,7 +27666,6 @@
         <w:docPartUnique/>
       </w:docPartObj>
     </w:sdtPr>
-    <w:sdtEndPr/>
     <w:sdtContent>
       <w:p>
         <w:pPr>
@@ -30209,6 +30232,119 @@
     </w:lvl>
   </w:abstractNum>
   <w:abstractNum w:abstractNumId="23" w15:restartNumberingAfterBreak="0">
+    <w:nsid w:val="6C47282D"/>
+    <w:multiLevelType w:val="multilevel"/>
+    <w:tmpl w:val="21CC0C3A"/>
+    <w:lvl w:ilvl="0">
+      <w:start w:val="5"/>
+      <w:numFmt w:val="decimal"/>
+      <w:lvlText w:val="%1"/>
+      <w:lvlJc w:val="left"/>
+      <w:pPr>
+        <w:ind w:left="405" w:hanging="405"/>
+      </w:pPr>
+      <w:rPr>
+        <w:rFonts w:hint="default"/>
+      </w:rPr>
+    </w:lvl>
+    <w:lvl w:ilvl="1">
+      <w:start w:val="1"/>
+      <w:numFmt w:val="decimal"/>
+      <w:lvlText w:val="%1.%2"/>
+      <w:lvlJc w:val="left"/>
+      <w:pPr>
+        <w:ind w:left="1800" w:hanging="720"/>
+      </w:pPr>
+      <w:rPr>
+        <w:rFonts w:hint="default"/>
+      </w:rPr>
+    </w:lvl>
+    <w:lvl w:ilvl="2">
+      <w:start w:val="1"/>
+      <w:numFmt w:val="decimal"/>
+      <w:lvlText w:val="%1.%2.%3"/>
+      <w:lvlJc w:val="left"/>
+      <w:pPr>
+        <w:ind w:left="2880" w:hanging="720"/>
+      </w:pPr>
+      <w:rPr>
+        <w:rFonts w:hint="default"/>
+      </w:rPr>
+    </w:lvl>
+    <w:lvl w:ilvl="3">
+      <w:start w:val="1"/>
+      <w:numFmt w:val="decimal"/>
+      <w:lvlText w:val="%1.%2.%3.%4"/>
+      <w:lvlJc w:val="left"/>
+      <w:pPr>
+        <w:ind w:left="4320" w:hanging="1080"/>
+      </w:pPr>
+      <w:rPr>
+        <w:rFonts w:hint="default"/>
+      </w:rPr>
+    </w:lvl>
+    <w:lvl w:ilvl="4">
+      <w:start w:val="1"/>
+      <w:numFmt w:val="decimal"/>
+      <w:lvlText w:val="%1.%2.%3.%4.%5"/>
+      <w:lvlJc w:val="left"/>
+      <w:pPr>
+        <w:ind w:left="5760" w:hanging="1440"/>
+      </w:pPr>
+      <w:rPr>
+        <w:rFonts w:hint="default"/>
+      </w:rPr>
+    </w:lvl>
+    <w:lvl w:ilvl="5">
+      <w:start w:val="1"/>
+      <w:numFmt w:val="decimal"/>
+      <w:lvlText w:val="%1.%2.%3.%4.%5.%6"/>
+      <w:lvlJc w:val="left"/>
+      <w:pPr>
+        <w:ind w:left="6840" w:hanging="1440"/>
+      </w:pPr>
+      <w:rPr>
+        <w:rFonts w:hint="default"/>
+      </w:rPr>
+    </w:lvl>
+    <w:lvl w:ilvl="6">
+      <w:start w:val="1"/>
+      <w:numFmt w:val="decimal"/>
+      <w:lvlText w:val="%1.%2.%3.%4.%5.%6.%7"/>
+      <w:lvlJc w:val="left"/>
+      <w:pPr>
+        <w:ind w:left="8280" w:hanging="1800"/>
+      </w:pPr>
+      <w:rPr>
+        <w:rFonts w:hint="default"/>
+      </w:rPr>
+    </w:lvl>
+    <w:lvl w:ilvl="7">
+      <w:start w:val="1"/>
+      <w:numFmt w:val="decimal"/>
+      <w:lvlText w:val="%1.%2.%3.%4.%5.%6.%7.%8"/>
+      <w:lvlJc w:val="left"/>
+      <w:pPr>
+        <w:ind w:left="9720" w:hanging="2160"/>
+      </w:pPr>
+      <w:rPr>
+        <w:rFonts w:hint="default"/>
+      </w:rPr>
+    </w:lvl>
+    <w:lvl w:ilvl="8">
+      <w:start w:val="1"/>
+      <w:numFmt w:val="decimal"/>
+      <w:lvlText w:val="%1.%2.%3.%4.%5.%6.%7.%8.%9"/>
+      <w:lvlJc w:val="left"/>
+      <w:pPr>
+        <w:ind w:left="10800" w:hanging="2160"/>
+      </w:pPr>
+      <w:rPr>
+        <w:rFonts w:hint="default"/>
+      </w:rPr>
+    </w:lvl>
+  </w:abstractNum>
+  <w:abstractNum w:abstractNumId="24" w15:restartNumberingAfterBreak="0">
     <w:nsid w:val="6DB87259"/>
     <w:multiLevelType w:val="hybridMultilevel"/>
     <w:tmpl w:val="1128AD00"/>
@@ -30321,7 +30457,7 @@
       </w:rPr>
     </w:lvl>
   </w:abstractNum>
-  <w:abstractNum w:abstractNumId="24" w15:restartNumberingAfterBreak="0">
+  <w:abstractNum w:abstractNumId="25" w15:restartNumberingAfterBreak="0">
     <w:nsid w:val="70332017"/>
     <w:multiLevelType w:val="multilevel"/>
     <w:tmpl w:val="18F61EDA"/>
@@ -30442,7 +30578,7 @@
       </w:rPr>
     </w:lvl>
   </w:abstractNum>
-  <w:abstractNum w:abstractNumId="25" w15:restartNumberingAfterBreak="0">
+  <w:abstractNum w:abstractNumId="26" w15:restartNumberingAfterBreak="0">
     <w:nsid w:val="777F03D2"/>
     <w:multiLevelType w:val="hybridMultilevel"/>
     <w:tmpl w:val="025611C0"/>
@@ -30555,7 +30691,7 @@
       </w:rPr>
     </w:lvl>
   </w:abstractNum>
-  <w:abstractNum w:abstractNumId="26" w15:restartNumberingAfterBreak="0">
+  <w:abstractNum w:abstractNumId="27" w15:restartNumberingAfterBreak="0">
     <w:nsid w:val="77E0234E"/>
     <w:multiLevelType w:val="hybridMultilevel"/>
     <w:tmpl w:val="3E525F02"/>
@@ -30668,7 +30804,7 @@
       </w:rPr>
     </w:lvl>
   </w:abstractNum>
-  <w:abstractNum w:abstractNumId="27" w15:restartNumberingAfterBreak="0">
+  <w:abstractNum w:abstractNumId="28" w15:restartNumberingAfterBreak="0">
     <w:nsid w:val="781A42EC"/>
     <w:multiLevelType w:val="hybridMultilevel"/>
     <w:tmpl w:val="DF4C242C"/>
@@ -30764,7 +30900,7 @@
     <w:abstractNumId w:val="11"/>
   </w:num>
   <w:num w:numId="3">
-    <w:abstractNumId w:val="24"/>
+    <w:abstractNumId w:val="25"/>
   </w:num>
   <w:num w:numId="4">
     <w:abstractNumId w:val="1"/>
@@ -30779,7 +30915,7 @@
     <w:abstractNumId w:val="15"/>
   </w:num>
   <w:num w:numId="8">
-    <w:abstractNumId w:val="25"/>
+    <w:abstractNumId w:val="26"/>
   </w:num>
   <w:num w:numId="9">
     <w:abstractNumId w:val="13"/>
@@ -30797,7 +30933,7 @@
     <w:abstractNumId w:val="22"/>
   </w:num>
   <w:num w:numId="14">
-    <w:abstractNumId w:val="26"/>
+    <w:abstractNumId w:val="27"/>
   </w:num>
   <w:num w:numId="15">
     <w:abstractNumId w:val="10"/>
@@ -30806,7 +30942,7 @@
     <w:abstractNumId w:val="9"/>
   </w:num>
   <w:num w:numId="17">
-    <w:abstractNumId w:val="23"/>
+    <w:abstractNumId w:val="24"/>
   </w:num>
   <w:num w:numId="18">
     <w:abstractNumId w:val="20"/>
@@ -30824,7 +30960,7 @@
     <w:abstractNumId w:val="3"/>
   </w:num>
   <w:num w:numId="23">
-    <w:abstractNumId w:val="27"/>
+    <w:abstractNumId w:val="28"/>
   </w:num>
   <w:num w:numId="24">
     <w:abstractNumId w:val="8"/>
@@ -30840,6 +30976,9 @@
   </w:num>
   <w:num w:numId="28">
     <w:abstractNumId w:val="21"/>
+  </w:num>
+  <w:num w:numId="29">
+    <w:abstractNumId w:val="23"/>
   </w:num>
 </w:numbering>
 </file>
@@ -31909,7 +32048,7 @@
 </file>
 
 <file path=customXml/itemProps1.xml><?xml version="1.0" encoding="utf-8"?>
-<ds:datastoreItem xmlns:ds="http://schemas.openxmlformats.org/officeDocument/2006/customXml" ds:itemID="{AEF8C1AE-7CF0-4BCE-82F3-AB476C3AFA47}">
+<ds:datastoreItem xmlns:ds="http://schemas.openxmlformats.org/officeDocument/2006/customXml" ds:itemID="{B5AC51BD-89D3-4A9E-BBFE-A102B1C37D27}">
   <ds:schemaRefs>
     <ds:schemaRef ds:uri="http://schemas.openxmlformats.org/officeDocument/2006/bibliography"/>
   </ds:schemaRefs>

</xml_diff>

<commit_message>
New checks and fixes
</commit_message>
<xml_diff>
--- a/Instructions/Our_Instructions.docx
+++ b/Instructions/Our_Instructions.docx
@@ -12710,12 +12710,7 @@
       </w:pPr>
       <w:bookmarkStart w:id="84" w:name="_Toc6511914"/>
       <w:r>
-        <w:t xml:space="preserve">Первая </w:t>
-      </w:r>
-      <w:bookmarkStart w:id="85" w:name="_GoBack"/>
-      <w:bookmarkEnd w:id="85"/>
-      <w:r>
-        <w:t>нормальная форма</w:t>
+        <w:t>Первая нормальная форма</w:t>
       </w:r>
       <w:bookmarkEnd w:id="84"/>
     </w:p>
@@ -12736,11 +12731,11 @@
           <w:numId w:val="29"/>
         </w:numPr>
       </w:pPr>
-      <w:bookmarkStart w:id="86" w:name="_Toc6511915"/>
+      <w:bookmarkStart w:id="85" w:name="_Toc6511915"/>
       <w:r>
         <w:t>Вторая нормальная форма</w:t>
       </w:r>
-      <w:bookmarkEnd w:id="86"/>
+      <w:bookmarkEnd w:id="85"/>
     </w:p>
     <w:p>
       <w:pPr>
@@ -12759,11 +12754,11 @@
           <w:numId w:val="29"/>
         </w:numPr>
       </w:pPr>
-      <w:bookmarkStart w:id="87" w:name="_Toc6511916"/>
+      <w:bookmarkStart w:id="86" w:name="_Toc6511916"/>
       <w:r>
         <w:t>Третья нормальная форма</w:t>
       </w:r>
-      <w:bookmarkEnd w:id="87"/>
+      <w:bookmarkEnd w:id="86"/>
     </w:p>
     <w:p>
       <w:pPr>
@@ -12782,11 +12777,11 @@
           <w:numId w:val="29"/>
         </w:numPr>
       </w:pPr>
-      <w:bookmarkStart w:id="88" w:name="_Toc6511917"/>
+      <w:bookmarkStart w:id="87" w:name="_Toc6511917"/>
       <w:r>
         <w:t>Четвертая нормальная форма</w:t>
       </w:r>
-      <w:bookmarkEnd w:id="88"/>
+      <w:bookmarkEnd w:id="87"/>
     </w:p>
     <w:p>
       <w:pPr>
@@ -12834,12 +12829,12 @@
           <w:numId w:val="29"/>
         </w:numPr>
       </w:pPr>
-      <w:bookmarkStart w:id="89" w:name="_Toc6511918"/>
+      <w:bookmarkStart w:id="88" w:name="_Toc6511918"/>
       <w:r>
         <w:lastRenderedPageBreak/>
         <w:t>Полученные после нормализации отношения</w:t>
       </w:r>
-      <w:bookmarkEnd w:id="89"/>
+      <w:bookmarkEnd w:id="88"/>
     </w:p>
     <w:p>
       <w:pPr>
@@ -12851,14 +12846,14 @@
       <w:r>
         <w:t>РАЗРАБОТЧИКИ (</w:t>
       </w:r>
-      <w:bookmarkStart w:id="90" w:name="_Hlk6329011"/>
+      <w:bookmarkStart w:id="89" w:name="_Hlk6329011"/>
       <w:r>
         <w:rPr>
           <w:lang w:val="en-US"/>
         </w:rPr>
         <w:t>Developers</w:t>
       </w:r>
-      <w:bookmarkEnd w:id="90"/>
+      <w:bookmarkEnd w:id="89"/>
       <w:r>
         <w:t>)</w:t>
       </w:r>
@@ -12894,7 +12889,7 @@
                 <w:i/>
               </w:rPr>
             </w:pPr>
-            <w:bookmarkStart w:id="91" w:name="_Hlk6328821"/>
+            <w:bookmarkStart w:id="90" w:name="_Hlk6328821"/>
             <w:r>
               <w:rPr>
                 <w:i/>
@@ -13385,13 +13380,13 @@
         </w:tc>
       </w:tr>
     </w:tbl>
-    <w:bookmarkEnd w:id="91"/>
+    <w:bookmarkEnd w:id="90"/>
     <w:p>
       <w:pPr>
         <w:pStyle w:val="a5"/>
         <w:jc w:val="right"/>
       </w:pPr>
-      <w:commentRangeStart w:id="92"/>
+      <w:commentRangeStart w:id="91"/>
       <w:r>
         <w:t>Таблица 1.1 Схема отношения ТЕЛЕФОНЫ РАЗРАБОТЧИКОВ (</w:t>
       </w:r>
@@ -13413,12 +13408,12 @@
       <w:r>
         <w:t>)</w:t>
       </w:r>
-      <w:commentRangeEnd w:id="92"/>
+      <w:commentRangeEnd w:id="91"/>
       <w:r>
         <w:rPr>
           <w:rStyle w:val="a6"/>
         </w:rPr>
-        <w:commentReference w:id="92"/>
+        <w:commentReference w:id="91"/>
       </w:r>
     </w:p>
     <w:tbl>
@@ -13610,7 +13605,7 @@
               <w:spacing w:before="20" w:after="20"/>
               <w:jc w:val="center"/>
             </w:pPr>
-            <w:bookmarkStart w:id="93" w:name="_Hlk6329278"/>
+            <w:bookmarkStart w:id="92" w:name="_Hlk6329278"/>
             <w:r>
               <w:t>внешний клю</w:t>
             </w:r>
@@ -13638,7 +13633,7 @@
             <w:r>
               <w:t>)</w:t>
             </w:r>
-            <w:bookmarkEnd w:id="93"/>
+            <w:bookmarkEnd w:id="92"/>
           </w:p>
         </w:tc>
         <w:tc>
@@ -13781,14 +13776,14 @@
       <w:r>
         <w:t>КАТАЛОГ ПРОГРАММНЫХ ПРОДУКТОВ (</w:t>
       </w:r>
-      <w:bookmarkStart w:id="94" w:name="_Hlk6330962"/>
+      <w:bookmarkStart w:id="93" w:name="_Hlk6330962"/>
       <w:r>
         <w:rPr>
           <w:lang w:val="en-US"/>
         </w:rPr>
         <w:t>Products</w:t>
       </w:r>
-      <w:bookmarkEnd w:id="94"/>
+      <w:bookmarkEnd w:id="93"/>
       <w:r>
         <w:t>)</w:t>
       </w:r>
@@ -13911,7 +13906,7 @@
               <w:spacing w:before="20" w:after="20"/>
               <w:jc w:val="center"/>
             </w:pPr>
-            <w:commentRangeStart w:id="95"/>
+            <w:commentRangeStart w:id="94"/>
             <w:r>
               <w:t>Номер</w:t>
             </w:r>
@@ -13924,12 +13919,12 @@
             <w:r>
               <w:t>договора</w:t>
             </w:r>
-            <w:commentRangeEnd w:id="95"/>
+            <w:commentRangeEnd w:id="94"/>
             <w:r>
               <w:rPr>
                 <w:rStyle w:val="a6"/>
               </w:rPr>
-              <w:commentReference w:id="95"/>
+              <w:commentReference w:id="94"/>
             </w:r>
           </w:p>
         </w:tc>
@@ -14072,7 +14067,7 @@
               </w:rPr>
               <w:t>V</w:t>
             </w:r>
-            <w:commentRangeStart w:id="96"/>
+            <w:commentRangeStart w:id="95"/>
             <w:r>
               <w:rPr>
                 <w:lang w:val="en-US"/>
@@ -14091,12 +14086,12 @@
               </w:rPr>
               <w:t>)</w:t>
             </w:r>
-            <w:commentRangeEnd w:id="96"/>
+            <w:commentRangeEnd w:id="95"/>
             <w:r>
               <w:rPr>
                 <w:rStyle w:val="a6"/>
               </w:rPr>
-              <w:commentReference w:id="96"/>
+              <w:commentReference w:id="95"/>
             </w:r>
           </w:p>
         </w:tc>
@@ -14110,7 +14105,7 @@
               <w:spacing w:before="20" w:after="20"/>
               <w:jc w:val="center"/>
             </w:pPr>
-            <w:bookmarkStart w:id="97" w:name="_Hlk6330949"/>
+            <w:bookmarkStart w:id="96" w:name="_Hlk6330949"/>
             <w:r>
               <w:t>внешний клю</w:t>
             </w:r>
@@ -14144,7 +14139,7 @@
             <w:r>
               <w:t>)</w:t>
             </w:r>
-            <w:bookmarkEnd w:id="97"/>
+            <w:bookmarkEnd w:id="96"/>
           </w:p>
         </w:tc>
       </w:tr>
@@ -14286,19 +14281,19 @@
                 <w:lang w:val="en-US"/>
               </w:rPr>
             </w:pPr>
-            <w:commentRangeStart w:id="98"/>
+            <w:commentRangeStart w:id="97"/>
             <w:r>
               <w:rPr>
                 <w:lang w:val="en-US"/>
               </w:rPr>
               <w:t>N(6)</w:t>
             </w:r>
-            <w:commentRangeEnd w:id="98"/>
+            <w:commentRangeEnd w:id="97"/>
             <w:r>
               <w:rPr>
                 <w:rStyle w:val="a6"/>
               </w:rPr>
-              <w:commentReference w:id="98"/>
+              <w:commentReference w:id="97"/>
             </w:r>
           </w:p>
         </w:tc>
@@ -14390,16 +14385,16 @@
               <w:spacing w:before="20" w:after="20"/>
               <w:jc w:val="center"/>
             </w:pPr>
-            <w:commentRangeStart w:id="99"/>
+            <w:commentRangeStart w:id="98"/>
             <w:r>
               <w:t>необязательное поле</w:t>
             </w:r>
-            <w:commentRangeEnd w:id="99"/>
+            <w:commentRangeEnd w:id="98"/>
             <w:r>
               <w:rPr>
                 <w:rStyle w:val="a6"/>
               </w:rPr>
-              <w:commentReference w:id="99"/>
+              <w:commentReference w:id="98"/>
             </w:r>
           </w:p>
         </w:tc>
@@ -14473,7 +14468,7 @@
               <w:spacing w:before="20" w:after="20"/>
               <w:jc w:val="center"/>
             </w:pPr>
-            <w:bookmarkStart w:id="100" w:name="_Hlk6329420"/>
+            <w:bookmarkStart w:id="99" w:name="_Hlk6329420"/>
             <w:r>
               <w:t>внешний клю</w:t>
             </w:r>
@@ -14498,7 +14493,7 @@
             <w:r>
               <w:t>)</w:t>
             </w:r>
-            <w:bookmarkEnd w:id="100"/>
+            <w:bookmarkEnd w:id="99"/>
           </w:p>
         </w:tc>
       </w:tr>
@@ -14773,7 +14768,7 @@
       <w:r>
         <w:t>ПРОГРАММНЫХ ПРОДУКТОВ (</w:t>
       </w:r>
-      <w:bookmarkStart w:id="101" w:name="_Hlk6329283"/>
+      <w:bookmarkStart w:id="100" w:name="_Hlk6329283"/>
       <w:r>
         <w:rPr>
           <w:lang w:val="en-US"/>
@@ -14789,7 +14784,7 @@
         </w:rPr>
         <w:t>Types</w:t>
       </w:r>
-      <w:bookmarkEnd w:id="101"/>
+      <w:bookmarkEnd w:id="100"/>
       <w:r>
         <w:t>)</w:t>
       </w:r>
@@ -15011,7 +15006,7 @@
         <w:pStyle w:val="a5"/>
         <w:jc w:val="right"/>
       </w:pPr>
-      <w:bookmarkStart w:id="102" w:name="_Hlk6330810"/>
+      <w:bookmarkStart w:id="101" w:name="_Hlk6330810"/>
       <w:r>
         <w:t xml:space="preserve">Таблица </w:t>
       </w:r>
@@ -15030,7 +15025,7 @@
       <w:r>
         <w:t xml:space="preserve"> СПРАВОЧНАЯ ТАБЛИЦА ЯЗЫКОВ (</w:t>
       </w:r>
-      <w:bookmarkStart w:id="103" w:name="_Hlk6330993"/>
+      <w:bookmarkStart w:id="102" w:name="_Hlk6330993"/>
       <w:r>
         <w:rPr>
           <w:lang w:val="en-US"/>
@@ -15073,7 +15068,7 @@
         </w:rPr>
         <w:t>able</w:t>
       </w:r>
-      <w:bookmarkEnd w:id="103"/>
+      <w:bookmarkEnd w:id="102"/>
       <w:r>
         <w:t>)</w:t>
       </w:r>
@@ -15265,25 +15260,25 @@
                 <w:b/>
               </w:rPr>
             </w:pPr>
-            <w:commentRangeStart w:id="104"/>
+            <w:commentRangeStart w:id="103"/>
             <w:r>
               <w:rPr>
                 <w:b/>
               </w:rPr>
               <w:t>первичный ключ</w:t>
             </w:r>
-            <w:commentRangeEnd w:id="104"/>
+            <w:commentRangeEnd w:id="103"/>
             <w:r>
               <w:rPr>
                 <w:rStyle w:val="a6"/>
               </w:rPr>
-              <w:commentReference w:id="104"/>
+              <w:commentReference w:id="103"/>
             </w:r>
           </w:p>
         </w:tc>
       </w:tr>
     </w:tbl>
-    <w:bookmarkEnd w:id="102"/>
+    <w:bookmarkEnd w:id="101"/>
     <w:p>
       <w:pPr>
         <w:pStyle w:val="a5"/>
@@ -15437,7 +15432,7 @@
               <w:spacing w:before="20" w:after="20"/>
               <w:jc w:val="center"/>
             </w:pPr>
-            <w:bookmarkStart w:id="105" w:name="_Hlk6330894"/>
+            <w:bookmarkStart w:id="104" w:name="_Hlk6330894"/>
             <w:r>
               <w:t>Номер</w:t>
             </w:r>
@@ -15504,7 +15499,7 @@
               <w:spacing w:before="20" w:after="20"/>
               <w:jc w:val="center"/>
             </w:pPr>
-            <w:bookmarkStart w:id="106" w:name="_Hlk6330977"/>
+            <w:bookmarkStart w:id="105" w:name="_Hlk6330977"/>
             <w:r>
               <w:t>внешний клю</w:t>
             </w:r>
@@ -15532,7 +15527,7 @@
             <w:r>
               <w:t>)</w:t>
             </w:r>
-            <w:bookmarkEnd w:id="106"/>
+            <w:bookmarkEnd w:id="105"/>
           </w:p>
         </w:tc>
         <w:tc>
@@ -15549,18 +15544,18 @@
                 <w:b/>
               </w:rPr>
             </w:pPr>
-            <w:bookmarkStart w:id="107" w:name="_Hlk6488794"/>
+            <w:bookmarkStart w:id="106" w:name="_Hlk6488794"/>
             <w:r>
               <w:rPr>
                 <w:b/>
               </w:rPr>
               <w:t>составной первичный ключ</w:t>
             </w:r>
-            <w:bookmarkEnd w:id="107"/>
+            <w:bookmarkEnd w:id="106"/>
           </w:p>
         </w:tc>
       </w:tr>
-      <w:bookmarkEnd w:id="105"/>
+      <w:bookmarkEnd w:id="104"/>
       <w:tr>
         <w:trPr>
           <w:trHeight w:val="888"/>
@@ -16036,11 +16031,11 @@
                 <w:lang w:val="en-US"/>
               </w:rPr>
             </w:pPr>
-            <w:bookmarkStart w:id="108" w:name="_Hlk6329664"/>
+            <w:bookmarkStart w:id="107" w:name="_Hlk6329664"/>
             <w:r>
               <w:t>Область применения</w:t>
             </w:r>
-            <w:bookmarkEnd w:id="108"/>
+            <w:bookmarkEnd w:id="107"/>
           </w:p>
         </w:tc>
         <w:tc>
@@ -16238,19 +16233,19 @@
                 <w:lang w:val="en-US"/>
               </w:rPr>
             </w:pPr>
-            <w:commentRangeStart w:id="109"/>
+            <w:commentRangeStart w:id="108"/>
             <w:r>
               <w:rPr>
                 <w:lang w:val="en-US"/>
               </w:rPr>
               <w:t>INTERVAL</w:t>
             </w:r>
-            <w:commentRangeEnd w:id="109"/>
+            <w:commentRangeEnd w:id="108"/>
             <w:r>
               <w:rPr>
                 <w:rStyle w:val="a6"/>
               </w:rPr>
-              <w:commentReference w:id="109"/>
+              <w:commentReference w:id="108"/>
             </w:r>
           </w:p>
         </w:tc>
@@ -16423,7 +16418,7 @@
         <w:pStyle w:val="a5"/>
         <w:jc w:val="right"/>
       </w:pPr>
-      <w:bookmarkStart w:id="110" w:name="_Hlk6330413"/>
+      <w:bookmarkStart w:id="109" w:name="_Hlk6330413"/>
       <w:r>
         <w:t xml:space="preserve">Таблица </w:t>
       </w:r>
@@ -16693,7 +16688,7 @@
           </w:p>
         </w:tc>
       </w:tr>
-      <w:bookmarkEnd w:id="110"/>
+      <w:bookmarkEnd w:id="109"/>
     </w:tbl>
     <w:p>
       <w:r>
@@ -16930,7 +16925,7 @@
               <w:spacing w:before="20" w:after="20"/>
               <w:jc w:val="center"/>
             </w:pPr>
-            <w:bookmarkStart w:id="111" w:name="_Hlk6331689"/>
+            <w:bookmarkStart w:id="110" w:name="_Hlk6331689"/>
             <w:r>
               <w:t>внешний клю</w:t>
             </w:r>
@@ -16958,7 +16953,7 @@
             <w:r>
               <w:t>)</w:t>
             </w:r>
-            <w:bookmarkEnd w:id="111"/>
+            <w:bookmarkEnd w:id="110"/>
           </w:p>
         </w:tc>
       </w:tr>
@@ -17271,7 +17266,7 @@
       <w:r>
         <w:t xml:space="preserve"> ЖАНРЫ ИГР (</w:t>
       </w:r>
-      <w:bookmarkStart w:id="112" w:name="_Hlk6331694"/>
+      <w:bookmarkStart w:id="111" w:name="_Hlk6331694"/>
       <w:r>
         <w:rPr>
           <w:lang w:val="en-US"/>
@@ -17287,7 +17282,7 @@
         </w:rPr>
         <w:t>Genres</w:t>
       </w:r>
-      <w:bookmarkEnd w:id="112"/>
+      <w:bookmarkEnd w:id="111"/>
       <w:r>
         <w:t>)</w:t>
       </w:r>
@@ -17907,7 +17902,7 @@
               <w:spacing w:before="20" w:after="20"/>
               <w:jc w:val="center"/>
             </w:pPr>
-            <w:bookmarkStart w:id="113" w:name="_Hlk6331957"/>
+            <w:bookmarkStart w:id="112" w:name="_Hlk6331957"/>
             <w:r>
               <w:t>внешний клю</w:t>
             </w:r>
@@ -17935,7 +17930,7 @@
             <w:r>
               <w:t>)</w:t>
             </w:r>
-            <w:bookmarkEnd w:id="113"/>
+            <w:bookmarkEnd w:id="112"/>
           </w:p>
         </w:tc>
       </w:tr>
@@ -18035,16 +18030,16 @@
                 <w:lang w:val="en-US"/>
               </w:rPr>
             </w:pPr>
-            <w:commentRangeStart w:id="114"/>
+            <w:commentRangeStart w:id="113"/>
             <w:r>
               <w:t>Тип</w:t>
             </w:r>
-            <w:commentRangeEnd w:id="114"/>
+            <w:commentRangeEnd w:id="113"/>
             <w:r>
               <w:rPr>
                 <w:rStyle w:val="a6"/>
               </w:rPr>
-              <w:commentReference w:id="114"/>
+              <w:commentReference w:id="113"/>
             </w:r>
           </w:p>
         </w:tc>
@@ -18151,7 +18146,7 @@
               <w:spacing w:before="20" w:after="20"/>
               <w:jc w:val="center"/>
             </w:pPr>
-            <w:commentRangeStart w:id="115"/>
+            <w:commentRangeStart w:id="114"/>
             <w:r>
               <w:t>Стоимость</w:t>
             </w:r>
@@ -18215,12 +18210,12 @@
             <w:r>
               <w:t>обязательное поле</w:t>
             </w:r>
-            <w:commentRangeEnd w:id="115"/>
+            <w:commentRangeEnd w:id="114"/>
             <w:r>
               <w:rPr>
                 <w:rStyle w:val="a6"/>
               </w:rPr>
-              <w:commentReference w:id="115"/>
+              <w:commentReference w:id="114"/>
             </w:r>
           </w:p>
         </w:tc>
@@ -18495,7 +18490,7 @@
       <w:r>
         <w:t xml:space="preserve"> ТИПЫ ЛЦЕНЗИЙ (</w:t>
       </w:r>
-      <w:bookmarkStart w:id="116" w:name="_Hlk6331963"/>
+      <w:bookmarkStart w:id="115" w:name="_Hlk6331963"/>
       <w:r>
         <w:rPr>
           <w:lang w:val="en-US"/>
@@ -18511,7 +18506,7 @@
         </w:rPr>
         <w:t>Types</w:t>
       </w:r>
-      <w:bookmarkEnd w:id="116"/>
+      <w:bookmarkEnd w:id="115"/>
       <w:r>
         <w:t>)</w:t>
       </w:r>
@@ -18706,14 +18701,14 @@
                 <w:b/>
               </w:rPr>
             </w:pPr>
-            <w:bookmarkStart w:id="117" w:name="_Hlk6488037"/>
+            <w:bookmarkStart w:id="116" w:name="_Hlk6488037"/>
             <w:r>
               <w:rPr>
                 <w:b/>
               </w:rPr>
               <w:t>первичный ключ</w:t>
             </w:r>
-            <w:bookmarkEnd w:id="117"/>
+            <w:bookmarkEnd w:id="116"/>
           </w:p>
         </w:tc>
       </w:tr>
@@ -18744,7 +18739,7 @@
       <w:r>
         <w:t xml:space="preserve"> ВЫПЛАТЫ ДЛЯ ПРОДЛЕНИЯ ПОДПИСОК (</w:t>
       </w:r>
-      <w:bookmarkStart w:id="118" w:name="_Hlk5974611"/>
+      <w:bookmarkStart w:id="117" w:name="_Hlk5974611"/>
       <w:r>
         <w:rPr>
           <w:lang w:val="en-US"/>
@@ -18760,7 +18755,7 @@
         </w:rPr>
         <w:t>Pay</w:t>
       </w:r>
-      <w:bookmarkEnd w:id="118"/>
+      <w:bookmarkEnd w:id="117"/>
       <w:r>
         <w:t>)</w:t>
       </w:r>
@@ -19337,7 +19332,7 @@
               <w:spacing w:before="20" w:after="20"/>
               <w:jc w:val="center"/>
             </w:pPr>
-            <w:commentRangeStart w:id="119"/>
+            <w:commentRangeStart w:id="118"/>
             <w:r>
               <w:t>Логин</w:t>
             </w:r>
@@ -19404,12 +19399,12 @@
               </w:rPr>
               <w:t>первичный ключ</w:t>
             </w:r>
-            <w:commentRangeEnd w:id="119"/>
+            <w:commentRangeEnd w:id="118"/>
             <w:r>
               <w:rPr>
                 <w:rStyle w:val="a6"/>
               </w:rPr>
-              <w:commentReference w:id="119"/>
+              <w:commentReference w:id="118"/>
             </w:r>
           </w:p>
         </w:tc>
@@ -19429,7 +19424,7 @@
               <w:spacing w:before="20" w:after="20"/>
               <w:jc w:val="center"/>
             </w:pPr>
-            <w:commentRangeStart w:id="120"/>
+            <w:commentRangeStart w:id="119"/>
             <w:r>
               <w:t>Ник</w:t>
             </w:r>
@@ -19493,12 +19488,12 @@
             <w:r>
               <w:t>обязательное поле</w:t>
             </w:r>
-            <w:commentRangeEnd w:id="120"/>
+            <w:commentRangeEnd w:id="119"/>
             <w:r>
               <w:rPr>
                 <w:rStyle w:val="a6"/>
               </w:rPr>
-              <w:commentReference w:id="120"/>
+              <w:commentReference w:id="119"/>
             </w:r>
           </w:p>
         </w:tc>
@@ -19692,7 +19687,7 @@
               <w:spacing w:before="20" w:after="20"/>
               <w:jc w:val="center"/>
             </w:pPr>
-            <w:commentRangeStart w:id="121"/>
+            <w:commentRangeStart w:id="120"/>
             <w:r>
               <w:t>Телефон</w:t>
             </w:r>
@@ -19753,12 +19748,12 @@
             <w:r>
               <w:t>обязательное поле</w:t>
             </w:r>
-            <w:commentRangeEnd w:id="121"/>
+            <w:commentRangeEnd w:id="120"/>
             <w:r>
               <w:rPr>
                 <w:rStyle w:val="a6"/>
               </w:rPr>
-              <w:commentReference w:id="121"/>
+              <w:commentReference w:id="120"/>
             </w:r>
           </w:p>
         </w:tc>
@@ -20257,14 +20252,14 @@
       <w:r>
         <w:t xml:space="preserve"> СОТРУДНИКИ (</w:t>
       </w:r>
-      <w:bookmarkStart w:id="122" w:name="_Hlk6507877"/>
+      <w:bookmarkStart w:id="121" w:name="_Hlk6507877"/>
       <w:r>
         <w:rPr>
           <w:lang w:val="en-US"/>
         </w:rPr>
         <w:t>Employers</w:t>
       </w:r>
-      <w:bookmarkEnd w:id="122"/>
+      <w:bookmarkEnd w:id="121"/>
       <w:r>
         <w:t>)</w:t>
       </w:r>
@@ -20546,7 +20541,7 @@
               <w:spacing w:before="20" w:after="20"/>
               <w:jc w:val="center"/>
             </w:pPr>
-            <w:bookmarkStart w:id="123" w:name="_Hlk6332706"/>
+            <w:bookmarkStart w:id="122" w:name="_Hlk6332706"/>
             <w:r>
               <w:t>внешний ключ</w:t>
             </w:r>
@@ -20568,7 +20563,7 @@
             <w:r>
               <w:t>)</w:t>
             </w:r>
-            <w:bookmarkEnd w:id="123"/>
+            <w:bookmarkEnd w:id="122"/>
           </w:p>
         </w:tc>
       </w:tr>
@@ -21489,11 +21484,11 @@
               <w:spacing w:before="20" w:after="20"/>
               <w:jc w:val="center"/>
             </w:pPr>
-            <w:bookmarkStart w:id="124" w:name="_Hlk6332735"/>
+            <w:bookmarkStart w:id="123" w:name="_Hlk6332735"/>
             <w:r>
               <w:t>Должность</w:t>
             </w:r>
-            <w:bookmarkEnd w:id="124"/>
+            <w:bookmarkEnd w:id="123"/>
           </w:p>
         </w:tc>
         <w:tc>
@@ -21715,7 +21710,7 @@
       <w:r>
         <w:t xml:space="preserve"> (</w:t>
       </w:r>
-      <w:bookmarkStart w:id="125" w:name="_Hlk6332712"/>
+      <w:bookmarkStart w:id="124" w:name="_Hlk6332712"/>
       <w:r>
         <w:rPr>
           <w:lang w:val="en-US"/>
@@ -21734,7 +21729,7 @@
         </w:rPr>
         <w:t>s</w:t>
       </w:r>
-      <w:bookmarkEnd w:id="125"/>
+      <w:bookmarkEnd w:id="124"/>
       <w:r>
         <w:t>)</w:t>
       </w:r>
@@ -22036,7 +22031,7 @@
         <w:pStyle w:val="a5"/>
         <w:jc w:val="right"/>
       </w:pPr>
-      <w:commentRangeStart w:id="126"/>
+      <w:commentRangeStart w:id="125"/>
       <w:r>
         <w:lastRenderedPageBreak/>
         <w:t xml:space="preserve">Таблица </w:t>
@@ -22059,12 +22054,12 @@
       <w:r>
         <w:t>)</w:t>
       </w:r>
-      <w:commentRangeEnd w:id="126"/>
+      <w:commentRangeEnd w:id="125"/>
       <w:r>
         <w:rPr>
           <w:rStyle w:val="a6"/>
         </w:rPr>
-        <w:commentReference w:id="126"/>
+        <w:commentReference w:id="125"/>
       </w:r>
     </w:p>
     <w:tbl>
@@ -22334,7 +22329,7 @@
               <w:spacing w:before="20" w:after="20"/>
               <w:jc w:val="center"/>
             </w:pPr>
-            <w:bookmarkStart w:id="127" w:name="_Hlk6332828"/>
+            <w:bookmarkStart w:id="126" w:name="_Hlk6332828"/>
             <w:r>
               <w:t>внешний клю</w:t>
             </w:r>
@@ -22362,7 +22357,7 @@
             <w:r>
               <w:t>)</w:t>
             </w:r>
-            <w:bookmarkEnd w:id="127"/>
+            <w:bookmarkEnd w:id="126"/>
           </w:p>
         </w:tc>
       </w:tr>
@@ -22455,7 +22450,7 @@
                 <w:lang w:val="en-US"/>
               </w:rPr>
             </w:pPr>
-            <w:bookmarkStart w:id="128" w:name="_Hlk6332842"/>
+            <w:bookmarkStart w:id="127" w:name="_Hlk6332842"/>
             <w:r>
               <w:t>внешний</w:t>
             </w:r>
@@ -22514,7 +22509,7 @@
               </w:rPr>
               <w:t>)</w:t>
             </w:r>
-            <w:bookmarkEnd w:id="128"/>
+            <w:bookmarkEnd w:id="127"/>
           </w:p>
         </w:tc>
       </w:tr>
@@ -22984,7 +22979,7 @@
       <w:r>
         <w:t xml:space="preserve"> ТЕМЫ ОБРАЩЕНИЯ К ТЕХПОДДЕРЖКЕ(</w:t>
       </w:r>
-      <w:bookmarkStart w:id="129" w:name="_Hlk6332833"/>
+      <w:bookmarkStart w:id="128" w:name="_Hlk6332833"/>
       <w:r>
         <w:rPr>
           <w:lang w:val="en-US"/>
@@ -23000,7 +22995,7 @@
         </w:rPr>
         <w:t>Themes</w:t>
       </w:r>
-      <w:bookmarkEnd w:id="129"/>
+      <w:bookmarkEnd w:id="128"/>
       <w:r>
         <w:t>)</w:t>
       </w:r>
@@ -23240,7 +23235,7 @@
       <w:r>
         <w:t xml:space="preserve"> СТАТУСЫ (</w:t>
       </w:r>
-      <w:bookmarkStart w:id="130" w:name="_Hlk6332848"/>
+      <w:bookmarkStart w:id="129" w:name="_Hlk6332848"/>
       <w:r>
         <w:rPr>
           <w:lang w:val="en-US"/>
@@ -23256,7 +23251,7 @@
         </w:rPr>
         <w:t>Statuses</w:t>
       </w:r>
-      <w:bookmarkEnd w:id="130"/>
+      <w:bookmarkEnd w:id="129"/>
       <w:r>
         <w:t>)</w:t>
       </w:r>
@@ -23483,12 +23478,12 @@
           <w:numId w:val="29"/>
         </w:numPr>
       </w:pPr>
-      <w:bookmarkStart w:id="131" w:name="_Toc6511919"/>
+      <w:bookmarkStart w:id="130" w:name="_Toc6511919"/>
       <w:r>
         <w:lastRenderedPageBreak/>
         <w:t>Окончательная схема БД</w:t>
       </w:r>
-      <w:bookmarkEnd w:id="131"/>
+      <w:bookmarkEnd w:id="130"/>
     </w:p>
     <w:p>
       <w:r>
@@ -23553,14 +23548,14 @@
           <w:numId w:val="29"/>
         </w:numPr>
       </w:pPr>
-      <w:bookmarkStart w:id="132" w:name="_Toc6511920"/>
+      <w:bookmarkStart w:id="131" w:name="_Toc6511920"/>
       <w:r>
         <w:t>Ограничени</w:t>
       </w:r>
       <w:r>
         <w:t>я целостности</w:t>
       </w:r>
-      <w:bookmarkEnd w:id="132"/>
+      <w:bookmarkEnd w:id="131"/>
     </w:p>
     <w:p>
       <w:pPr>
@@ -23571,10 +23566,7 @@
         </w:numPr>
       </w:pPr>
       <w:r>
-        <w:t>Поле</w:t>
-      </w:r>
-      <w:r>
-        <w:t xml:space="preserve"> </w:t>
+        <w:t xml:space="preserve">Поле </w:t>
       </w:r>
       <w:r>
         <w:t>«</w:t>
@@ -23601,21 +23593,18 @@
         <w:t xml:space="preserve"> </w:t>
       </w:r>
       <w:r>
-        <w:t>в</w:t>
+        <w:t xml:space="preserve">в </w:t>
+      </w:r>
+      <w:r>
+        <w:t>отношениях</w:t>
+      </w:r>
+      <w:r>
+        <w:t>:</w:t>
       </w:r>
       <w:r>
         <w:t xml:space="preserve"> </w:t>
       </w:r>
       <w:r>
-        <w:t>отношениях</w:t>
-      </w:r>
-      <w:r>
-        <w:t>:</w:t>
-      </w:r>
-      <w:r>
-        <w:t xml:space="preserve"> </w:t>
-      </w:r>
-      <w:r>
         <w:t>РАЗРАБОТЧИКИ</w:t>
       </w:r>
       <w:r>
@@ -23631,34 +23620,13 @@
         <w:t>ОТДЕЛЫ</w:t>
       </w:r>
       <w:r>
-        <w:t xml:space="preserve"> </w:t>
-      </w:r>
-      <w:r>
-        <w:t>и</w:t>
-      </w:r>
-      <w:r>
-        <w:t xml:space="preserve"> </w:t>
+        <w:t xml:space="preserve"> и </w:t>
       </w:r>
       <w:r>
         <w:t>СОТРУДНИКИ</w:t>
       </w:r>
       <w:r>
-        <w:t xml:space="preserve"> </w:t>
-      </w:r>
-      <w:r>
-        <w:t>должно</w:t>
-      </w:r>
-      <w:r>
-        <w:t xml:space="preserve"> </w:t>
-      </w:r>
-      <w:r>
-        <w:t>соответствовать</w:t>
-      </w:r>
-      <w:r>
-        <w:t xml:space="preserve"> </w:t>
-      </w:r>
-      <w:r>
-        <w:t>шаблону</w:t>
+        <w:t xml:space="preserve"> должно соответствовать шаблону</w:t>
       </w:r>
       <w:r>
         <w:t>:</w:t>
@@ -23676,7 +23644,7 @@
         </w:rPr>
         <w:t>.+</w:t>
       </w:r>
-      <w:commentRangeStart w:id="133"/>
+      <w:commentRangeStart w:id="132"/>
       <w:proofErr w:type="gramEnd"/>
       <w:r>
         <w:rPr>
@@ -23696,7 +23664,7 @@
         </w:rPr>
         <w:t>\.</w:t>
       </w:r>
-      <w:commentRangeEnd w:id="133"/>
+      <w:commentRangeEnd w:id="132"/>
       <w:r>
         <w:rPr>
           <w:b/>
@@ -23707,17 +23675,14 @@
         <w:t>»</w:t>
       </w:r>
       <w:r>
-        <w:t xml:space="preserve"> (</w:t>
-      </w:r>
-      <w:r>
-        <w:t>символы кавычек не входят в шаблон, а просто его ограничивают).</w:t>
+        <w:t xml:space="preserve"> (символы кавычек не входят в шаблон, а просто его ограничивают).</w:t>
       </w:r>
       <w:r>
         <w:rPr>
           <w:rStyle w:val="a6"/>
           <w:b/>
         </w:rPr>
-        <w:commentReference w:id="133"/>
+        <w:commentReference w:id="132"/>
       </w:r>
     </w:p>
     <w:p>
@@ -23815,36 +23780,25 @@
           <w:numId w:val="28"/>
         </w:numPr>
       </w:pPr>
-      <w:commentRangeStart w:id="134"/>
+      <w:commentRangeStart w:id="133"/>
       <w:r>
         <w:t xml:space="preserve">В отношении </w:t>
       </w:r>
       <w:r>
         <w:t xml:space="preserve">ПРОГРАММЫ </w:t>
       </w:r>
-      <w:commentRangeStart w:id="135"/>
-      <w:r>
-        <w:t xml:space="preserve">срок действия лицензии </w:t>
-      </w:r>
-      <w:commentRangeEnd w:id="135"/>
+      <w:r>
+        <w:t>срок действия лицензии должен быть строго больше нуля</w:t>
+      </w:r>
+      <w:r>
+        <w:t>.</w:t>
+      </w:r>
+      <w:commentRangeEnd w:id="133"/>
       <w:r>
         <w:rPr>
           <w:rStyle w:val="a6"/>
         </w:rPr>
-        <w:commentReference w:id="135"/>
-      </w:r>
-      <w:r>
-        <w:t>должен быть строго больше нуля</w:t>
-      </w:r>
-      <w:r>
-        <w:t>.</w:t>
-      </w:r>
-      <w:commentRangeEnd w:id="134"/>
-      <w:r>
-        <w:rPr>
-          <w:rStyle w:val="a6"/>
-        </w:rPr>
-        <w:commentReference w:id="134"/>
+        <w:commentReference w:id="133"/>
       </w:r>
     </w:p>
     <w:p>
@@ -23885,10 +23839,7 @@
         <w:t xml:space="preserve"> и </w:t>
       </w:r>
       <w:r>
-        <w:t>0</w:t>
-      </w:r>
-      <w:r>
-        <w:t xml:space="preserve"> (</w:t>
+        <w:t>0 (</w:t>
       </w:r>
       <w:r>
         <w:rPr>
@@ -23976,17 +23927,32 @@
           <w:ilvl w:val="0"/>
           <w:numId w:val="28"/>
         </w:numPr>
-      </w:pPr>
-      <w:r>
+        <w:rPr>
+          <w:highlight w:val="red"/>
+        </w:rPr>
+      </w:pPr>
+      <w:r>
+        <w:rPr>
+          <w:highlight w:val="red"/>
+        </w:rPr>
         <w:t xml:space="preserve">В отношении КЛИЕНТЫ поле «номер платёжной карты» должно </w:t>
       </w:r>
       <w:r>
+        <w:rPr>
+          <w:highlight w:val="red"/>
+        </w:rPr>
         <w:t>содержать</w:t>
       </w:r>
       <w:r>
+        <w:rPr>
+          <w:highlight w:val="red"/>
+        </w:rPr>
         <w:t xml:space="preserve"> только цифры</w:t>
       </w:r>
       <w:r>
+        <w:rPr>
+          <w:highlight w:val="red"/>
+        </w:rPr>
         <w:t>.</w:t>
       </w:r>
     </w:p>
@@ -23999,7 +23965,10 @@
         </w:numPr>
       </w:pPr>
       <w:r>
-        <w:t xml:space="preserve"> В отношении СОТРУДНИКИ пол</w:t>
+        <w:t xml:space="preserve"> </w:t>
+      </w:r>
+      <w:r>
+        <w:t>В отношении СОТРУДНИКИ пол</w:t>
       </w:r>
       <w:r>
         <w:t>я</w:t>
@@ -24043,12 +24012,14 @@
           <w:numId w:val="29"/>
         </w:numPr>
       </w:pPr>
-      <w:bookmarkStart w:id="136" w:name="_Toc6511921"/>
+      <w:bookmarkStart w:id="134" w:name="_Toc6511921"/>
+      <w:bookmarkStart w:id="135" w:name="_GoBack"/>
+      <w:bookmarkEnd w:id="135"/>
       <w:r>
         <w:lastRenderedPageBreak/>
         <w:t>Права доступа</w:t>
       </w:r>
-      <w:bookmarkEnd w:id="136"/>
+      <w:bookmarkEnd w:id="134"/>
     </w:p>
     <w:tbl>
       <w:tblPr>
@@ -25879,7 +25850,7 @@
                 <w:lang w:val="en-US"/>
               </w:rPr>
             </w:pPr>
-            <w:commentRangeStart w:id="137"/>
+            <w:commentRangeStart w:id="136"/>
             <w:r>
               <w:rPr>
                 <w:lang w:val="en-US"/>
@@ -25898,12 +25869,12 @@
               </w:rPr>
               <w:t>D</w:t>
             </w:r>
-            <w:commentRangeEnd w:id="137"/>
+            <w:commentRangeEnd w:id="136"/>
             <w:r>
               <w:rPr>
                 <w:rStyle w:val="a6"/>
               </w:rPr>
-              <w:commentReference w:id="137"/>
+              <w:commentReference w:id="136"/>
             </w:r>
           </w:p>
         </w:tc>
@@ -27131,7 +27102,7 @@
       </w:r>
     </w:p>
   </w:comment>
-  <w:comment w:id="92" w:author="Александр Труханов" w:date="2019-04-16T17:44:00Z" w:initials="АТ">
+  <w:comment w:id="91" w:author="Александр Труханов" w:date="2019-04-16T17:44:00Z" w:initials="АТ">
     <w:p>
       <w:pPr>
         <w:pStyle w:val="a7"/>
@@ -27147,7 +27118,7 @@
       </w:r>
     </w:p>
   </w:comment>
-  <w:comment w:id="95" w:author="Александр Труханов" w:date="2019-04-11T15:36:00Z" w:initials="АТ">
+  <w:comment w:id="94" w:author="Александр Труханов" w:date="2019-04-11T15:36:00Z" w:initials="АТ">
     <w:p>
       <w:pPr>
         <w:pStyle w:val="a7"/>
@@ -27163,7 +27134,7 @@
       </w:r>
     </w:p>
   </w:comment>
-  <w:comment w:id="96" w:author="Александр Труханов" w:date="2019-04-11T14:36:00Z" w:initials="АТ">
+  <w:comment w:id="95" w:author="Александр Труханов" w:date="2019-04-11T14:36:00Z" w:initials="АТ">
     <w:p>
       <w:pPr>
         <w:pStyle w:val="a7"/>
@@ -27191,7 +27162,7 @@
       </w:r>
     </w:p>
   </w:comment>
-  <w:comment w:id="98" w:author="Александр Труханов" w:date="2019-04-11T14:44:00Z" w:initials="АТ">
+  <w:comment w:id="97" w:author="Александр Труханов" w:date="2019-04-11T14:44:00Z" w:initials="АТ">
     <w:p>
       <w:pPr>
         <w:pStyle w:val="a7"/>
@@ -27233,7 +27204,7 @@
       </w:r>
     </w:p>
   </w:comment>
-  <w:comment w:id="99" w:author="Александр Труханов" w:date="2019-04-16T17:02:00Z" w:initials="АТ">
+  <w:comment w:id="98" w:author="Александр Труханов" w:date="2019-04-16T17:02:00Z" w:initials="АТ">
     <w:p>
       <w:pPr>
         <w:pStyle w:val="a7"/>
@@ -27280,7 +27251,7 @@
       </w:r>
     </w:p>
   </w:comment>
-  <w:comment w:id="104" w:author="Александр Труханов" w:date="2019-04-18T13:52:00Z" w:initials="АТ">
+  <w:comment w:id="103" w:author="Александр Труханов" w:date="2019-04-18T13:52:00Z" w:initials="АТ">
     <w:p>
       <w:pPr>
         <w:pStyle w:val="a7"/>
@@ -27303,7 +27274,7 @@
       </w:r>
     </w:p>
   </w:comment>
-  <w:comment w:id="109" w:author="Dmitry" w:date="2019-04-21T15:53:00Z" w:initials="D">
+  <w:comment w:id="108" w:author="Dmitry" w:date="2019-04-21T15:53:00Z" w:initials="D">
     <w:p>
       <w:pPr>
         <w:pStyle w:val="a7"/>
@@ -27331,7 +27302,7 @@
       </w:r>
     </w:p>
   </w:comment>
-  <w:comment w:id="114" w:author="Александр Труханов" w:date="2019-04-18T14:21:00Z" w:initials="АТ">
+  <w:comment w:id="113" w:author="Александр Труханов" w:date="2019-04-18T14:21:00Z" w:initials="АТ">
     <w:p>
       <w:pPr>
         <w:pStyle w:val="a7"/>
@@ -27347,7 +27318,7 @@
       </w:r>
     </w:p>
   </w:comment>
-  <w:comment w:id="115" w:author="Dmitry" w:date="2019-04-16T19:06:00Z" w:initials="D">
+  <w:comment w:id="114" w:author="Dmitry" w:date="2019-04-16T19:06:00Z" w:initials="D">
     <w:p>
       <w:pPr>
         <w:pStyle w:val="a7"/>
@@ -27373,7 +27344,7 @@
       </w:r>
     </w:p>
   </w:comment>
-  <w:comment w:id="119" w:author="Dmitry" w:date="2019-04-11T18:16:00Z" w:initials="D">
+  <w:comment w:id="118" w:author="Dmitry" w:date="2019-04-11T18:16:00Z" w:initials="D">
     <w:p>
       <w:pPr>
         <w:pStyle w:val="a7"/>
@@ -27389,7 +27360,7 @@
       </w:r>
     </w:p>
   </w:comment>
-  <w:comment w:id="120" w:author="Dmitry" w:date="2019-04-11T18:17:00Z" w:initials="D">
+  <w:comment w:id="119" w:author="Dmitry" w:date="2019-04-11T18:17:00Z" w:initials="D">
     <w:p>
       <w:pPr>
         <w:pStyle w:val="a7"/>
@@ -27405,7 +27376,7 @@
       </w:r>
     </w:p>
   </w:comment>
-  <w:comment w:id="121" w:author="Александр Труханов" w:date="2019-04-16T18:34:00Z" w:initials="АТ">
+  <w:comment w:id="120" w:author="Александр Труханов" w:date="2019-04-16T18:34:00Z" w:initials="АТ">
     <w:p>
       <w:pPr>
         <w:pStyle w:val="a7"/>
@@ -27421,7 +27392,7 @@
       </w:r>
     </w:p>
   </w:comment>
-  <w:comment w:id="126" w:author="Dmitry" w:date="2019-04-21T15:44:00Z" w:initials="D">
+  <w:comment w:id="125" w:author="Dmitry" w:date="2019-04-21T15:44:00Z" w:initials="D">
     <w:p>
       <w:pPr>
         <w:pStyle w:val="a7"/>
@@ -27437,7 +27408,7 @@
       </w:r>
     </w:p>
   </w:comment>
-  <w:comment w:id="133" w:author="Александр Труханов" w:date="2019-04-18T19:23:00Z" w:initials="АТ">
+  <w:comment w:id="132" w:author="Александр Труханов" w:date="2019-04-18T19:23:00Z" w:initials="АТ">
     <w:p>
       <w:pPr>
         <w:pStyle w:val="a7"/>
@@ -27453,7 +27424,7 @@
       </w:r>
     </w:p>
   </w:comment>
-  <w:comment w:id="135" w:author="Karpova Irina" w:date="2019-04-18T21:55:00Z" w:initials="KI">
+  <w:comment w:id="133" w:author="Dmitry" w:date="2019-04-21T15:57:00Z" w:initials="D">
     <w:p>
       <w:pPr>
         <w:pStyle w:val="a7"/>
@@ -27465,22 +27436,6 @@
         <w:annotationRef/>
       </w:r>
       <w:r>
-        <w:t>Срок – это не дата?</w:t>
-      </w:r>
-    </w:p>
-  </w:comment>
-  <w:comment w:id="134" w:author="Dmitry" w:date="2019-04-21T15:57:00Z" w:initials="D">
-    <w:p>
-      <w:pPr>
-        <w:pStyle w:val="a7"/>
-      </w:pPr>
-      <w:r>
-        <w:rPr>
-          <w:rStyle w:val="a6"/>
-        </w:rPr>
-        <w:annotationRef/>
-      </w:r>
-      <w:r>
         <w:t xml:space="preserve">Поле «Срок действия лицензии» представлено типом данных </w:t>
       </w:r>
       <w:r>
@@ -27506,7 +27461,7 @@
       </w:r>
     </w:p>
   </w:comment>
-  <w:comment w:id="137" w:author="Dmitry" w:date="2019-04-21T15:49:00Z" w:initials="D">
+  <w:comment w:id="136" w:author="Dmitry" w:date="2019-04-21T15:49:00Z" w:initials="D">
     <w:p>
       <w:pPr>
         <w:pStyle w:val="a7"/>
@@ -27585,7 +27540,6 @@
   <w15:commentEx w15:paraId="45EEE29F" w15:done="0"/>
   <w15:commentEx w15:paraId="69F894AB" w15:done="0"/>
   <w15:commentEx w15:paraId="021148BB" w15:done="0"/>
-  <w15:commentEx w15:paraId="12C346E4" w15:done="0"/>
   <w15:commentEx w15:paraId="3F22CF72" w15:done="0"/>
   <w15:commentEx w15:paraId="5302E06B" w15:done="0"/>
 </w15:commentsEx>
@@ -27625,7 +27579,6 @@
   <w16cid:commentId w16cid:paraId="45EEE29F" w16cid:durableId="20609EC7"/>
   <w16cid:commentId w16cid:paraId="69F894AB" w16cid:durableId="20670E5E"/>
   <w16cid:commentId w16cid:paraId="021148BB" w16cid:durableId="20634D1A"/>
-  <w16cid:commentId w16cid:paraId="12C346E4" w16cid:durableId="20642BBC"/>
   <w16cid:commentId w16cid:paraId="3F22CF72" w16cid:durableId="20671167"/>
   <w16cid:commentId w16cid:paraId="5302E06B" w16cid:durableId="20670FA5"/>
 </w16cid:commentsIds>
@@ -32048,7 +32001,7 @@
 </file>
 
 <file path=customXml/itemProps1.xml><?xml version="1.0" encoding="utf-8"?>
-<ds:datastoreItem xmlns:ds="http://schemas.openxmlformats.org/officeDocument/2006/customXml" ds:itemID="{B5AC51BD-89D3-4A9E-BBFE-A102B1C37D27}">
+<ds:datastoreItem xmlns:ds="http://schemas.openxmlformats.org/officeDocument/2006/customXml" ds:itemID="{40E78EA6-FD8E-46BD-A28A-C83BB327AC9E}">
   <ds:schemaRefs>
     <ds:schemaRef ds:uri="http://schemas.openxmlformats.org/officeDocument/2006/bibliography"/>
   </ds:schemaRefs>

</xml_diff>

<commit_message>
Fixes and new sql file
</commit_message>
<xml_diff>
--- a/Instructions/Our_Instructions.docx
+++ b/Instructions/Our_Instructions.docx
@@ -28225,7 +28225,7 @@
           <w:color w:val="000000"/>
           <w:sz w:val="21"/>
           <w:szCs w:val="21"/>
-          <w:lang w:val="en-US" w:eastAsia="ru-RU"/>
+          <w:lang w:eastAsia="ru-RU"/>
         </w:rPr>
       </w:pPr>
       <w:r>
@@ -28244,17 +28244,49 @@
           <w:color w:val="A31515"/>
           <w:sz w:val="21"/>
           <w:szCs w:val="21"/>
-          <w:lang w:val="en-US" w:eastAsia="ru-RU"/>
-        </w:rPr>
-        <w:t>'[[:digit:]]'</w:t>
-      </w:r>
-      <w:r>
-        <w:rPr>
-          <w:rFonts w:ascii="Consolas" w:eastAsia="Times New Roman" w:hAnsi="Consolas" w:cs="Times New Roman"/>
-          <w:color w:val="000000"/>
-          <w:sz w:val="21"/>
-          <w:szCs w:val="21"/>
-          <w:lang w:val="en-US" w:eastAsia="ru-RU"/>
+          <w:lang w:eastAsia="ru-RU"/>
+        </w:rPr>
+        <w:t>'[</w:t>
+      </w:r>
+      <w:proofErr w:type="gramStart"/>
+      <w:r>
+        <w:rPr>
+          <w:rFonts w:ascii="Consolas" w:eastAsia="Times New Roman" w:hAnsi="Consolas" w:cs="Times New Roman"/>
+          <w:color w:val="A31515"/>
+          <w:sz w:val="21"/>
+          <w:szCs w:val="21"/>
+          <w:lang w:eastAsia="ru-RU"/>
+        </w:rPr>
+        <w:t>[:</w:t>
+      </w:r>
+      <w:r>
+        <w:rPr>
+          <w:rFonts w:ascii="Consolas" w:eastAsia="Times New Roman" w:hAnsi="Consolas" w:cs="Times New Roman"/>
+          <w:color w:val="A31515"/>
+          <w:sz w:val="21"/>
+          <w:szCs w:val="21"/>
+          <w:lang w:val="en-US" w:eastAsia="ru-RU"/>
+        </w:rPr>
+        <w:t>digit</w:t>
+      </w:r>
+      <w:proofErr w:type="gramEnd"/>
+      <w:r>
+        <w:rPr>
+          <w:rFonts w:ascii="Consolas" w:eastAsia="Times New Roman" w:hAnsi="Consolas" w:cs="Times New Roman"/>
+          <w:color w:val="A31515"/>
+          <w:sz w:val="21"/>
+          <w:szCs w:val="21"/>
+          <w:lang w:eastAsia="ru-RU"/>
+        </w:rPr>
+        <w:t>:]]'</w:t>
+      </w:r>
+      <w:r>
+        <w:rPr>
+          <w:rFonts w:ascii="Consolas" w:eastAsia="Times New Roman" w:hAnsi="Consolas" w:cs="Times New Roman"/>
+          <w:color w:val="000000"/>
+          <w:sz w:val="21"/>
+          <w:szCs w:val="21"/>
+          <w:lang w:eastAsia="ru-RU"/>
         </w:rPr>
         <w:t xml:space="preserve"> ) )</w:t>
       </w:r>
@@ -28268,7 +28300,7 @@
           <w:color w:val="000000"/>
           <w:sz w:val="21"/>
           <w:szCs w:val="21"/>
-          <w:lang w:val="en-US" w:eastAsia="ru-RU"/>
+          <w:lang w:eastAsia="ru-RU"/>
         </w:rPr>
       </w:pPr>
       <w:r>
@@ -36124,16 +36156,16 @@
           <w:color w:val="000000"/>
           <w:sz w:val="21"/>
           <w:szCs w:val="21"/>
-          <w:lang w:val="en-US" w:eastAsia="ru-RU"/>
-        </w:rPr>
-      </w:pPr>
-      <w:r>
-        <w:rPr>
-          <w:rFonts w:ascii="Consolas" w:eastAsia="Times New Roman" w:hAnsi="Consolas" w:cs="Times New Roman"/>
-          <w:color w:val="000000"/>
-          <w:sz w:val="21"/>
-          <w:szCs w:val="21"/>
-          <w:lang w:val="en-US" w:eastAsia="ru-RU"/>
+          <w:lang w:eastAsia="ru-RU"/>
+        </w:rPr>
+      </w:pPr>
+      <w:r>
+        <w:rPr>
+          <w:rFonts w:ascii="Consolas" w:eastAsia="Times New Roman" w:hAnsi="Consolas" w:cs="Times New Roman"/>
+          <w:color w:val="000000"/>
+          <w:sz w:val="21"/>
+          <w:szCs w:val="21"/>
+          <w:lang w:eastAsia="ru-RU"/>
         </w:rPr>
         <w:t>);</w:t>
       </w:r>
@@ -36141,7 +36173,7 @@
     <w:p>
       <w:pPr>
         <w:rPr>
-          <w:lang w:val="en-US" w:eastAsia="ru-RU"/>
+          <w:lang w:eastAsia="ru-RU"/>
         </w:rPr>
       </w:pPr>
     </w:p>
@@ -43693,8 +43725,14 @@
     </w:p>
     <w:p>
       <w:pPr>
-        <w:rPr>
-          <w:lang w:val="en-US"/>
+        <w:shd w:val="clear" w:color="auto" w:fill="FFFFFF"/>
+        <w:spacing w:after="0" w:line="285" w:lineRule="atLeast"/>
+        <w:rPr>
+          <w:rFonts w:ascii="Consolas" w:eastAsia="Times New Roman" w:hAnsi="Consolas" w:cs="Times New Roman"/>
+          <w:color w:val="000000"/>
+          <w:sz w:val="21"/>
+          <w:szCs w:val="21"/>
+          <w:lang w:val="en-US" w:eastAsia="ru-RU"/>
         </w:rPr>
       </w:pPr>
     </w:p>
@@ -43702,793 +43740,68 @@
       <w:pPr>
         <w:pStyle w:val="2"/>
         <w:rPr>
-          <w:lang w:val="en-US"/>
-        </w:rPr>
-      </w:pPr>
-      <w:bookmarkStart w:id="136" w:name="_Toc7443772"/>
-      <w:r>
-        <w:rPr>
-          <w:lang w:val="en-US"/>
+          <w:rFonts w:eastAsia="Times New Roman"/>
+          <w:lang w:eastAsia="ru-RU"/>
+        </w:rPr>
+      </w:pPr>
+      <w:r>
+        <w:rPr>
+          <w:rFonts w:eastAsia="Times New Roman"/>
+          <w:lang w:val="en-US" w:eastAsia="ru-RU"/>
         </w:rPr>
         <w:t xml:space="preserve">8.2 </w:t>
       </w:r>
       <w:r>
-        <w:t>Создание</w:t>
-      </w:r>
-      <w:r>
-        <w:rPr>
-          <w:lang w:val="en-US"/>
-        </w:rPr>
-        <w:t xml:space="preserve"> </w:t>
-      </w:r>
-      <w:r>
-        <w:t>пользователей</w:t>
-      </w:r>
+        <w:rPr>
+          <w:rFonts w:eastAsia="Times New Roman"/>
+          <w:lang w:eastAsia="ru-RU"/>
+        </w:rPr>
+        <w:t>Создание представлений</w:t>
+      </w:r>
+    </w:p>
+    <w:p>
+      <w:r>
+        <w:t>Приведём примеры нескольких готовых запросов (представлений):</w:t>
+      </w:r>
+    </w:p>
+    <w:p>
+      <w:bookmarkStart w:id="136" w:name="_GoBack"/>
       <w:bookmarkEnd w:id="136"/>
     </w:p>
     <w:p>
       <w:pPr>
-        <w:shd w:val="clear" w:color="auto" w:fill="FFFFFF"/>
-        <w:spacing w:after="0" w:line="285" w:lineRule="atLeast"/>
-        <w:rPr>
-          <w:rFonts w:ascii="Consolas" w:eastAsia="Times New Roman" w:hAnsi="Consolas" w:cs="Times New Roman"/>
-          <w:color w:val="000000"/>
-          <w:sz w:val="21"/>
-          <w:szCs w:val="21"/>
-          <w:lang w:val="en-US" w:eastAsia="ru-RU"/>
-        </w:rPr>
-      </w:pPr>
-      <w:r>
-        <w:rPr>
-          <w:rFonts w:ascii="Consolas" w:eastAsia="Times New Roman" w:hAnsi="Consolas" w:cs="Times New Roman"/>
-          <w:color w:val="0000FF"/>
-          <w:sz w:val="21"/>
-          <w:szCs w:val="21"/>
-          <w:lang w:val="en-US" w:eastAsia="ru-RU"/>
-        </w:rPr>
-        <w:t>CREATE</w:t>
-      </w:r>
-      <w:r>
-        <w:rPr>
-          <w:rFonts w:ascii="Consolas" w:eastAsia="Times New Roman" w:hAnsi="Consolas" w:cs="Times New Roman"/>
-          <w:color w:val="000000"/>
-          <w:sz w:val="21"/>
-          <w:szCs w:val="21"/>
-          <w:lang w:val="en-US" w:eastAsia="ru-RU"/>
+        <w:pStyle w:val="2"/>
+        <w:rPr>
+          <w:lang w:val="en-US"/>
+        </w:rPr>
+      </w:pPr>
+      <w:bookmarkStart w:id="137" w:name="_Toc7443772"/>
+      <w:r>
+        <w:rPr>
+          <w:lang w:val="en-US"/>
+        </w:rPr>
+        <w:t>8.</w:t>
+      </w:r>
+      <w:r>
+        <w:t>3</w:t>
+      </w:r>
+      <w:r>
+        <w:rPr>
+          <w:lang w:val="en-US"/>
         </w:rPr>
         <w:t xml:space="preserve"> </w:t>
       </w:r>
       <w:r>
-        <w:rPr>
-          <w:rFonts w:ascii="Consolas" w:eastAsia="Times New Roman" w:hAnsi="Consolas" w:cs="Times New Roman"/>
-          <w:color w:val="795E26"/>
-          <w:sz w:val="21"/>
-          <w:szCs w:val="21"/>
-          <w:lang w:val="en-US" w:eastAsia="ru-RU"/>
-        </w:rPr>
-        <w:t>USER</w:t>
-      </w:r>
-      <w:r>
-        <w:rPr>
-          <w:rFonts w:ascii="Consolas" w:eastAsia="Times New Roman" w:hAnsi="Consolas" w:cs="Times New Roman"/>
-          <w:color w:val="000000"/>
-          <w:sz w:val="21"/>
-          <w:szCs w:val="21"/>
-          <w:lang w:val="en-US" w:eastAsia="ru-RU"/>
+        <w:t>Создание</w:t>
+      </w:r>
+      <w:r>
+        <w:rPr>
+          <w:lang w:val="en-US"/>
         </w:rPr>
         <w:t xml:space="preserve"> </w:t>
       </w:r>
-      <w:proofErr w:type="spellStart"/>
-      <w:r>
-        <w:rPr>
-          <w:rFonts w:ascii="Consolas" w:eastAsia="Times New Roman" w:hAnsi="Consolas" w:cs="Times New Roman"/>
-          <w:color w:val="000000"/>
-          <w:sz w:val="21"/>
-          <w:szCs w:val="21"/>
-          <w:lang w:val="en-US" w:eastAsia="ru-RU"/>
-        </w:rPr>
-        <w:t>tech_support</w:t>
-      </w:r>
-      <w:proofErr w:type="spellEnd"/>
-      <w:r>
-        <w:rPr>
-          <w:rFonts w:ascii="Consolas" w:eastAsia="Times New Roman" w:hAnsi="Consolas" w:cs="Times New Roman"/>
-          <w:color w:val="000000"/>
-          <w:sz w:val="21"/>
-          <w:szCs w:val="21"/>
-          <w:lang w:val="en-US" w:eastAsia="ru-RU"/>
-        </w:rPr>
-        <w:t xml:space="preserve"> IDENTIFIED BY password1; </w:t>
-      </w:r>
-      <w:r>
-        <w:rPr>
-          <w:rFonts w:ascii="Consolas" w:eastAsia="Times New Roman" w:hAnsi="Consolas" w:cs="Times New Roman"/>
-          <w:color w:val="008000"/>
-          <w:sz w:val="21"/>
-          <w:szCs w:val="21"/>
-          <w:lang w:val="en-US" w:eastAsia="ru-RU"/>
-        </w:rPr>
-        <w:t xml:space="preserve">-- </w:t>
-      </w:r>
-      <w:r>
-        <w:rPr>
-          <w:rFonts w:ascii="Consolas" w:eastAsia="Times New Roman" w:hAnsi="Consolas" w:cs="Times New Roman"/>
-          <w:color w:val="008000"/>
-          <w:sz w:val="21"/>
-          <w:szCs w:val="21"/>
-          <w:lang w:eastAsia="ru-RU"/>
-        </w:rPr>
-        <w:t>техподдержк</w:t>
-      </w:r>
-      <w:r>
-        <w:rPr>
-          <w:rFonts w:ascii="Consolas" w:eastAsia="Times New Roman" w:hAnsi="Consolas" w:cs="Times New Roman"/>
-          <w:color w:val="008000"/>
-          <w:sz w:val="21"/>
-          <w:szCs w:val="21"/>
-          <w:lang w:eastAsia="ru-RU"/>
-        </w:rPr>
-        <w:t>а</w:t>
-      </w:r>
-    </w:p>
-    <w:p>
-      <w:pPr>
-        <w:shd w:val="clear" w:color="auto" w:fill="FFFFFF"/>
-        <w:spacing w:after="0" w:line="285" w:lineRule="atLeast"/>
-        <w:rPr>
-          <w:rFonts w:ascii="Consolas" w:eastAsia="Times New Roman" w:hAnsi="Consolas" w:cs="Times New Roman"/>
-          <w:color w:val="000000"/>
-          <w:sz w:val="21"/>
-          <w:szCs w:val="21"/>
-          <w:lang w:val="en-US" w:eastAsia="ru-RU"/>
-        </w:rPr>
-      </w:pPr>
-      <w:r>
-        <w:rPr>
-          <w:rFonts w:ascii="Consolas" w:eastAsia="Times New Roman" w:hAnsi="Consolas" w:cs="Times New Roman"/>
-          <w:color w:val="0000FF"/>
-          <w:sz w:val="21"/>
-          <w:szCs w:val="21"/>
-          <w:lang w:val="en-US" w:eastAsia="ru-RU"/>
-        </w:rPr>
-        <w:t>CREATE</w:t>
-      </w:r>
-      <w:r>
-        <w:rPr>
-          <w:rFonts w:ascii="Consolas" w:eastAsia="Times New Roman" w:hAnsi="Consolas" w:cs="Times New Roman"/>
-          <w:color w:val="000000"/>
-          <w:sz w:val="21"/>
-          <w:szCs w:val="21"/>
-          <w:lang w:val="en-US" w:eastAsia="ru-RU"/>
-        </w:rPr>
-        <w:t xml:space="preserve"> </w:t>
-      </w:r>
-      <w:r>
-        <w:rPr>
-          <w:rFonts w:ascii="Consolas" w:eastAsia="Times New Roman" w:hAnsi="Consolas" w:cs="Times New Roman"/>
-          <w:color w:val="795E26"/>
-          <w:sz w:val="21"/>
-          <w:szCs w:val="21"/>
-          <w:lang w:val="en-US" w:eastAsia="ru-RU"/>
-        </w:rPr>
-        <w:t>USER</w:t>
-      </w:r>
-      <w:r>
-        <w:rPr>
-          <w:rFonts w:ascii="Consolas" w:eastAsia="Times New Roman" w:hAnsi="Consolas" w:cs="Times New Roman"/>
-          <w:color w:val="000000"/>
-          <w:sz w:val="21"/>
-          <w:szCs w:val="21"/>
-          <w:lang w:val="en-US" w:eastAsia="ru-RU"/>
-        </w:rPr>
-        <w:t xml:space="preserve"> </w:t>
-      </w:r>
-      <w:proofErr w:type="spellStart"/>
-      <w:r>
-        <w:rPr>
-          <w:rFonts w:ascii="Consolas" w:eastAsia="Times New Roman" w:hAnsi="Consolas" w:cs="Times New Roman"/>
-          <w:color w:val="000000"/>
-          <w:sz w:val="21"/>
-          <w:szCs w:val="21"/>
-          <w:lang w:val="en-US" w:eastAsia="ru-RU"/>
-        </w:rPr>
-        <w:t>work_with_dev</w:t>
-      </w:r>
-      <w:proofErr w:type="spellEnd"/>
-      <w:r>
-        <w:rPr>
-          <w:rFonts w:ascii="Consolas" w:eastAsia="Times New Roman" w:hAnsi="Consolas" w:cs="Times New Roman"/>
-          <w:color w:val="000000"/>
-          <w:sz w:val="21"/>
-          <w:szCs w:val="21"/>
-          <w:lang w:val="en-US" w:eastAsia="ru-RU"/>
-        </w:rPr>
-        <w:t xml:space="preserve"> IDENTIFIED BY password2; </w:t>
-      </w:r>
-      <w:r>
-        <w:rPr>
-          <w:rFonts w:ascii="Consolas" w:eastAsia="Times New Roman" w:hAnsi="Consolas" w:cs="Times New Roman"/>
-          <w:color w:val="008000"/>
-          <w:sz w:val="21"/>
-          <w:szCs w:val="21"/>
-          <w:lang w:val="en-US" w:eastAsia="ru-RU"/>
-        </w:rPr>
-        <w:t xml:space="preserve">-- </w:t>
-      </w:r>
-      <w:r>
-        <w:rPr>
-          <w:rFonts w:ascii="Consolas" w:eastAsia="Times New Roman" w:hAnsi="Consolas" w:cs="Times New Roman"/>
-          <w:color w:val="008000"/>
-          <w:sz w:val="21"/>
-          <w:szCs w:val="21"/>
-          <w:lang w:eastAsia="ru-RU"/>
-        </w:rPr>
-        <w:t>отдел</w:t>
-      </w:r>
-      <w:r>
-        <w:rPr>
-          <w:rFonts w:ascii="Consolas" w:eastAsia="Times New Roman" w:hAnsi="Consolas" w:cs="Times New Roman"/>
-          <w:color w:val="008000"/>
-          <w:sz w:val="21"/>
-          <w:szCs w:val="21"/>
-          <w:lang w:val="en-US" w:eastAsia="ru-RU"/>
-        </w:rPr>
-        <w:t xml:space="preserve"> </w:t>
-      </w:r>
-      <w:r>
-        <w:rPr>
-          <w:rFonts w:ascii="Consolas" w:eastAsia="Times New Roman" w:hAnsi="Consolas" w:cs="Times New Roman"/>
-          <w:color w:val="008000"/>
-          <w:sz w:val="21"/>
-          <w:szCs w:val="21"/>
-          <w:lang w:eastAsia="ru-RU"/>
-        </w:rPr>
-        <w:t>по</w:t>
-      </w:r>
-      <w:r>
-        <w:rPr>
-          <w:rFonts w:ascii="Consolas" w:eastAsia="Times New Roman" w:hAnsi="Consolas" w:cs="Times New Roman"/>
-          <w:color w:val="008000"/>
-          <w:sz w:val="21"/>
-          <w:szCs w:val="21"/>
-          <w:lang w:val="en-US" w:eastAsia="ru-RU"/>
-        </w:rPr>
-        <w:t xml:space="preserve"> </w:t>
-      </w:r>
-      <w:r>
-        <w:rPr>
-          <w:rFonts w:ascii="Consolas" w:eastAsia="Times New Roman" w:hAnsi="Consolas" w:cs="Times New Roman"/>
-          <w:color w:val="008000"/>
-          <w:sz w:val="21"/>
-          <w:szCs w:val="21"/>
-          <w:lang w:eastAsia="ru-RU"/>
-        </w:rPr>
-        <w:t>работе</w:t>
-      </w:r>
-      <w:r>
-        <w:rPr>
-          <w:rFonts w:ascii="Consolas" w:eastAsia="Times New Roman" w:hAnsi="Consolas" w:cs="Times New Roman"/>
-          <w:color w:val="008000"/>
-          <w:sz w:val="21"/>
-          <w:szCs w:val="21"/>
-          <w:lang w:val="en-US" w:eastAsia="ru-RU"/>
-        </w:rPr>
-        <w:t xml:space="preserve"> </w:t>
-      </w:r>
-      <w:r>
-        <w:rPr>
-          <w:rFonts w:ascii="Consolas" w:eastAsia="Times New Roman" w:hAnsi="Consolas" w:cs="Times New Roman"/>
-          <w:color w:val="008000"/>
-          <w:sz w:val="21"/>
-          <w:szCs w:val="21"/>
-          <w:lang w:eastAsia="ru-RU"/>
-        </w:rPr>
-        <w:t>с</w:t>
-      </w:r>
-      <w:r>
-        <w:rPr>
-          <w:rFonts w:ascii="Consolas" w:eastAsia="Times New Roman" w:hAnsi="Consolas" w:cs="Times New Roman"/>
-          <w:color w:val="008000"/>
-          <w:sz w:val="21"/>
-          <w:szCs w:val="21"/>
-          <w:lang w:val="en-US" w:eastAsia="ru-RU"/>
-        </w:rPr>
-        <w:t xml:space="preserve"> </w:t>
-      </w:r>
-      <w:r>
-        <w:rPr>
-          <w:rFonts w:ascii="Consolas" w:eastAsia="Times New Roman" w:hAnsi="Consolas" w:cs="Times New Roman"/>
-          <w:color w:val="008000"/>
-          <w:sz w:val="21"/>
-          <w:szCs w:val="21"/>
-          <w:lang w:eastAsia="ru-RU"/>
-        </w:rPr>
-        <w:t>разработчиками</w:t>
-      </w:r>
-    </w:p>
-    <w:p>
-      <w:pPr>
-        <w:shd w:val="clear" w:color="auto" w:fill="FFFFFF"/>
-        <w:spacing w:after="0" w:line="285" w:lineRule="atLeast"/>
-        <w:rPr>
-          <w:rFonts w:ascii="Consolas" w:eastAsia="Times New Roman" w:hAnsi="Consolas" w:cs="Times New Roman"/>
-          <w:color w:val="000000"/>
-          <w:sz w:val="21"/>
-          <w:szCs w:val="21"/>
-          <w:lang w:val="en-US" w:eastAsia="ru-RU"/>
-        </w:rPr>
-      </w:pPr>
-      <w:r>
-        <w:rPr>
-          <w:rFonts w:ascii="Consolas" w:eastAsia="Times New Roman" w:hAnsi="Consolas" w:cs="Times New Roman"/>
-          <w:color w:val="0000FF"/>
-          <w:sz w:val="21"/>
-          <w:szCs w:val="21"/>
-          <w:lang w:val="en-US" w:eastAsia="ru-RU"/>
-        </w:rPr>
-        <w:t>CREATE</w:t>
-      </w:r>
-      <w:r>
-        <w:rPr>
-          <w:rFonts w:ascii="Consolas" w:eastAsia="Times New Roman" w:hAnsi="Consolas" w:cs="Times New Roman"/>
-          <w:color w:val="000000"/>
-          <w:sz w:val="21"/>
-          <w:szCs w:val="21"/>
-          <w:lang w:val="en-US" w:eastAsia="ru-RU"/>
-        </w:rPr>
-        <w:t xml:space="preserve"> </w:t>
-      </w:r>
-      <w:r>
-        <w:rPr>
-          <w:rFonts w:ascii="Consolas" w:eastAsia="Times New Roman" w:hAnsi="Consolas" w:cs="Times New Roman"/>
-          <w:color w:val="795E26"/>
-          <w:sz w:val="21"/>
-          <w:szCs w:val="21"/>
-          <w:lang w:val="en-US" w:eastAsia="ru-RU"/>
-        </w:rPr>
-        <w:t>USER</w:t>
-      </w:r>
-      <w:r>
-        <w:rPr>
-          <w:rFonts w:ascii="Consolas" w:eastAsia="Times New Roman" w:hAnsi="Consolas" w:cs="Times New Roman"/>
-          <w:color w:val="000000"/>
-          <w:sz w:val="21"/>
-          <w:szCs w:val="21"/>
-          <w:lang w:val="en-US" w:eastAsia="ru-RU"/>
-        </w:rPr>
-        <w:t xml:space="preserve"> </w:t>
-      </w:r>
-      <w:proofErr w:type="spellStart"/>
-      <w:r>
-        <w:rPr>
-          <w:rFonts w:ascii="Consolas" w:eastAsia="Times New Roman" w:hAnsi="Consolas" w:cs="Times New Roman"/>
-          <w:color w:val="000000"/>
-          <w:sz w:val="21"/>
-          <w:szCs w:val="21"/>
-          <w:lang w:val="en-US" w:eastAsia="ru-RU"/>
-        </w:rPr>
-        <w:t>work_with_catalog</w:t>
-      </w:r>
-      <w:proofErr w:type="spellEnd"/>
-      <w:r>
-        <w:rPr>
-          <w:rFonts w:ascii="Consolas" w:eastAsia="Times New Roman" w:hAnsi="Consolas" w:cs="Times New Roman"/>
-          <w:color w:val="000000"/>
-          <w:sz w:val="21"/>
-          <w:szCs w:val="21"/>
-          <w:lang w:val="en-US" w:eastAsia="ru-RU"/>
-        </w:rPr>
-        <w:t xml:space="preserve"> IDENTIFIED BY password3; </w:t>
-      </w:r>
-      <w:r>
-        <w:rPr>
-          <w:rFonts w:ascii="Consolas" w:eastAsia="Times New Roman" w:hAnsi="Consolas" w:cs="Times New Roman"/>
-          <w:color w:val="008000"/>
-          <w:sz w:val="21"/>
-          <w:szCs w:val="21"/>
-          <w:lang w:val="en-US" w:eastAsia="ru-RU"/>
-        </w:rPr>
-        <w:t xml:space="preserve">-- </w:t>
-      </w:r>
-      <w:r>
-        <w:rPr>
-          <w:rFonts w:ascii="Consolas" w:eastAsia="Times New Roman" w:hAnsi="Consolas" w:cs="Times New Roman"/>
-          <w:color w:val="008000"/>
-          <w:sz w:val="21"/>
-          <w:szCs w:val="21"/>
-          <w:lang w:eastAsia="ru-RU"/>
-        </w:rPr>
-        <w:t>отдел</w:t>
-      </w:r>
-      <w:r>
-        <w:rPr>
-          <w:rFonts w:ascii="Consolas" w:eastAsia="Times New Roman" w:hAnsi="Consolas" w:cs="Times New Roman"/>
-          <w:color w:val="008000"/>
-          <w:sz w:val="21"/>
-          <w:szCs w:val="21"/>
-          <w:lang w:val="en-US" w:eastAsia="ru-RU"/>
-        </w:rPr>
-        <w:t xml:space="preserve"> </w:t>
-      </w:r>
-      <w:r>
-        <w:rPr>
-          <w:rFonts w:ascii="Consolas" w:eastAsia="Times New Roman" w:hAnsi="Consolas" w:cs="Times New Roman"/>
-          <w:color w:val="008000"/>
-          <w:sz w:val="21"/>
-          <w:szCs w:val="21"/>
-          <w:lang w:eastAsia="ru-RU"/>
-        </w:rPr>
-        <w:t>по</w:t>
-      </w:r>
-      <w:r>
-        <w:rPr>
-          <w:rFonts w:ascii="Consolas" w:eastAsia="Times New Roman" w:hAnsi="Consolas" w:cs="Times New Roman"/>
-          <w:color w:val="008000"/>
-          <w:sz w:val="21"/>
-          <w:szCs w:val="21"/>
-          <w:lang w:val="en-US" w:eastAsia="ru-RU"/>
-        </w:rPr>
-        <w:t xml:space="preserve"> </w:t>
-      </w:r>
-      <w:r>
-        <w:rPr>
-          <w:rFonts w:ascii="Consolas" w:eastAsia="Times New Roman" w:hAnsi="Consolas" w:cs="Times New Roman"/>
-          <w:color w:val="008000"/>
-          <w:sz w:val="21"/>
-          <w:szCs w:val="21"/>
-          <w:lang w:eastAsia="ru-RU"/>
-        </w:rPr>
-        <w:t>работе</w:t>
-      </w:r>
-      <w:r>
-        <w:rPr>
-          <w:rFonts w:ascii="Consolas" w:eastAsia="Times New Roman" w:hAnsi="Consolas" w:cs="Times New Roman"/>
-          <w:color w:val="008000"/>
-          <w:sz w:val="21"/>
-          <w:szCs w:val="21"/>
-          <w:lang w:val="en-US" w:eastAsia="ru-RU"/>
-        </w:rPr>
-        <w:t xml:space="preserve"> </w:t>
-      </w:r>
-      <w:r>
-        <w:rPr>
-          <w:rFonts w:ascii="Consolas" w:eastAsia="Times New Roman" w:hAnsi="Consolas" w:cs="Times New Roman"/>
-          <w:color w:val="008000"/>
-          <w:sz w:val="21"/>
-          <w:szCs w:val="21"/>
-          <w:lang w:eastAsia="ru-RU"/>
-        </w:rPr>
-        <w:t>с</w:t>
-      </w:r>
-      <w:r>
-        <w:rPr>
-          <w:rFonts w:ascii="Consolas" w:eastAsia="Times New Roman" w:hAnsi="Consolas" w:cs="Times New Roman"/>
-          <w:color w:val="008000"/>
-          <w:sz w:val="21"/>
-          <w:szCs w:val="21"/>
-          <w:lang w:val="en-US" w:eastAsia="ru-RU"/>
-        </w:rPr>
-        <w:t xml:space="preserve"> </w:t>
-      </w:r>
-      <w:r>
-        <w:rPr>
-          <w:rFonts w:ascii="Consolas" w:eastAsia="Times New Roman" w:hAnsi="Consolas" w:cs="Times New Roman"/>
-          <w:color w:val="008000"/>
-          <w:sz w:val="21"/>
-          <w:szCs w:val="21"/>
-          <w:lang w:eastAsia="ru-RU"/>
-        </w:rPr>
-        <w:t>каталогом</w:t>
-      </w:r>
-    </w:p>
-    <w:p>
-      <w:pPr>
-        <w:shd w:val="clear" w:color="auto" w:fill="FFFFFF"/>
-        <w:spacing w:after="0" w:line="285" w:lineRule="atLeast"/>
-        <w:rPr>
-          <w:rFonts w:ascii="Consolas" w:eastAsia="Times New Roman" w:hAnsi="Consolas" w:cs="Times New Roman"/>
-          <w:color w:val="000000"/>
-          <w:sz w:val="21"/>
-          <w:szCs w:val="21"/>
-          <w:lang w:val="en-US" w:eastAsia="ru-RU"/>
-        </w:rPr>
-      </w:pPr>
-      <w:r>
-        <w:rPr>
-          <w:rFonts w:ascii="Consolas" w:eastAsia="Times New Roman" w:hAnsi="Consolas" w:cs="Times New Roman"/>
-          <w:color w:val="0000FF"/>
-          <w:sz w:val="21"/>
-          <w:szCs w:val="21"/>
-          <w:lang w:val="en-US" w:eastAsia="ru-RU"/>
-        </w:rPr>
-        <w:t>CREATE</w:t>
-      </w:r>
-      <w:r>
-        <w:rPr>
-          <w:rFonts w:ascii="Consolas" w:eastAsia="Times New Roman" w:hAnsi="Consolas" w:cs="Times New Roman"/>
-          <w:color w:val="000000"/>
-          <w:sz w:val="21"/>
-          <w:szCs w:val="21"/>
-          <w:lang w:val="en-US" w:eastAsia="ru-RU"/>
-        </w:rPr>
-        <w:t xml:space="preserve"> </w:t>
-      </w:r>
-      <w:r>
-        <w:rPr>
-          <w:rFonts w:ascii="Consolas" w:eastAsia="Times New Roman" w:hAnsi="Consolas" w:cs="Times New Roman"/>
-          <w:color w:val="795E26"/>
-          <w:sz w:val="21"/>
-          <w:szCs w:val="21"/>
-          <w:lang w:val="en-US" w:eastAsia="ru-RU"/>
-        </w:rPr>
-        <w:t>USER</w:t>
-      </w:r>
-      <w:r>
-        <w:rPr>
-          <w:rFonts w:ascii="Consolas" w:eastAsia="Times New Roman" w:hAnsi="Consolas" w:cs="Times New Roman"/>
-          <w:color w:val="000000"/>
-          <w:sz w:val="21"/>
-          <w:szCs w:val="21"/>
-          <w:lang w:val="en-US" w:eastAsia="ru-RU"/>
-        </w:rPr>
-        <w:t xml:space="preserve"> bookkeeping IDENTIFIED BY password4; </w:t>
-      </w:r>
-      <w:r>
-        <w:rPr>
-          <w:rFonts w:ascii="Consolas" w:eastAsia="Times New Roman" w:hAnsi="Consolas" w:cs="Times New Roman"/>
-          <w:color w:val="008000"/>
-          <w:sz w:val="21"/>
-          <w:szCs w:val="21"/>
-          <w:lang w:val="en-US" w:eastAsia="ru-RU"/>
-        </w:rPr>
-        <w:t xml:space="preserve">-- </w:t>
-      </w:r>
-      <w:r>
-        <w:rPr>
-          <w:rFonts w:ascii="Consolas" w:eastAsia="Times New Roman" w:hAnsi="Consolas" w:cs="Times New Roman"/>
-          <w:color w:val="008000"/>
-          <w:sz w:val="21"/>
-          <w:szCs w:val="21"/>
-          <w:lang w:eastAsia="ru-RU"/>
-        </w:rPr>
-        <w:t>бухгалтерия</w:t>
-      </w:r>
-    </w:p>
-    <w:p>
-      <w:pPr>
-        <w:shd w:val="clear" w:color="auto" w:fill="FFFFFF"/>
-        <w:spacing w:after="0" w:line="285" w:lineRule="atLeast"/>
-        <w:rPr>
-          <w:rFonts w:ascii="Consolas" w:eastAsia="Times New Roman" w:hAnsi="Consolas" w:cs="Times New Roman"/>
-          <w:color w:val="000000"/>
-          <w:sz w:val="21"/>
-          <w:szCs w:val="21"/>
-          <w:lang w:val="en-US" w:eastAsia="ru-RU"/>
-        </w:rPr>
-      </w:pPr>
-      <w:r>
-        <w:rPr>
-          <w:rFonts w:ascii="Consolas" w:eastAsia="Times New Roman" w:hAnsi="Consolas" w:cs="Times New Roman"/>
-          <w:color w:val="0000FF"/>
-          <w:sz w:val="21"/>
-          <w:szCs w:val="21"/>
-          <w:lang w:val="en-US" w:eastAsia="ru-RU"/>
-        </w:rPr>
-        <w:t>CREATE</w:t>
-      </w:r>
-      <w:r>
-        <w:rPr>
-          <w:rFonts w:ascii="Consolas" w:eastAsia="Times New Roman" w:hAnsi="Consolas" w:cs="Times New Roman"/>
-          <w:color w:val="000000"/>
-          <w:sz w:val="21"/>
-          <w:szCs w:val="21"/>
-          <w:lang w:val="en-US" w:eastAsia="ru-RU"/>
-        </w:rPr>
-        <w:t xml:space="preserve"> </w:t>
-      </w:r>
-      <w:r>
-        <w:rPr>
-          <w:rFonts w:ascii="Consolas" w:eastAsia="Times New Roman" w:hAnsi="Consolas" w:cs="Times New Roman"/>
-          <w:color w:val="795E26"/>
-          <w:sz w:val="21"/>
-          <w:szCs w:val="21"/>
-          <w:lang w:val="en-US" w:eastAsia="ru-RU"/>
-        </w:rPr>
-        <w:t>USER</w:t>
-      </w:r>
-      <w:r>
-        <w:rPr>
-          <w:rFonts w:ascii="Consolas" w:eastAsia="Times New Roman" w:hAnsi="Consolas" w:cs="Times New Roman"/>
-          <w:color w:val="000000"/>
-          <w:sz w:val="21"/>
-          <w:szCs w:val="21"/>
-          <w:lang w:val="en-US" w:eastAsia="ru-RU"/>
-        </w:rPr>
-        <w:t xml:space="preserve"> </w:t>
-      </w:r>
-      <w:proofErr w:type="spellStart"/>
-      <w:r>
-        <w:rPr>
-          <w:rFonts w:ascii="Consolas" w:eastAsia="Times New Roman" w:hAnsi="Consolas" w:cs="Times New Roman"/>
-          <w:color w:val="000000"/>
-          <w:sz w:val="21"/>
-          <w:szCs w:val="21"/>
-          <w:lang w:val="en-US" w:eastAsia="ru-RU"/>
-        </w:rPr>
-        <w:t>human_res</w:t>
-      </w:r>
-      <w:proofErr w:type="spellEnd"/>
-      <w:r>
-        <w:rPr>
-          <w:rFonts w:ascii="Consolas" w:eastAsia="Times New Roman" w:hAnsi="Consolas" w:cs="Times New Roman"/>
-          <w:color w:val="000000"/>
-          <w:sz w:val="21"/>
-          <w:szCs w:val="21"/>
-          <w:lang w:val="en-US" w:eastAsia="ru-RU"/>
-        </w:rPr>
-        <w:t xml:space="preserve"> IDENTIFIED BY password5; </w:t>
-      </w:r>
-      <w:r>
-        <w:rPr>
-          <w:rFonts w:ascii="Consolas" w:eastAsia="Times New Roman" w:hAnsi="Consolas" w:cs="Times New Roman"/>
-          <w:color w:val="008000"/>
-          <w:sz w:val="21"/>
-          <w:szCs w:val="21"/>
-          <w:lang w:val="en-US" w:eastAsia="ru-RU"/>
-        </w:rPr>
-        <w:t xml:space="preserve">-- </w:t>
-      </w:r>
-      <w:r>
-        <w:rPr>
-          <w:rFonts w:ascii="Consolas" w:eastAsia="Times New Roman" w:hAnsi="Consolas" w:cs="Times New Roman"/>
-          <w:color w:val="008000"/>
-          <w:sz w:val="21"/>
-          <w:szCs w:val="21"/>
-          <w:lang w:eastAsia="ru-RU"/>
-        </w:rPr>
-        <w:t>отдел</w:t>
-      </w:r>
-      <w:r>
-        <w:rPr>
-          <w:rFonts w:ascii="Consolas" w:eastAsia="Times New Roman" w:hAnsi="Consolas" w:cs="Times New Roman"/>
-          <w:color w:val="008000"/>
-          <w:sz w:val="21"/>
-          <w:szCs w:val="21"/>
-          <w:lang w:val="en-US" w:eastAsia="ru-RU"/>
-        </w:rPr>
-        <w:t xml:space="preserve"> </w:t>
-      </w:r>
-      <w:r>
-        <w:rPr>
-          <w:rFonts w:ascii="Consolas" w:eastAsia="Times New Roman" w:hAnsi="Consolas" w:cs="Times New Roman"/>
-          <w:color w:val="008000"/>
-          <w:sz w:val="21"/>
-          <w:szCs w:val="21"/>
-          <w:lang w:eastAsia="ru-RU"/>
-        </w:rPr>
-        <w:t>кадров</w:t>
-      </w:r>
-    </w:p>
-    <w:p>
-      <w:pPr>
-        <w:shd w:val="clear" w:color="auto" w:fill="FFFFFF"/>
-        <w:spacing w:after="0" w:line="285" w:lineRule="atLeast"/>
-        <w:rPr>
-          <w:rFonts w:ascii="Consolas" w:eastAsia="Times New Roman" w:hAnsi="Consolas" w:cs="Times New Roman"/>
-          <w:color w:val="000000"/>
-          <w:sz w:val="21"/>
-          <w:szCs w:val="21"/>
-          <w:lang w:val="en-US" w:eastAsia="ru-RU"/>
-        </w:rPr>
-      </w:pPr>
-      <w:r>
-        <w:rPr>
-          <w:rFonts w:ascii="Consolas" w:eastAsia="Times New Roman" w:hAnsi="Consolas" w:cs="Times New Roman"/>
-          <w:color w:val="0000FF"/>
-          <w:sz w:val="21"/>
-          <w:szCs w:val="21"/>
-          <w:lang w:val="en-US" w:eastAsia="ru-RU"/>
-        </w:rPr>
-        <w:t>CREATE</w:t>
-      </w:r>
-      <w:r>
-        <w:rPr>
-          <w:rFonts w:ascii="Consolas" w:eastAsia="Times New Roman" w:hAnsi="Consolas" w:cs="Times New Roman"/>
-          <w:color w:val="000000"/>
-          <w:sz w:val="21"/>
-          <w:szCs w:val="21"/>
-          <w:lang w:val="en-US" w:eastAsia="ru-RU"/>
-        </w:rPr>
-        <w:t xml:space="preserve"> </w:t>
-      </w:r>
-      <w:r>
-        <w:rPr>
-          <w:rFonts w:ascii="Consolas" w:eastAsia="Times New Roman" w:hAnsi="Consolas" w:cs="Times New Roman"/>
-          <w:color w:val="795E26"/>
-          <w:sz w:val="21"/>
-          <w:szCs w:val="21"/>
-          <w:lang w:val="en-US" w:eastAsia="ru-RU"/>
-        </w:rPr>
-        <w:t>USER</w:t>
-      </w:r>
-      <w:r>
-        <w:rPr>
-          <w:rFonts w:ascii="Consolas" w:eastAsia="Times New Roman" w:hAnsi="Consolas" w:cs="Times New Roman"/>
-          <w:color w:val="000000"/>
-          <w:sz w:val="21"/>
-          <w:szCs w:val="21"/>
-          <w:lang w:val="en-US" w:eastAsia="ru-RU"/>
-        </w:rPr>
-        <w:t xml:space="preserve"> customers IDENTIFIED BY password6; </w:t>
-      </w:r>
-      <w:r>
-        <w:rPr>
-          <w:rFonts w:ascii="Consolas" w:eastAsia="Times New Roman" w:hAnsi="Consolas" w:cs="Times New Roman"/>
-          <w:color w:val="008000"/>
-          <w:sz w:val="21"/>
-          <w:szCs w:val="21"/>
-          <w:lang w:val="en-US" w:eastAsia="ru-RU"/>
-        </w:rPr>
-        <w:t xml:space="preserve">-- </w:t>
-      </w:r>
-      <w:r>
-        <w:rPr>
-          <w:rFonts w:ascii="Consolas" w:eastAsia="Times New Roman" w:hAnsi="Consolas" w:cs="Times New Roman"/>
-          <w:color w:val="008000"/>
-          <w:sz w:val="21"/>
-          <w:szCs w:val="21"/>
-          <w:lang w:eastAsia="ru-RU"/>
-        </w:rPr>
-        <w:t>клиенты</w:t>
-      </w:r>
-    </w:p>
-    <w:p>
-      <w:pPr>
-        <w:shd w:val="clear" w:color="auto" w:fill="FFFFFF"/>
-        <w:spacing w:after="0" w:line="285" w:lineRule="atLeast"/>
-        <w:rPr>
-          <w:rFonts w:ascii="Consolas" w:eastAsia="Times New Roman" w:hAnsi="Consolas" w:cs="Times New Roman"/>
-          <w:color w:val="000000"/>
-          <w:sz w:val="21"/>
-          <w:szCs w:val="21"/>
-          <w:lang w:val="en-US" w:eastAsia="ru-RU"/>
-        </w:rPr>
-      </w:pPr>
-    </w:p>
-    <w:p>
-      <w:pPr>
-        <w:pStyle w:val="2"/>
-        <w:rPr>
-          <w:lang w:val="en-US"/>
-        </w:rPr>
-      </w:pPr>
-      <w:bookmarkStart w:id="137" w:name="_Toc7443773"/>
-      <w:r>
-        <w:rPr>
-          <w:lang w:val="en-US"/>
-        </w:rPr>
-        <w:t xml:space="preserve">8.3 </w:t>
-      </w:r>
-      <w:r>
-        <w:t>Раздача</w:t>
-      </w:r>
-      <w:r>
-        <w:rPr>
-          <w:lang w:val="en-US"/>
-        </w:rPr>
-        <w:t xml:space="preserve"> </w:t>
-      </w:r>
-      <w:r>
-        <w:t>прав</w:t>
-      </w:r>
-      <w:r>
-        <w:rPr>
-          <w:lang w:val="en-US"/>
-        </w:rPr>
-        <w:t xml:space="preserve"> </w:t>
-      </w:r>
-      <w:r>
-        <w:t>пользователям</w:t>
+      <w:r>
+        <w:t>пользователей</w:t>
       </w:r>
       <w:bookmarkEnd w:id="137"/>
     </w:p>
@@ -44507,6 +43820,781 @@
       <w:r>
         <w:rPr>
           <w:rFonts w:ascii="Consolas" w:eastAsia="Times New Roman" w:hAnsi="Consolas" w:cs="Times New Roman"/>
+          <w:color w:val="0000FF"/>
+          <w:sz w:val="21"/>
+          <w:szCs w:val="21"/>
+          <w:lang w:val="en-US" w:eastAsia="ru-RU"/>
+        </w:rPr>
+        <w:t>CREATE</w:t>
+      </w:r>
+      <w:r>
+        <w:rPr>
+          <w:rFonts w:ascii="Consolas" w:eastAsia="Times New Roman" w:hAnsi="Consolas" w:cs="Times New Roman"/>
+          <w:color w:val="000000"/>
+          <w:sz w:val="21"/>
+          <w:szCs w:val="21"/>
+          <w:lang w:val="en-US" w:eastAsia="ru-RU"/>
+        </w:rPr>
+        <w:t xml:space="preserve"> </w:t>
+      </w:r>
+      <w:r>
+        <w:rPr>
+          <w:rFonts w:ascii="Consolas" w:eastAsia="Times New Roman" w:hAnsi="Consolas" w:cs="Times New Roman"/>
+          <w:color w:val="795E26"/>
+          <w:sz w:val="21"/>
+          <w:szCs w:val="21"/>
+          <w:lang w:val="en-US" w:eastAsia="ru-RU"/>
+        </w:rPr>
+        <w:t>USER</w:t>
+      </w:r>
+      <w:r>
+        <w:rPr>
+          <w:rFonts w:ascii="Consolas" w:eastAsia="Times New Roman" w:hAnsi="Consolas" w:cs="Times New Roman"/>
+          <w:color w:val="000000"/>
+          <w:sz w:val="21"/>
+          <w:szCs w:val="21"/>
+          <w:lang w:val="en-US" w:eastAsia="ru-RU"/>
+        </w:rPr>
+        <w:t xml:space="preserve"> </w:t>
+      </w:r>
+      <w:proofErr w:type="spellStart"/>
+      <w:r>
+        <w:rPr>
+          <w:rFonts w:ascii="Consolas" w:eastAsia="Times New Roman" w:hAnsi="Consolas" w:cs="Times New Roman"/>
+          <w:color w:val="000000"/>
+          <w:sz w:val="21"/>
+          <w:szCs w:val="21"/>
+          <w:lang w:val="en-US" w:eastAsia="ru-RU"/>
+        </w:rPr>
+        <w:t>tech_support</w:t>
+      </w:r>
+      <w:proofErr w:type="spellEnd"/>
+      <w:r>
+        <w:rPr>
+          <w:rFonts w:ascii="Consolas" w:eastAsia="Times New Roman" w:hAnsi="Consolas" w:cs="Times New Roman"/>
+          <w:color w:val="000000"/>
+          <w:sz w:val="21"/>
+          <w:szCs w:val="21"/>
+          <w:lang w:val="en-US" w:eastAsia="ru-RU"/>
+        </w:rPr>
+        <w:t xml:space="preserve"> IDENTIFIED BY password1; </w:t>
+      </w:r>
+      <w:r>
+        <w:rPr>
+          <w:rFonts w:ascii="Consolas" w:eastAsia="Times New Roman" w:hAnsi="Consolas" w:cs="Times New Roman"/>
+          <w:color w:val="008000"/>
+          <w:sz w:val="21"/>
+          <w:szCs w:val="21"/>
+          <w:lang w:val="en-US" w:eastAsia="ru-RU"/>
+        </w:rPr>
+        <w:t xml:space="preserve">-- </w:t>
+      </w:r>
+      <w:r>
+        <w:rPr>
+          <w:rFonts w:ascii="Consolas" w:eastAsia="Times New Roman" w:hAnsi="Consolas" w:cs="Times New Roman"/>
+          <w:color w:val="008000"/>
+          <w:sz w:val="21"/>
+          <w:szCs w:val="21"/>
+          <w:lang w:eastAsia="ru-RU"/>
+        </w:rPr>
+        <w:t>техподдержк</w:t>
+      </w:r>
+      <w:r>
+        <w:rPr>
+          <w:rFonts w:ascii="Consolas" w:eastAsia="Times New Roman" w:hAnsi="Consolas" w:cs="Times New Roman"/>
+          <w:color w:val="008000"/>
+          <w:sz w:val="21"/>
+          <w:szCs w:val="21"/>
+          <w:lang w:eastAsia="ru-RU"/>
+        </w:rPr>
+        <w:t>а</w:t>
+      </w:r>
+    </w:p>
+    <w:p>
+      <w:pPr>
+        <w:shd w:val="clear" w:color="auto" w:fill="FFFFFF"/>
+        <w:spacing w:after="0" w:line="285" w:lineRule="atLeast"/>
+        <w:rPr>
+          <w:rFonts w:ascii="Consolas" w:eastAsia="Times New Roman" w:hAnsi="Consolas" w:cs="Times New Roman"/>
+          <w:color w:val="000000"/>
+          <w:sz w:val="21"/>
+          <w:szCs w:val="21"/>
+          <w:lang w:val="en-US" w:eastAsia="ru-RU"/>
+        </w:rPr>
+      </w:pPr>
+      <w:r>
+        <w:rPr>
+          <w:rFonts w:ascii="Consolas" w:eastAsia="Times New Roman" w:hAnsi="Consolas" w:cs="Times New Roman"/>
+          <w:color w:val="0000FF"/>
+          <w:sz w:val="21"/>
+          <w:szCs w:val="21"/>
+          <w:lang w:val="en-US" w:eastAsia="ru-RU"/>
+        </w:rPr>
+        <w:t>CREATE</w:t>
+      </w:r>
+      <w:r>
+        <w:rPr>
+          <w:rFonts w:ascii="Consolas" w:eastAsia="Times New Roman" w:hAnsi="Consolas" w:cs="Times New Roman"/>
+          <w:color w:val="000000"/>
+          <w:sz w:val="21"/>
+          <w:szCs w:val="21"/>
+          <w:lang w:val="en-US" w:eastAsia="ru-RU"/>
+        </w:rPr>
+        <w:t xml:space="preserve"> </w:t>
+      </w:r>
+      <w:r>
+        <w:rPr>
+          <w:rFonts w:ascii="Consolas" w:eastAsia="Times New Roman" w:hAnsi="Consolas" w:cs="Times New Roman"/>
+          <w:color w:val="795E26"/>
+          <w:sz w:val="21"/>
+          <w:szCs w:val="21"/>
+          <w:lang w:val="en-US" w:eastAsia="ru-RU"/>
+        </w:rPr>
+        <w:t>USER</w:t>
+      </w:r>
+      <w:r>
+        <w:rPr>
+          <w:rFonts w:ascii="Consolas" w:eastAsia="Times New Roman" w:hAnsi="Consolas" w:cs="Times New Roman"/>
+          <w:color w:val="000000"/>
+          <w:sz w:val="21"/>
+          <w:szCs w:val="21"/>
+          <w:lang w:val="en-US" w:eastAsia="ru-RU"/>
+        </w:rPr>
+        <w:t xml:space="preserve"> </w:t>
+      </w:r>
+      <w:proofErr w:type="spellStart"/>
+      <w:r>
+        <w:rPr>
+          <w:rFonts w:ascii="Consolas" w:eastAsia="Times New Roman" w:hAnsi="Consolas" w:cs="Times New Roman"/>
+          <w:color w:val="000000"/>
+          <w:sz w:val="21"/>
+          <w:szCs w:val="21"/>
+          <w:lang w:val="en-US" w:eastAsia="ru-RU"/>
+        </w:rPr>
+        <w:t>work_with_dev</w:t>
+      </w:r>
+      <w:proofErr w:type="spellEnd"/>
+      <w:r>
+        <w:rPr>
+          <w:rFonts w:ascii="Consolas" w:eastAsia="Times New Roman" w:hAnsi="Consolas" w:cs="Times New Roman"/>
+          <w:color w:val="000000"/>
+          <w:sz w:val="21"/>
+          <w:szCs w:val="21"/>
+          <w:lang w:val="en-US" w:eastAsia="ru-RU"/>
+        </w:rPr>
+        <w:t xml:space="preserve"> IDENTIFIED BY password2; </w:t>
+      </w:r>
+      <w:r>
+        <w:rPr>
+          <w:rFonts w:ascii="Consolas" w:eastAsia="Times New Roman" w:hAnsi="Consolas" w:cs="Times New Roman"/>
+          <w:color w:val="008000"/>
+          <w:sz w:val="21"/>
+          <w:szCs w:val="21"/>
+          <w:lang w:val="en-US" w:eastAsia="ru-RU"/>
+        </w:rPr>
+        <w:t xml:space="preserve">-- </w:t>
+      </w:r>
+      <w:r>
+        <w:rPr>
+          <w:rFonts w:ascii="Consolas" w:eastAsia="Times New Roman" w:hAnsi="Consolas" w:cs="Times New Roman"/>
+          <w:color w:val="008000"/>
+          <w:sz w:val="21"/>
+          <w:szCs w:val="21"/>
+          <w:lang w:eastAsia="ru-RU"/>
+        </w:rPr>
+        <w:t>отдел</w:t>
+      </w:r>
+      <w:r>
+        <w:rPr>
+          <w:rFonts w:ascii="Consolas" w:eastAsia="Times New Roman" w:hAnsi="Consolas" w:cs="Times New Roman"/>
+          <w:color w:val="008000"/>
+          <w:sz w:val="21"/>
+          <w:szCs w:val="21"/>
+          <w:lang w:val="en-US" w:eastAsia="ru-RU"/>
+        </w:rPr>
+        <w:t xml:space="preserve"> </w:t>
+      </w:r>
+      <w:r>
+        <w:rPr>
+          <w:rFonts w:ascii="Consolas" w:eastAsia="Times New Roman" w:hAnsi="Consolas" w:cs="Times New Roman"/>
+          <w:color w:val="008000"/>
+          <w:sz w:val="21"/>
+          <w:szCs w:val="21"/>
+          <w:lang w:eastAsia="ru-RU"/>
+        </w:rPr>
+        <w:t>по</w:t>
+      </w:r>
+      <w:r>
+        <w:rPr>
+          <w:rFonts w:ascii="Consolas" w:eastAsia="Times New Roman" w:hAnsi="Consolas" w:cs="Times New Roman"/>
+          <w:color w:val="008000"/>
+          <w:sz w:val="21"/>
+          <w:szCs w:val="21"/>
+          <w:lang w:val="en-US" w:eastAsia="ru-RU"/>
+        </w:rPr>
+        <w:t xml:space="preserve"> </w:t>
+      </w:r>
+      <w:r>
+        <w:rPr>
+          <w:rFonts w:ascii="Consolas" w:eastAsia="Times New Roman" w:hAnsi="Consolas" w:cs="Times New Roman"/>
+          <w:color w:val="008000"/>
+          <w:sz w:val="21"/>
+          <w:szCs w:val="21"/>
+          <w:lang w:eastAsia="ru-RU"/>
+        </w:rPr>
+        <w:t>работе</w:t>
+      </w:r>
+      <w:r>
+        <w:rPr>
+          <w:rFonts w:ascii="Consolas" w:eastAsia="Times New Roman" w:hAnsi="Consolas" w:cs="Times New Roman"/>
+          <w:color w:val="008000"/>
+          <w:sz w:val="21"/>
+          <w:szCs w:val="21"/>
+          <w:lang w:val="en-US" w:eastAsia="ru-RU"/>
+        </w:rPr>
+        <w:t xml:space="preserve"> </w:t>
+      </w:r>
+      <w:r>
+        <w:rPr>
+          <w:rFonts w:ascii="Consolas" w:eastAsia="Times New Roman" w:hAnsi="Consolas" w:cs="Times New Roman"/>
+          <w:color w:val="008000"/>
+          <w:sz w:val="21"/>
+          <w:szCs w:val="21"/>
+          <w:lang w:eastAsia="ru-RU"/>
+        </w:rPr>
+        <w:t>с</w:t>
+      </w:r>
+      <w:r>
+        <w:rPr>
+          <w:rFonts w:ascii="Consolas" w:eastAsia="Times New Roman" w:hAnsi="Consolas" w:cs="Times New Roman"/>
+          <w:color w:val="008000"/>
+          <w:sz w:val="21"/>
+          <w:szCs w:val="21"/>
+          <w:lang w:val="en-US" w:eastAsia="ru-RU"/>
+        </w:rPr>
+        <w:t xml:space="preserve"> </w:t>
+      </w:r>
+      <w:r>
+        <w:rPr>
+          <w:rFonts w:ascii="Consolas" w:eastAsia="Times New Roman" w:hAnsi="Consolas" w:cs="Times New Roman"/>
+          <w:color w:val="008000"/>
+          <w:sz w:val="21"/>
+          <w:szCs w:val="21"/>
+          <w:lang w:eastAsia="ru-RU"/>
+        </w:rPr>
+        <w:t>разработчиками</w:t>
+      </w:r>
+    </w:p>
+    <w:p>
+      <w:pPr>
+        <w:shd w:val="clear" w:color="auto" w:fill="FFFFFF"/>
+        <w:spacing w:after="0" w:line="285" w:lineRule="atLeast"/>
+        <w:rPr>
+          <w:rFonts w:ascii="Consolas" w:eastAsia="Times New Roman" w:hAnsi="Consolas" w:cs="Times New Roman"/>
+          <w:color w:val="000000"/>
+          <w:sz w:val="21"/>
+          <w:szCs w:val="21"/>
+          <w:lang w:val="en-US" w:eastAsia="ru-RU"/>
+        </w:rPr>
+      </w:pPr>
+      <w:r>
+        <w:rPr>
+          <w:rFonts w:ascii="Consolas" w:eastAsia="Times New Roman" w:hAnsi="Consolas" w:cs="Times New Roman"/>
+          <w:color w:val="0000FF"/>
+          <w:sz w:val="21"/>
+          <w:szCs w:val="21"/>
+          <w:lang w:val="en-US" w:eastAsia="ru-RU"/>
+        </w:rPr>
+        <w:t>CREATE</w:t>
+      </w:r>
+      <w:r>
+        <w:rPr>
+          <w:rFonts w:ascii="Consolas" w:eastAsia="Times New Roman" w:hAnsi="Consolas" w:cs="Times New Roman"/>
+          <w:color w:val="000000"/>
+          <w:sz w:val="21"/>
+          <w:szCs w:val="21"/>
+          <w:lang w:val="en-US" w:eastAsia="ru-RU"/>
+        </w:rPr>
+        <w:t xml:space="preserve"> </w:t>
+      </w:r>
+      <w:r>
+        <w:rPr>
+          <w:rFonts w:ascii="Consolas" w:eastAsia="Times New Roman" w:hAnsi="Consolas" w:cs="Times New Roman"/>
+          <w:color w:val="795E26"/>
+          <w:sz w:val="21"/>
+          <w:szCs w:val="21"/>
+          <w:lang w:val="en-US" w:eastAsia="ru-RU"/>
+        </w:rPr>
+        <w:t>USER</w:t>
+      </w:r>
+      <w:r>
+        <w:rPr>
+          <w:rFonts w:ascii="Consolas" w:eastAsia="Times New Roman" w:hAnsi="Consolas" w:cs="Times New Roman"/>
+          <w:color w:val="000000"/>
+          <w:sz w:val="21"/>
+          <w:szCs w:val="21"/>
+          <w:lang w:val="en-US" w:eastAsia="ru-RU"/>
+        </w:rPr>
+        <w:t xml:space="preserve"> </w:t>
+      </w:r>
+      <w:proofErr w:type="spellStart"/>
+      <w:r>
+        <w:rPr>
+          <w:rFonts w:ascii="Consolas" w:eastAsia="Times New Roman" w:hAnsi="Consolas" w:cs="Times New Roman"/>
+          <w:color w:val="000000"/>
+          <w:sz w:val="21"/>
+          <w:szCs w:val="21"/>
+          <w:lang w:val="en-US" w:eastAsia="ru-RU"/>
+        </w:rPr>
+        <w:t>work_with_catalog</w:t>
+      </w:r>
+      <w:proofErr w:type="spellEnd"/>
+      <w:r>
+        <w:rPr>
+          <w:rFonts w:ascii="Consolas" w:eastAsia="Times New Roman" w:hAnsi="Consolas" w:cs="Times New Roman"/>
+          <w:color w:val="000000"/>
+          <w:sz w:val="21"/>
+          <w:szCs w:val="21"/>
+          <w:lang w:val="en-US" w:eastAsia="ru-RU"/>
+        </w:rPr>
+        <w:t xml:space="preserve"> IDENTIFIED BY password3; </w:t>
+      </w:r>
+      <w:r>
+        <w:rPr>
+          <w:rFonts w:ascii="Consolas" w:eastAsia="Times New Roman" w:hAnsi="Consolas" w:cs="Times New Roman"/>
+          <w:color w:val="008000"/>
+          <w:sz w:val="21"/>
+          <w:szCs w:val="21"/>
+          <w:lang w:val="en-US" w:eastAsia="ru-RU"/>
+        </w:rPr>
+        <w:t xml:space="preserve">-- </w:t>
+      </w:r>
+      <w:r>
+        <w:rPr>
+          <w:rFonts w:ascii="Consolas" w:eastAsia="Times New Roman" w:hAnsi="Consolas" w:cs="Times New Roman"/>
+          <w:color w:val="008000"/>
+          <w:sz w:val="21"/>
+          <w:szCs w:val="21"/>
+          <w:lang w:eastAsia="ru-RU"/>
+        </w:rPr>
+        <w:t>отдел</w:t>
+      </w:r>
+      <w:r>
+        <w:rPr>
+          <w:rFonts w:ascii="Consolas" w:eastAsia="Times New Roman" w:hAnsi="Consolas" w:cs="Times New Roman"/>
+          <w:color w:val="008000"/>
+          <w:sz w:val="21"/>
+          <w:szCs w:val="21"/>
+          <w:lang w:val="en-US" w:eastAsia="ru-RU"/>
+        </w:rPr>
+        <w:t xml:space="preserve"> </w:t>
+      </w:r>
+      <w:r>
+        <w:rPr>
+          <w:rFonts w:ascii="Consolas" w:eastAsia="Times New Roman" w:hAnsi="Consolas" w:cs="Times New Roman"/>
+          <w:color w:val="008000"/>
+          <w:sz w:val="21"/>
+          <w:szCs w:val="21"/>
+          <w:lang w:eastAsia="ru-RU"/>
+        </w:rPr>
+        <w:t>по</w:t>
+      </w:r>
+      <w:r>
+        <w:rPr>
+          <w:rFonts w:ascii="Consolas" w:eastAsia="Times New Roman" w:hAnsi="Consolas" w:cs="Times New Roman"/>
+          <w:color w:val="008000"/>
+          <w:sz w:val="21"/>
+          <w:szCs w:val="21"/>
+          <w:lang w:val="en-US" w:eastAsia="ru-RU"/>
+        </w:rPr>
+        <w:t xml:space="preserve"> </w:t>
+      </w:r>
+      <w:r>
+        <w:rPr>
+          <w:rFonts w:ascii="Consolas" w:eastAsia="Times New Roman" w:hAnsi="Consolas" w:cs="Times New Roman"/>
+          <w:color w:val="008000"/>
+          <w:sz w:val="21"/>
+          <w:szCs w:val="21"/>
+          <w:lang w:eastAsia="ru-RU"/>
+        </w:rPr>
+        <w:t>работе</w:t>
+      </w:r>
+      <w:r>
+        <w:rPr>
+          <w:rFonts w:ascii="Consolas" w:eastAsia="Times New Roman" w:hAnsi="Consolas" w:cs="Times New Roman"/>
+          <w:color w:val="008000"/>
+          <w:sz w:val="21"/>
+          <w:szCs w:val="21"/>
+          <w:lang w:val="en-US" w:eastAsia="ru-RU"/>
+        </w:rPr>
+        <w:t xml:space="preserve"> </w:t>
+      </w:r>
+      <w:r>
+        <w:rPr>
+          <w:rFonts w:ascii="Consolas" w:eastAsia="Times New Roman" w:hAnsi="Consolas" w:cs="Times New Roman"/>
+          <w:color w:val="008000"/>
+          <w:sz w:val="21"/>
+          <w:szCs w:val="21"/>
+          <w:lang w:eastAsia="ru-RU"/>
+        </w:rPr>
+        <w:t>с</w:t>
+      </w:r>
+      <w:r>
+        <w:rPr>
+          <w:rFonts w:ascii="Consolas" w:eastAsia="Times New Roman" w:hAnsi="Consolas" w:cs="Times New Roman"/>
+          <w:color w:val="008000"/>
+          <w:sz w:val="21"/>
+          <w:szCs w:val="21"/>
+          <w:lang w:val="en-US" w:eastAsia="ru-RU"/>
+        </w:rPr>
+        <w:t xml:space="preserve"> </w:t>
+      </w:r>
+      <w:r>
+        <w:rPr>
+          <w:rFonts w:ascii="Consolas" w:eastAsia="Times New Roman" w:hAnsi="Consolas" w:cs="Times New Roman"/>
+          <w:color w:val="008000"/>
+          <w:sz w:val="21"/>
+          <w:szCs w:val="21"/>
+          <w:lang w:eastAsia="ru-RU"/>
+        </w:rPr>
+        <w:t>каталогом</w:t>
+      </w:r>
+    </w:p>
+    <w:p>
+      <w:pPr>
+        <w:shd w:val="clear" w:color="auto" w:fill="FFFFFF"/>
+        <w:spacing w:after="0" w:line="285" w:lineRule="atLeast"/>
+        <w:rPr>
+          <w:rFonts w:ascii="Consolas" w:eastAsia="Times New Roman" w:hAnsi="Consolas" w:cs="Times New Roman"/>
+          <w:color w:val="000000"/>
+          <w:sz w:val="21"/>
+          <w:szCs w:val="21"/>
+          <w:lang w:val="en-US" w:eastAsia="ru-RU"/>
+        </w:rPr>
+      </w:pPr>
+      <w:r>
+        <w:rPr>
+          <w:rFonts w:ascii="Consolas" w:eastAsia="Times New Roman" w:hAnsi="Consolas" w:cs="Times New Roman"/>
+          <w:color w:val="0000FF"/>
+          <w:sz w:val="21"/>
+          <w:szCs w:val="21"/>
+          <w:lang w:val="en-US" w:eastAsia="ru-RU"/>
+        </w:rPr>
+        <w:t>CREATE</w:t>
+      </w:r>
+      <w:r>
+        <w:rPr>
+          <w:rFonts w:ascii="Consolas" w:eastAsia="Times New Roman" w:hAnsi="Consolas" w:cs="Times New Roman"/>
+          <w:color w:val="000000"/>
+          <w:sz w:val="21"/>
+          <w:szCs w:val="21"/>
+          <w:lang w:val="en-US" w:eastAsia="ru-RU"/>
+        </w:rPr>
+        <w:t xml:space="preserve"> </w:t>
+      </w:r>
+      <w:r>
+        <w:rPr>
+          <w:rFonts w:ascii="Consolas" w:eastAsia="Times New Roman" w:hAnsi="Consolas" w:cs="Times New Roman"/>
+          <w:color w:val="795E26"/>
+          <w:sz w:val="21"/>
+          <w:szCs w:val="21"/>
+          <w:lang w:val="en-US" w:eastAsia="ru-RU"/>
+        </w:rPr>
+        <w:t>USER</w:t>
+      </w:r>
+      <w:r>
+        <w:rPr>
+          <w:rFonts w:ascii="Consolas" w:eastAsia="Times New Roman" w:hAnsi="Consolas" w:cs="Times New Roman"/>
+          <w:color w:val="000000"/>
+          <w:sz w:val="21"/>
+          <w:szCs w:val="21"/>
+          <w:lang w:val="en-US" w:eastAsia="ru-RU"/>
+        </w:rPr>
+        <w:t xml:space="preserve"> bookkeeping IDENTIFIED BY password4; </w:t>
+      </w:r>
+      <w:r>
+        <w:rPr>
+          <w:rFonts w:ascii="Consolas" w:eastAsia="Times New Roman" w:hAnsi="Consolas" w:cs="Times New Roman"/>
+          <w:color w:val="008000"/>
+          <w:sz w:val="21"/>
+          <w:szCs w:val="21"/>
+          <w:lang w:val="en-US" w:eastAsia="ru-RU"/>
+        </w:rPr>
+        <w:t xml:space="preserve">-- </w:t>
+      </w:r>
+      <w:r>
+        <w:rPr>
+          <w:rFonts w:ascii="Consolas" w:eastAsia="Times New Roman" w:hAnsi="Consolas" w:cs="Times New Roman"/>
+          <w:color w:val="008000"/>
+          <w:sz w:val="21"/>
+          <w:szCs w:val="21"/>
+          <w:lang w:eastAsia="ru-RU"/>
+        </w:rPr>
+        <w:t>бухгалтерия</w:t>
+      </w:r>
+    </w:p>
+    <w:p>
+      <w:pPr>
+        <w:shd w:val="clear" w:color="auto" w:fill="FFFFFF"/>
+        <w:spacing w:after="0" w:line="285" w:lineRule="atLeast"/>
+        <w:rPr>
+          <w:rFonts w:ascii="Consolas" w:eastAsia="Times New Roman" w:hAnsi="Consolas" w:cs="Times New Roman"/>
+          <w:color w:val="000000"/>
+          <w:sz w:val="21"/>
+          <w:szCs w:val="21"/>
+          <w:lang w:val="en-US" w:eastAsia="ru-RU"/>
+        </w:rPr>
+      </w:pPr>
+      <w:r>
+        <w:rPr>
+          <w:rFonts w:ascii="Consolas" w:eastAsia="Times New Roman" w:hAnsi="Consolas" w:cs="Times New Roman"/>
+          <w:color w:val="0000FF"/>
+          <w:sz w:val="21"/>
+          <w:szCs w:val="21"/>
+          <w:lang w:val="en-US" w:eastAsia="ru-RU"/>
+        </w:rPr>
+        <w:t>CREATE</w:t>
+      </w:r>
+      <w:r>
+        <w:rPr>
+          <w:rFonts w:ascii="Consolas" w:eastAsia="Times New Roman" w:hAnsi="Consolas" w:cs="Times New Roman"/>
+          <w:color w:val="000000"/>
+          <w:sz w:val="21"/>
+          <w:szCs w:val="21"/>
+          <w:lang w:val="en-US" w:eastAsia="ru-RU"/>
+        </w:rPr>
+        <w:t xml:space="preserve"> </w:t>
+      </w:r>
+      <w:r>
+        <w:rPr>
+          <w:rFonts w:ascii="Consolas" w:eastAsia="Times New Roman" w:hAnsi="Consolas" w:cs="Times New Roman"/>
+          <w:color w:val="795E26"/>
+          <w:sz w:val="21"/>
+          <w:szCs w:val="21"/>
+          <w:lang w:val="en-US" w:eastAsia="ru-RU"/>
+        </w:rPr>
+        <w:t>USER</w:t>
+      </w:r>
+      <w:r>
+        <w:rPr>
+          <w:rFonts w:ascii="Consolas" w:eastAsia="Times New Roman" w:hAnsi="Consolas" w:cs="Times New Roman"/>
+          <w:color w:val="000000"/>
+          <w:sz w:val="21"/>
+          <w:szCs w:val="21"/>
+          <w:lang w:val="en-US" w:eastAsia="ru-RU"/>
+        </w:rPr>
+        <w:t xml:space="preserve"> </w:t>
+      </w:r>
+      <w:proofErr w:type="spellStart"/>
+      <w:r>
+        <w:rPr>
+          <w:rFonts w:ascii="Consolas" w:eastAsia="Times New Roman" w:hAnsi="Consolas" w:cs="Times New Roman"/>
+          <w:color w:val="000000"/>
+          <w:sz w:val="21"/>
+          <w:szCs w:val="21"/>
+          <w:lang w:val="en-US" w:eastAsia="ru-RU"/>
+        </w:rPr>
+        <w:t>human_res</w:t>
+      </w:r>
+      <w:proofErr w:type="spellEnd"/>
+      <w:r>
+        <w:rPr>
+          <w:rFonts w:ascii="Consolas" w:eastAsia="Times New Roman" w:hAnsi="Consolas" w:cs="Times New Roman"/>
+          <w:color w:val="000000"/>
+          <w:sz w:val="21"/>
+          <w:szCs w:val="21"/>
+          <w:lang w:val="en-US" w:eastAsia="ru-RU"/>
+        </w:rPr>
+        <w:t xml:space="preserve"> IDENTIFIED BY password5; </w:t>
+      </w:r>
+      <w:r>
+        <w:rPr>
+          <w:rFonts w:ascii="Consolas" w:eastAsia="Times New Roman" w:hAnsi="Consolas" w:cs="Times New Roman"/>
+          <w:color w:val="008000"/>
+          <w:sz w:val="21"/>
+          <w:szCs w:val="21"/>
+          <w:lang w:val="en-US" w:eastAsia="ru-RU"/>
+        </w:rPr>
+        <w:t xml:space="preserve">-- </w:t>
+      </w:r>
+      <w:r>
+        <w:rPr>
+          <w:rFonts w:ascii="Consolas" w:eastAsia="Times New Roman" w:hAnsi="Consolas" w:cs="Times New Roman"/>
+          <w:color w:val="008000"/>
+          <w:sz w:val="21"/>
+          <w:szCs w:val="21"/>
+          <w:lang w:eastAsia="ru-RU"/>
+        </w:rPr>
+        <w:t>отдел</w:t>
+      </w:r>
+      <w:r>
+        <w:rPr>
+          <w:rFonts w:ascii="Consolas" w:eastAsia="Times New Roman" w:hAnsi="Consolas" w:cs="Times New Roman"/>
+          <w:color w:val="008000"/>
+          <w:sz w:val="21"/>
+          <w:szCs w:val="21"/>
+          <w:lang w:val="en-US" w:eastAsia="ru-RU"/>
+        </w:rPr>
+        <w:t xml:space="preserve"> </w:t>
+      </w:r>
+      <w:r>
+        <w:rPr>
+          <w:rFonts w:ascii="Consolas" w:eastAsia="Times New Roman" w:hAnsi="Consolas" w:cs="Times New Roman"/>
+          <w:color w:val="008000"/>
+          <w:sz w:val="21"/>
+          <w:szCs w:val="21"/>
+          <w:lang w:eastAsia="ru-RU"/>
+        </w:rPr>
+        <w:t>кадров</w:t>
+      </w:r>
+    </w:p>
+    <w:p>
+      <w:pPr>
+        <w:shd w:val="clear" w:color="auto" w:fill="FFFFFF"/>
+        <w:spacing w:after="0" w:line="285" w:lineRule="atLeast"/>
+        <w:rPr>
+          <w:rFonts w:ascii="Consolas" w:eastAsia="Times New Roman" w:hAnsi="Consolas" w:cs="Times New Roman"/>
+          <w:color w:val="000000"/>
+          <w:sz w:val="21"/>
+          <w:szCs w:val="21"/>
+          <w:lang w:val="en-US" w:eastAsia="ru-RU"/>
+        </w:rPr>
+      </w:pPr>
+      <w:r>
+        <w:rPr>
+          <w:rFonts w:ascii="Consolas" w:eastAsia="Times New Roman" w:hAnsi="Consolas" w:cs="Times New Roman"/>
+          <w:color w:val="0000FF"/>
+          <w:sz w:val="21"/>
+          <w:szCs w:val="21"/>
+          <w:lang w:val="en-US" w:eastAsia="ru-RU"/>
+        </w:rPr>
+        <w:t>CREATE</w:t>
+      </w:r>
+      <w:r>
+        <w:rPr>
+          <w:rFonts w:ascii="Consolas" w:eastAsia="Times New Roman" w:hAnsi="Consolas" w:cs="Times New Roman"/>
+          <w:color w:val="000000"/>
+          <w:sz w:val="21"/>
+          <w:szCs w:val="21"/>
+          <w:lang w:val="en-US" w:eastAsia="ru-RU"/>
+        </w:rPr>
+        <w:t xml:space="preserve"> </w:t>
+      </w:r>
+      <w:r>
+        <w:rPr>
+          <w:rFonts w:ascii="Consolas" w:eastAsia="Times New Roman" w:hAnsi="Consolas" w:cs="Times New Roman"/>
+          <w:color w:val="795E26"/>
+          <w:sz w:val="21"/>
+          <w:szCs w:val="21"/>
+          <w:lang w:val="en-US" w:eastAsia="ru-RU"/>
+        </w:rPr>
+        <w:t>USER</w:t>
+      </w:r>
+      <w:r>
+        <w:rPr>
+          <w:rFonts w:ascii="Consolas" w:eastAsia="Times New Roman" w:hAnsi="Consolas" w:cs="Times New Roman"/>
+          <w:color w:val="000000"/>
+          <w:sz w:val="21"/>
+          <w:szCs w:val="21"/>
+          <w:lang w:val="en-US" w:eastAsia="ru-RU"/>
+        </w:rPr>
+        <w:t xml:space="preserve"> customers IDENTIFIED BY password6; </w:t>
+      </w:r>
+      <w:r>
+        <w:rPr>
+          <w:rFonts w:ascii="Consolas" w:eastAsia="Times New Roman" w:hAnsi="Consolas" w:cs="Times New Roman"/>
+          <w:color w:val="008000"/>
+          <w:sz w:val="21"/>
+          <w:szCs w:val="21"/>
+          <w:lang w:val="en-US" w:eastAsia="ru-RU"/>
+        </w:rPr>
+        <w:t xml:space="preserve">-- </w:t>
+      </w:r>
+      <w:r>
+        <w:rPr>
+          <w:rFonts w:ascii="Consolas" w:eastAsia="Times New Roman" w:hAnsi="Consolas" w:cs="Times New Roman"/>
+          <w:color w:val="008000"/>
+          <w:sz w:val="21"/>
+          <w:szCs w:val="21"/>
+          <w:lang w:eastAsia="ru-RU"/>
+        </w:rPr>
+        <w:t>клиенты</w:t>
+      </w:r>
+    </w:p>
+    <w:p>
+      <w:pPr>
+        <w:shd w:val="clear" w:color="auto" w:fill="FFFFFF"/>
+        <w:spacing w:after="0" w:line="285" w:lineRule="atLeast"/>
+        <w:rPr>
+          <w:rFonts w:ascii="Consolas" w:eastAsia="Times New Roman" w:hAnsi="Consolas" w:cs="Times New Roman"/>
+          <w:color w:val="000000"/>
+          <w:sz w:val="21"/>
+          <w:szCs w:val="21"/>
+          <w:lang w:val="en-US" w:eastAsia="ru-RU"/>
+        </w:rPr>
+      </w:pPr>
+    </w:p>
+    <w:p>
+      <w:pPr>
+        <w:pStyle w:val="2"/>
+        <w:rPr>
+          <w:lang w:val="en-US"/>
+        </w:rPr>
+      </w:pPr>
+      <w:bookmarkStart w:id="138" w:name="_Toc7443773"/>
+      <w:r>
+        <w:rPr>
+          <w:lang w:val="en-US"/>
+        </w:rPr>
+        <w:t>8.</w:t>
+      </w:r>
+      <w:r>
+        <w:t>4</w:t>
+      </w:r>
+      <w:r>
+        <w:rPr>
+          <w:lang w:val="en-US"/>
+        </w:rPr>
+        <w:t xml:space="preserve"> </w:t>
+      </w:r>
+      <w:r>
+        <w:t>Раздача</w:t>
+      </w:r>
+      <w:r>
+        <w:rPr>
+          <w:lang w:val="en-US"/>
+        </w:rPr>
+        <w:t xml:space="preserve"> </w:t>
+      </w:r>
+      <w:r>
+        <w:t>прав</w:t>
+      </w:r>
+      <w:r>
+        <w:rPr>
+          <w:lang w:val="en-US"/>
+        </w:rPr>
+        <w:t xml:space="preserve"> </w:t>
+      </w:r>
+      <w:r>
+        <w:t>пользователям</w:t>
+      </w:r>
+      <w:bookmarkEnd w:id="138"/>
+    </w:p>
+    <w:p>
+      <w:pPr>
+        <w:shd w:val="clear" w:color="auto" w:fill="FFFFFF"/>
+        <w:spacing w:after="0" w:line="285" w:lineRule="atLeast"/>
+        <w:rPr>
+          <w:rFonts w:ascii="Consolas" w:eastAsia="Times New Roman" w:hAnsi="Consolas" w:cs="Times New Roman"/>
+          <w:color w:val="000000"/>
+          <w:sz w:val="21"/>
+          <w:szCs w:val="21"/>
+          <w:lang w:val="en-US" w:eastAsia="ru-RU"/>
+        </w:rPr>
+      </w:pPr>
+      <w:r>
+        <w:rPr>
+          <w:rFonts w:ascii="Consolas" w:eastAsia="Times New Roman" w:hAnsi="Consolas" w:cs="Times New Roman"/>
           <w:color w:val="008000"/>
           <w:sz w:val="21"/>
           <w:szCs w:val="21"/>
@@ -47421,6 +47509,7 @@
           <w:szCs w:val="21"/>
           <w:lang w:val="en-US" w:eastAsia="ru-RU"/>
         </w:rPr>
+        <w:lastRenderedPageBreak/>
         <w:t>GRANT</w:t>
       </w:r>
       <w:r>
@@ -47719,7 +47808,6 @@
           <w:szCs w:val="21"/>
           <w:lang w:val="en-US" w:eastAsia="ru-RU"/>
         </w:rPr>
-        <w:lastRenderedPageBreak/>
         <w:t xml:space="preserve">-- </w:t>
       </w:r>
       <w:r>
@@ -51388,8 +51476,6 @@
         </w:rPr>
         <w:t xml:space="preserve"> </w:t>
       </w:r>
-      <w:bookmarkStart w:id="138" w:name="_GoBack"/>
-      <w:bookmarkEnd w:id="138"/>
       <w:r>
         <w:rPr>
           <w:rFonts w:ascii="Consolas" w:eastAsia="Times New Roman" w:hAnsi="Consolas" w:cs="Times New Roman"/>
@@ -52440,6 +52526,7 @@
         <w:docPartUnique/>
       </w:docPartObj>
     </w:sdtPr>
+    <w:sdtEndPr/>
     <w:sdtContent>
       <w:p>
         <w:pPr>
@@ -56056,7 +56143,7 @@
     <w:lsdException w:name="Table Web 2" w:semiHidden="1" w:unhideWhenUsed="1"/>
     <w:lsdException w:name="Table Web 3" w:semiHidden="1" w:unhideWhenUsed="1"/>
     <w:lsdException w:name="Balloon Text" w:semiHidden="1" w:unhideWhenUsed="1"/>
-    <w:lsdException w:name="Table Grid" w:semiHidden="1" w:uiPriority="39" w:unhideWhenUsed="1"/>
+    <w:lsdException w:name="Table Grid" w:uiPriority="39"/>
     <w:lsdException w:name="Table Theme" w:semiHidden="1" w:unhideWhenUsed="1"/>
     <w:lsdException w:name="Placeholder Text" w:semiHidden="1"/>
     <w:lsdException w:name="No Spacing" w:uiPriority="1" w:qFormat="1"/>
@@ -56949,7 +57036,7 @@
 </file>
 
 <file path=customXml/itemProps1.xml><?xml version="1.0" encoding="utf-8"?>
-<ds:datastoreItem xmlns:ds="http://schemas.openxmlformats.org/officeDocument/2006/customXml" ds:itemID="{D5B5FE04-013B-4248-9BB5-8B02E380AC68}">
+<ds:datastoreItem xmlns:ds="http://schemas.openxmlformats.org/officeDocument/2006/customXml" ds:itemID="{9BE3249D-8854-4C34-964F-A1131DC5C1C4}">
   <ds:schemaRefs>
     <ds:schemaRef ds:uri="http://schemas.openxmlformats.org/officeDocument/2006/bibliography"/>
   </ds:schemaRefs>

</xml_diff>